<commit_message>
Added to the dissertation project
</commit_message>
<xml_diff>
--- a/dissertation/interimReport.docx
+++ b/dissertation/interimReport.docx
@@ -75,7 +75,39 @@
           <w:sz w:val="24"/>
           <w:szCs w:val="24"/>
         </w:rPr>
-        <w:t xml:space="preserve"> and according to Feldman (2013), sentiment analysis is used to look at the “decision-making process of people”. The value of this is we can better understand them as consumers, voters, reviewers etc.</w:t>
+        <w:t xml:space="preserve"> and according to Feldman (2013), sentiment analysis is used to look at the “decision-making process of people”. The value of this is </w:t>
+      </w:r>
+      <w:r>
+        <w:rPr>
+          <w:rFonts w:ascii="Times New Roman" w:eastAsia="Times New Roman" w:hAnsi="Times New Roman" w:cs="Times New Roman"/>
+          <w:sz w:val="24"/>
+          <w:szCs w:val="24"/>
+        </w:rPr>
+        <w:t xml:space="preserve">that </w:t>
+      </w:r>
+      <w:r>
+        <w:rPr>
+          <w:rFonts w:ascii="Times New Roman" w:eastAsia="Times New Roman" w:hAnsi="Times New Roman" w:cs="Times New Roman"/>
+          <w:sz w:val="24"/>
+          <w:szCs w:val="24"/>
+        </w:rPr>
+        <w:t xml:space="preserve">we can better understand </w:t>
+      </w:r>
+      <w:r>
+        <w:rPr>
+          <w:rFonts w:ascii="Times New Roman" w:eastAsia="Times New Roman" w:hAnsi="Times New Roman" w:cs="Times New Roman"/>
+          <w:sz w:val="24"/>
+          <w:szCs w:val="24"/>
+        </w:rPr>
+        <w:t xml:space="preserve">people </w:t>
+      </w:r>
+      <w:r>
+        <w:rPr>
+          <w:rFonts w:ascii="Times New Roman" w:eastAsia="Times New Roman" w:hAnsi="Times New Roman" w:cs="Times New Roman"/>
+          <w:sz w:val="24"/>
+          <w:szCs w:val="24"/>
+        </w:rPr>
+        <w:t>as consumers, voters, reviewers etc.</w:t>
       </w:r>
     </w:p>
     <w:p>
@@ -335,1088 +367,1523 @@
     </w:p>
     <w:p>
       <w:pPr>
+        <w:pStyle w:val="Heading3"/>
+      </w:pPr>
+      <w:r>
+        <w:t>2.2.1 – Document-level sentiment analysis</w:t>
+      </w:r>
+    </w:p>
+    <w:p>
+      <w:pPr>
+        <w:rPr>
+          <w:rFonts w:ascii="Times New Roman" w:eastAsia="Times New Roman" w:hAnsi="Times New Roman" w:cs="Times New Roman"/>
+          <w:sz w:val="24"/>
+          <w:szCs w:val="24"/>
+        </w:rPr>
+      </w:pPr>
+      <w:r>
+        <w:rPr>
+          <w:rFonts w:ascii="Times New Roman" w:eastAsia="Times New Roman" w:hAnsi="Times New Roman" w:cs="Times New Roman"/>
+          <w:sz w:val="24"/>
+          <w:szCs w:val="24"/>
+        </w:rPr>
+        <w:t>The first type of sentiment analysis which will be explored is Document-level. This type of sentiment analysis is known as the simplest form of as it looks at the whole document as one attribute (Feldman 2013). For an example of this, we could look at different types of reviews from Amazon and would give you an overall rating. This type can also be done with machine learning which consists of supervised and unsupervised learning (Bibi 2017).</w:t>
+      </w:r>
+    </w:p>
+    <w:p>
+      <w:pPr>
+        <w:rPr>
+          <w:rFonts w:ascii="Times New Roman" w:hAnsi="Times New Roman" w:cs="Times New Roman"/>
+          <w:sz w:val="24"/>
+          <w:szCs w:val="24"/>
+        </w:rPr>
+      </w:pPr>
+      <w:r>
+        <w:rPr>
+          <w:rFonts w:ascii="Times New Roman" w:eastAsia="Times New Roman" w:hAnsi="Times New Roman" w:cs="Times New Roman"/>
+          <w:sz w:val="24"/>
+          <w:szCs w:val="24"/>
+        </w:rPr>
+        <w:t xml:space="preserve">Supervised sentiment analysis considers such algorithms As Bibi (2017) pointed out, “Naive Bayes, Maximum Entropy classification and Support Vector Machines (SVM).” </w:t>
+      </w:r>
+    </w:p>
+    <w:p>
+      <w:pPr>
+        <w:pStyle w:val="ListParagraph"/>
+        <w:numPr>
+          <w:ilvl w:val="0"/>
+          <w:numId w:val="10"/>
+        </w:numPr>
+        <w:rPr>
+          <w:rFonts w:ascii="Times New Roman" w:eastAsia="Times New Roman" w:hAnsi="Times New Roman" w:cs="Times New Roman"/>
+          <w:sz w:val="24"/>
+          <w:szCs w:val="24"/>
+        </w:rPr>
+      </w:pPr>
+      <w:r>
+        <w:rPr>
+          <w:rFonts w:ascii="Times New Roman" w:eastAsia="Times New Roman" w:hAnsi="Times New Roman" w:cs="Times New Roman"/>
+          <w:sz w:val="24"/>
+          <w:szCs w:val="24"/>
+        </w:rPr>
+        <w:t>Naive Bayes – has real time prediction, is very fast algorithm.</w:t>
+      </w:r>
+    </w:p>
+    <w:p>
+      <w:pPr>
+        <w:pStyle w:val="ListParagraph"/>
+        <w:numPr>
+          <w:ilvl w:val="0"/>
+          <w:numId w:val="10"/>
+        </w:numPr>
+        <w:rPr>
+          <w:rFonts w:ascii="Times New Roman" w:eastAsia="Times New Roman" w:hAnsi="Times New Roman" w:cs="Times New Roman"/>
+          <w:sz w:val="24"/>
+          <w:szCs w:val="24"/>
+        </w:rPr>
+      </w:pPr>
+      <w:r>
+        <w:rPr>
+          <w:rFonts w:ascii="Times New Roman" w:eastAsia="Times New Roman" w:hAnsi="Times New Roman" w:cs="Times New Roman"/>
+          <w:sz w:val="24"/>
+          <w:szCs w:val="24"/>
+        </w:rPr>
+        <w:t xml:space="preserve">Maximum Entropy Classification </w:t>
+      </w:r>
+    </w:p>
+    <w:p>
+      <w:pPr>
+        <w:pStyle w:val="ListParagraph"/>
+        <w:numPr>
+          <w:ilvl w:val="0"/>
+          <w:numId w:val="10"/>
+        </w:numPr>
+        <w:rPr>
+          <w:rFonts w:ascii="Times New Roman" w:hAnsi="Times New Roman" w:cs="Times New Roman"/>
+          <w:sz w:val="24"/>
+          <w:szCs w:val="24"/>
+        </w:rPr>
+      </w:pPr>
+      <w:r>
+        <w:rPr>
+          <w:rFonts w:ascii="Times New Roman" w:eastAsia="Times New Roman" w:hAnsi="Times New Roman" w:cs="Times New Roman"/>
+          <w:sz w:val="24"/>
+          <w:szCs w:val="24"/>
+        </w:rPr>
+        <w:t xml:space="preserve">Support Vector Machines </w:t>
+      </w:r>
+    </w:p>
+    <w:p>
+      <w:pPr>
+        <w:rPr>
+          <w:rFonts w:ascii="Times New Roman" w:eastAsia="Times New Roman" w:hAnsi="Times New Roman" w:cs="Times New Roman"/>
+          <w:sz w:val="24"/>
+          <w:szCs w:val="24"/>
+        </w:rPr>
+      </w:pPr>
+      <w:r>
+        <w:rPr>
+          <w:rFonts w:ascii="Times New Roman" w:eastAsia="Times New Roman" w:hAnsi="Times New Roman" w:cs="Times New Roman"/>
+          <w:sz w:val="24"/>
+          <w:szCs w:val="24"/>
+        </w:rPr>
+        <w:t xml:space="preserve">With unsupervised, </w:t>
+      </w:r>
+      <w:r>
+        <w:rPr>
+          <w:rFonts w:ascii="Times New Roman" w:eastAsia="Times New Roman" w:hAnsi="Times New Roman" w:cs="Times New Roman"/>
+          <w:sz w:val="24"/>
+          <w:szCs w:val="24"/>
+        </w:rPr>
+        <w:t>this</w:t>
+      </w:r>
+      <w:r>
+        <w:rPr>
+          <w:rFonts w:ascii="Times New Roman" w:eastAsia="Times New Roman" w:hAnsi="Times New Roman" w:cs="Times New Roman"/>
+          <w:sz w:val="24"/>
+          <w:szCs w:val="24"/>
+        </w:rPr>
+        <w:t xml:space="preserve"> approach is a little bit different. As it would need to have been given a certain threshold for the semantic orientation (SO), this would be a level of positivity to make is overall positive or under making overall negative. </w:t>
+      </w:r>
+    </w:p>
+    <w:p>
+      <w:pPr>
+        <w:rPr>
+          <w:rFonts w:ascii="Times New Roman" w:eastAsia="Times New Roman" w:hAnsi="Times New Roman" w:cs="Times New Roman"/>
+          <w:sz w:val="24"/>
+          <w:szCs w:val="24"/>
+        </w:rPr>
+      </w:pPr>
+      <w:r>
+        <w:rPr>
+          <w:rFonts w:ascii="Times New Roman" w:eastAsia="Times New Roman" w:hAnsi="Times New Roman" w:cs="Times New Roman"/>
+          <w:sz w:val="24"/>
+          <w:szCs w:val="24"/>
+        </w:rPr>
+        <w:t>Advantages</w:t>
+      </w:r>
+    </w:p>
+    <w:p>
+      <w:pPr>
+        <w:pStyle w:val="ListParagraph"/>
+        <w:numPr>
+          <w:ilvl w:val="0"/>
+          <w:numId w:val="11"/>
+        </w:numPr>
+        <w:rPr>
+          <w:rFonts w:ascii="Times New Roman" w:hAnsi="Times New Roman" w:cs="Times New Roman"/>
+          <w:sz w:val="24"/>
+          <w:szCs w:val="24"/>
+        </w:rPr>
+      </w:pPr>
+      <w:r>
+        <w:rPr>
+          <w:rFonts w:ascii="Times New Roman" w:eastAsia="Times New Roman" w:hAnsi="Times New Roman" w:cs="Times New Roman"/>
+          <w:sz w:val="24"/>
+          <w:szCs w:val="24"/>
+        </w:rPr>
+        <w:t>Can easily look at a document and give it an overall sentiment score.</w:t>
+      </w:r>
+    </w:p>
+    <w:p>
+      <w:pPr>
+        <w:pStyle w:val="ListParagraph"/>
+        <w:numPr>
+          <w:ilvl w:val="0"/>
+          <w:numId w:val="11"/>
+        </w:numPr>
+        <w:rPr>
+          <w:rFonts w:ascii="Times New Roman" w:hAnsi="Times New Roman" w:cs="Times New Roman"/>
+          <w:sz w:val="24"/>
+          <w:szCs w:val="24"/>
+        </w:rPr>
+      </w:pPr>
+      <w:r>
+        <w:rPr>
+          <w:rFonts w:ascii="Times New Roman" w:eastAsia="Times New Roman" w:hAnsi="Times New Roman" w:cs="Times New Roman"/>
+          <w:sz w:val="24"/>
+          <w:szCs w:val="24"/>
+        </w:rPr>
+        <w:t>Can be done quickly.</w:t>
+      </w:r>
+    </w:p>
+    <w:p>
+      <w:pPr>
+        <w:rPr>
+          <w:rFonts w:ascii="Times New Roman" w:eastAsia="Times New Roman" w:hAnsi="Times New Roman" w:cs="Times New Roman"/>
+          <w:sz w:val="24"/>
+          <w:szCs w:val="24"/>
+        </w:rPr>
+      </w:pPr>
+      <w:r>
+        <w:rPr>
+          <w:rFonts w:ascii="Times New Roman" w:eastAsia="Times New Roman" w:hAnsi="Times New Roman" w:cs="Times New Roman"/>
+          <w:sz w:val="24"/>
+          <w:szCs w:val="24"/>
+        </w:rPr>
+        <w:t>Disadvantages</w:t>
+      </w:r>
+    </w:p>
+    <w:p>
+      <w:pPr>
+        <w:pStyle w:val="ListParagraph"/>
+        <w:numPr>
+          <w:ilvl w:val="0"/>
+          <w:numId w:val="12"/>
+        </w:numPr>
+        <w:rPr>
+          <w:rFonts w:ascii="Times New Roman" w:hAnsi="Times New Roman" w:cs="Times New Roman"/>
+          <w:sz w:val="24"/>
+          <w:szCs w:val="24"/>
+        </w:rPr>
+      </w:pPr>
+      <w:r>
+        <w:rPr>
+          <w:rFonts w:ascii="Times New Roman" w:hAnsi="Times New Roman" w:cs="Times New Roman"/>
+          <w:sz w:val="24"/>
+          <w:szCs w:val="24"/>
+        </w:rPr>
+        <w:t xml:space="preserve">Difficult to </w:t>
+      </w:r>
+      <w:r>
+        <w:rPr>
+          <w:rFonts w:ascii="Times New Roman" w:hAnsi="Times New Roman" w:cs="Times New Roman"/>
+          <w:sz w:val="24"/>
+          <w:szCs w:val="24"/>
+        </w:rPr>
+        <w:t>learn the supervised methods.</w:t>
+      </w:r>
+    </w:p>
+    <w:p>
+      <w:pPr>
+        <w:rPr>
+          <w:rFonts w:ascii="Times New Roman" w:hAnsi="Times New Roman" w:cs="Times New Roman"/>
+          <w:sz w:val="24"/>
+          <w:szCs w:val="24"/>
+        </w:rPr>
+      </w:pPr>
+      <w:r>
+        <w:rPr>
+          <w:rFonts w:ascii="Times New Roman" w:eastAsia="Times New Roman" w:hAnsi="Times New Roman" w:cs="Times New Roman"/>
+          <w:sz w:val="24"/>
+          <w:szCs w:val="24"/>
+        </w:rPr>
+        <w:t>Conclusion</w:t>
+      </w:r>
+    </w:p>
+    <w:p>
+      <w:pPr>
+        <w:ind w:firstLine="720"/>
+        <w:rPr>
+          <w:rFonts w:ascii="Times New Roman" w:hAnsi="Times New Roman" w:cs="Times New Roman"/>
+          <w:sz w:val="24"/>
+          <w:szCs w:val="24"/>
+        </w:rPr>
+      </w:pPr>
+      <w:r>
+        <w:rPr>
+          <w:rFonts w:ascii="Times New Roman" w:hAnsi="Times New Roman" w:cs="Times New Roman"/>
+          <w:sz w:val="24"/>
+          <w:szCs w:val="24"/>
+        </w:rPr>
+        <w:t>Whilst this type of sentiment analysis can be complicated to learn, the unsupervised method could prove useful for the rest of this project. Especially if this was done for each episode of a tv show to get an overall sentiment rating</w:t>
+      </w:r>
+      <w:r>
+        <w:rPr>
+          <w:rFonts w:ascii="Times New Roman" w:hAnsi="Times New Roman" w:cs="Times New Roman"/>
+          <w:sz w:val="24"/>
+          <w:szCs w:val="24"/>
+        </w:rPr>
+        <w:t xml:space="preserve">, episode 1 could have a chart showing the top 5 sentiments and with this we could compare it to the top 5 sentiment scores from the </w:t>
+      </w:r>
+      <w:r>
+        <w:rPr>
+          <w:rFonts w:ascii="Times New Roman" w:hAnsi="Times New Roman" w:cs="Times New Roman"/>
+          <w:sz w:val="24"/>
+          <w:szCs w:val="24"/>
+        </w:rPr>
+        <w:t>reviewer’s</w:t>
+      </w:r>
+      <w:r>
+        <w:rPr>
+          <w:rFonts w:ascii="Times New Roman" w:hAnsi="Times New Roman" w:cs="Times New Roman"/>
+          <w:sz w:val="24"/>
+          <w:szCs w:val="24"/>
+        </w:rPr>
+        <w:t xml:space="preserve"> datasets.</w:t>
+      </w:r>
+    </w:p>
+    <w:p>
+      <w:pPr>
+        <w:rPr>
+          <w:rFonts w:ascii="Times New Roman" w:eastAsia="Times New Roman" w:hAnsi="Times New Roman" w:cs="Times New Roman"/>
+          <w:sz w:val="24"/>
+          <w:szCs w:val="24"/>
+        </w:rPr>
+      </w:pPr>
+    </w:p>
+    <w:p>
+      <w:pPr>
+        <w:pStyle w:val="Heading3"/>
+      </w:pPr>
+      <w:r>
+        <w:t>2.2.2 - Sentence-level sentiment analysis</w:t>
+      </w:r>
+    </w:p>
+    <w:p>
+      <w:pPr>
+        <w:rPr>
+          <w:rFonts w:ascii="Times New Roman" w:hAnsi="Times New Roman" w:cs="Times New Roman"/>
+          <w:sz w:val="24"/>
+          <w:szCs w:val="24"/>
+        </w:rPr>
+      </w:pPr>
+      <w:r>
+        <w:rPr>
+          <w:rFonts w:ascii="Times New Roman" w:hAnsi="Times New Roman" w:cs="Times New Roman"/>
+          <w:sz w:val="24"/>
+          <w:szCs w:val="24"/>
+        </w:rPr>
+        <w:t>The second type of sentiment analysis is Sentence-level. This type looks at each sentence as an individual entity, so will break down each sentence into an ‘opinion’. Looking at the emotion of each sentence and will show the overall sentiment at the end and how much the sentiment can differ between sentences, from positive, negative or neutral. This type of sentiment analysis would usually be used for the subjectivity classification and the sentiment classification (Bibi 2017).</w:t>
+      </w:r>
+    </w:p>
+    <w:p>
+      <w:pPr>
+        <w:rPr>
+          <w:rFonts w:ascii="Times New Roman" w:eastAsia="Times New Roman" w:hAnsi="Times New Roman" w:cs="Times New Roman"/>
+          <w:sz w:val="24"/>
+          <w:szCs w:val="24"/>
+        </w:rPr>
+      </w:pPr>
+      <w:r>
+        <w:rPr>
+          <w:rFonts w:ascii="Times New Roman" w:eastAsia="Times New Roman" w:hAnsi="Times New Roman" w:cs="Times New Roman"/>
+          <w:sz w:val="24"/>
+          <w:szCs w:val="24"/>
+        </w:rPr>
+        <w:t>Advantages</w:t>
+      </w:r>
+    </w:p>
+    <w:p>
+      <w:pPr>
+        <w:pStyle w:val="ListParagraph"/>
+        <w:numPr>
+          <w:ilvl w:val="0"/>
+          <w:numId w:val="12"/>
+        </w:numPr>
+        <w:rPr>
+          <w:rFonts w:ascii="Times New Roman" w:hAnsi="Times New Roman" w:cs="Times New Roman"/>
+          <w:sz w:val="24"/>
+          <w:szCs w:val="24"/>
+        </w:rPr>
+      </w:pPr>
+      <w:r>
+        <w:rPr>
+          <w:rFonts w:ascii="Times New Roman" w:eastAsia="Times New Roman" w:hAnsi="Times New Roman" w:cs="Times New Roman"/>
+          <w:sz w:val="24"/>
+          <w:szCs w:val="24"/>
+        </w:rPr>
+        <w:t>Good if comparing multiple sentences from the same person</w:t>
+      </w:r>
+      <w:r>
+        <w:rPr>
+          <w:rFonts w:ascii="Times New Roman" w:eastAsia="Times New Roman" w:hAnsi="Times New Roman" w:cs="Times New Roman"/>
+          <w:sz w:val="24"/>
+          <w:szCs w:val="24"/>
+        </w:rPr>
+        <w:t>.</w:t>
+      </w:r>
+    </w:p>
+    <w:p>
+      <w:pPr>
+        <w:pStyle w:val="ListParagraph"/>
+        <w:numPr>
+          <w:ilvl w:val="0"/>
+          <w:numId w:val="12"/>
+        </w:numPr>
+        <w:rPr>
+          <w:rFonts w:ascii="Times New Roman" w:hAnsi="Times New Roman" w:cs="Times New Roman"/>
+          <w:sz w:val="24"/>
+          <w:szCs w:val="24"/>
+        </w:rPr>
+      </w:pPr>
+      <w:r>
+        <w:rPr>
+          <w:rFonts w:ascii="Times New Roman" w:eastAsia="Times New Roman" w:hAnsi="Times New Roman" w:cs="Times New Roman"/>
+          <w:sz w:val="24"/>
+          <w:szCs w:val="24"/>
+        </w:rPr>
+        <w:t>Good to see how a person’s sentiment can change over time in their writing/review.</w:t>
+      </w:r>
+    </w:p>
+    <w:p>
+      <w:pPr>
+        <w:rPr>
+          <w:rFonts w:ascii="Times New Roman" w:eastAsia="Times New Roman" w:hAnsi="Times New Roman" w:cs="Times New Roman"/>
+          <w:sz w:val="24"/>
+          <w:szCs w:val="24"/>
+        </w:rPr>
+      </w:pPr>
+      <w:r>
+        <w:rPr>
+          <w:rFonts w:ascii="Times New Roman" w:eastAsia="Times New Roman" w:hAnsi="Times New Roman" w:cs="Times New Roman"/>
+          <w:sz w:val="24"/>
+          <w:szCs w:val="24"/>
+        </w:rPr>
+        <w:t>Disadvantages</w:t>
+      </w:r>
+    </w:p>
+    <w:p>
+      <w:pPr>
+        <w:pStyle w:val="ListParagraph"/>
+        <w:numPr>
+          <w:ilvl w:val="0"/>
+          <w:numId w:val="13"/>
+        </w:numPr>
+        <w:rPr>
+          <w:rFonts w:ascii="Times New Roman" w:eastAsia="Times New Roman" w:hAnsi="Times New Roman" w:cs="Times New Roman"/>
+          <w:sz w:val="24"/>
+          <w:szCs w:val="24"/>
+        </w:rPr>
+      </w:pPr>
+      <w:r>
+        <w:rPr>
+          <w:rFonts w:ascii="Times New Roman" w:eastAsia="Times New Roman" w:hAnsi="Times New Roman" w:cs="Times New Roman"/>
+          <w:sz w:val="24"/>
+          <w:szCs w:val="24"/>
+        </w:rPr>
+        <w:t>Some reviews could be a lot more than once sentence.</w:t>
+      </w:r>
+    </w:p>
+    <w:p>
+      <w:pPr>
+        <w:rPr>
+          <w:rFonts w:ascii="Times New Roman" w:eastAsia="Times New Roman" w:hAnsi="Times New Roman" w:cs="Times New Roman"/>
+          <w:sz w:val="24"/>
+          <w:szCs w:val="24"/>
+        </w:rPr>
+      </w:pPr>
+      <w:r>
+        <w:rPr>
+          <w:rFonts w:ascii="Times New Roman" w:eastAsia="Times New Roman" w:hAnsi="Times New Roman" w:cs="Times New Roman"/>
+          <w:sz w:val="24"/>
+          <w:szCs w:val="24"/>
+        </w:rPr>
+        <w:t>Conclusion</w:t>
+      </w:r>
+    </w:p>
+    <w:p>
+      <w:pPr>
+        <w:ind w:firstLine="720"/>
+        <w:rPr>
+          <w:rFonts w:ascii="Times New Roman" w:hAnsi="Times New Roman" w:cs="Times New Roman"/>
+          <w:sz w:val="24"/>
+          <w:szCs w:val="24"/>
+        </w:rPr>
+      </w:pPr>
+      <w:r>
+        <w:rPr>
+          <w:rFonts w:ascii="Times New Roman" w:hAnsi="Times New Roman" w:cs="Times New Roman"/>
+          <w:sz w:val="24"/>
+          <w:szCs w:val="24"/>
+        </w:rPr>
+        <w:t xml:space="preserve">Whilst this type of sentiment analysis can be in theory be done for this project, It would depend on the data sets format. Whilst it could lay each review out as </w:t>
+      </w:r>
+      <w:r>
+        <w:rPr>
+          <w:rFonts w:ascii="Times New Roman" w:hAnsi="Times New Roman" w:cs="Times New Roman"/>
+          <w:sz w:val="24"/>
+          <w:szCs w:val="24"/>
+        </w:rPr>
+        <w:t>its</w:t>
+      </w:r>
+      <w:r>
+        <w:rPr>
+          <w:rFonts w:ascii="Times New Roman" w:hAnsi="Times New Roman" w:cs="Times New Roman"/>
+          <w:sz w:val="24"/>
+          <w:szCs w:val="24"/>
+        </w:rPr>
+        <w:t xml:space="preserve"> own sentence, some reviews could be much longer than a sentence.</w:t>
+      </w:r>
+    </w:p>
+    <w:p>
+      <w:pPr>
+        <w:pStyle w:val="Heading3"/>
+      </w:pPr>
+      <w:r>
+        <w:t>2.2.3 - Aspect-based sentiment analysis</w:t>
+      </w:r>
+    </w:p>
+    <w:p>
+      <w:pPr>
+        <w:rPr>
+          <w:rFonts w:ascii="Times New Roman" w:eastAsia="Times New Roman" w:hAnsi="Times New Roman" w:cs="Times New Roman"/>
+          <w:sz w:val="24"/>
+          <w:szCs w:val="24"/>
+        </w:rPr>
+      </w:pPr>
+      <w:r>
+        <w:rPr>
+          <w:rFonts w:ascii="Times New Roman" w:eastAsia="Times New Roman" w:hAnsi="Times New Roman" w:cs="Times New Roman"/>
+          <w:sz w:val="24"/>
+          <w:szCs w:val="24"/>
+        </w:rPr>
+        <w:t xml:space="preserve">Aspect-based sentiment analysis is also known as feature-based sentiment which as stated by Feldman (2013) is used to identify the sentiment of many attributes. Which can be useful when a person is talking about an overall experience but has different experiences at different parts. For example, </w:t>
+      </w:r>
+      <w:r>
+        <w:rPr>
+          <w:rFonts w:ascii="Times New Roman" w:eastAsia="Times New Roman" w:hAnsi="Times New Roman" w:cs="Times New Roman"/>
+          <w:sz w:val="24"/>
+          <w:szCs w:val="24"/>
+        </w:rPr>
+        <w:t xml:space="preserve">when looking at a review of an episode, the reviewer could have liked the first section of the show, disliked the middle part of the show and really enjoyed the last section of the show. </w:t>
+      </w:r>
+      <w:r>
+        <w:rPr>
+          <w:rFonts w:ascii="Times New Roman" w:eastAsia="Times New Roman" w:hAnsi="Times New Roman" w:cs="Times New Roman"/>
+          <w:sz w:val="24"/>
+          <w:szCs w:val="24"/>
+        </w:rPr>
+        <w:t>W</w:t>
+      </w:r>
+      <w:r>
+        <w:rPr>
+          <w:rFonts w:ascii="Times New Roman" w:eastAsia="Times New Roman" w:hAnsi="Times New Roman" w:cs="Times New Roman"/>
+          <w:sz w:val="24"/>
+          <w:szCs w:val="24"/>
+        </w:rPr>
+        <w:t xml:space="preserve">ith this type of </w:t>
+      </w:r>
+      <w:r>
+        <w:rPr>
+          <w:rFonts w:ascii="Times New Roman" w:eastAsia="Times New Roman" w:hAnsi="Times New Roman" w:cs="Times New Roman"/>
+          <w:sz w:val="24"/>
+          <w:szCs w:val="24"/>
+        </w:rPr>
+        <w:t>analysis,</w:t>
+      </w:r>
+      <w:r>
+        <w:rPr>
+          <w:rFonts w:ascii="Times New Roman" w:eastAsia="Times New Roman" w:hAnsi="Times New Roman" w:cs="Times New Roman"/>
+          <w:sz w:val="24"/>
+          <w:szCs w:val="24"/>
+        </w:rPr>
+        <w:t xml:space="preserve"> the data scientist can pin point the sentiment for each </w:t>
+      </w:r>
+      <w:r>
+        <w:rPr>
+          <w:rFonts w:ascii="Times New Roman" w:eastAsia="Times New Roman" w:hAnsi="Times New Roman" w:cs="Times New Roman"/>
+          <w:sz w:val="24"/>
+          <w:szCs w:val="24"/>
+        </w:rPr>
+        <w:t xml:space="preserve">section of the show, to track how the sentiment is changing. </w:t>
+      </w:r>
+      <w:r>
+        <w:rPr>
+          <w:rFonts w:ascii="Times New Roman" w:eastAsia="Times New Roman" w:hAnsi="Times New Roman" w:cs="Times New Roman"/>
+          <w:sz w:val="24"/>
+          <w:szCs w:val="24"/>
+        </w:rPr>
+        <w:t xml:space="preserve">This would be effective to find one person’s sentiment over time for a certain </w:t>
+      </w:r>
+      <w:r>
+        <w:rPr>
+          <w:rFonts w:ascii="Times New Roman" w:eastAsia="Times New Roman" w:hAnsi="Times New Roman" w:cs="Times New Roman"/>
+          <w:sz w:val="24"/>
+          <w:szCs w:val="24"/>
+        </w:rPr>
+        <w:t>show</w:t>
+      </w:r>
+      <w:r>
+        <w:rPr>
+          <w:rFonts w:ascii="Times New Roman" w:eastAsia="Times New Roman" w:hAnsi="Times New Roman" w:cs="Times New Roman"/>
+          <w:sz w:val="24"/>
+          <w:szCs w:val="24"/>
+        </w:rPr>
+        <w:t>.</w:t>
+      </w:r>
+    </w:p>
+    <w:p>
+      <w:pPr>
+        <w:rPr>
+          <w:rFonts w:ascii="Times New Roman" w:eastAsia="Times New Roman" w:hAnsi="Times New Roman" w:cs="Times New Roman"/>
+          <w:sz w:val="24"/>
+          <w:szCs w:val="24"/>
+        </w:rPr>
+      </w:pPr>
+      <w:r>
+        <w:rPr>
+          <w:rFonts w:ascii="Times New Roman" w:eastAsia="Times New Roman" w:hAnsi="Times New Roman" w:cs="Times New Roman"/>
+          <w:sz w:val="24"/>
+          <w:szCs w:val="24"/>
+        </w:rPr>
+        <w:t>Advantages</w:t>
+      </w:r>
+    </w:p>
+    <w:p>
+      <w:pPr>
+        <w:pStyle w:val="ListParagraph"/>
+        <w:numPr>
+          <w:ilvl w:val="0"/>
+          <w:numId w:val="13"/>
+        </w:numPr>
+        <w:rPr>
+          <w:rFonts w:ascii="Times New Roman" w:eastAsia="Times New Roman" w:hAnsi="Times New Roman" w:cs="Times New Roman"/>
+          <w:sz w:val="24"/>
+          <w:szCs w:val="24"/>
+        </w:rPr>
+      </w:pPr>
+      <w:r>
+        <w:rPr>
+          <w:rFonts w:ascii="Times New Roman" w:eastAsia="Times New Roman" w:hAnsi="Times New Roman" w:cs="Times New Roman"/>
+          <w:sz w:val="24"/>
+          <w:szCs w:val="24"/>
+        </w:rPr>
+        <w:t>Can be used to see how the sentiment score changes over time.</w:t>
+      </w:r>
+    </w:p>
+    <w:p>
+      <w:pPr>
+        <w:rPr>
+          <w:rFonts w:ascii="Times New Roman" w:eastAsia="Times New Roman" w:hAnsi="Times New Roman" w:cs="Times New Roman"/>
+          <w:sz w:val="24"/>
+          <w:szCs w:val="24"/>
+        </w:rPr>
+      </w:pPr>
+      <w:r>
+        <w:rPr>
+          <w:rFonts w:ascii="Times New Roman" w:eastAsia="Times New Roman" w:hAnsi="Times New Roman" w:cs="Times New Roman"/>
+          <w:sz w:val="24"/>
+          <w:szCs w:val="24"/>
+        </w:rPr>
+        <w:t>Disadvantages</w:t>
+      </w:r>
+    </w:p>
+    <w:p>
+      <w:pPr>
+        <w:pStyle w:val="ListParagraph"/>
+        <w:numPr>
+          <w:ilvl w:val="0"/>
+          <w:numId w:val="13"/>
+        </w:numPr>
+        <w:rPr>
+          <w:rFonts w:ascii="Times New Roman" w:eastAsia="Times New Roman" w:hAnsi="Times New Roman" w:cs="Times New Roman"/>
+          <w:sz w:val="24"/>
+          <w:szCs w:val="24"/>
+        </w:rPr>
+      </w:pPr>
+    </w:p>
+    <w:p>
+      <w:pPr>
+        <w:rPr>
+          <w:rFonts w:ascii="Times New Roman" w:eastAsia="Times New Roman" w:hAnsi="Times New Roman" w:cs="Times New Roman"/>
+          <w:sz w:val="24"/>
+          <w:szCs w:val="24"/>
+        </w:rPr>
+      </w:pPr>
+      <w:r>
+        <w:rPr>
+          <w:rFonts w:ascii="Times New Roman" w:eastAsia="Times New Roman" w:hAnsi="Times New Roman" w:cs="Times New Roman"/>
+          <w:sz w:val="24"/>
+          <w:szCs w:val="24"/>
+        </w:rPr>
+        <w:t>Conclusion</w:t>
+      </w:r>
+    </w:p>
+    <w:p>
+      <w:pPr>
+        <w:rPr>
+          <w:rFonts w:ascii="Times New Roman" w:eastAsia="Times New Roman" w:hAnsi="Times New Roman" w:cs="Times New Roman"/>
+          <w:sz w:val="24"/>
+          <w:szCs w:val="24"/>
+        </w:rPr>
+      </w:pPr>
+      <w:r>
+        <w:rPr>
+          <w:rFonts w:ascii="Times New Roman" w:eastAsia="Times New Roman" w:hAnsi="Times New Roman" w:cs="Times New Roman"/>
+          <w:sz w:val="24"/>
+          <w:szCs w:val="24"/>
+        </w:rPr>
+        <w:tab/>
+        <w:t>This type of analysis could prove to be useful for this project by analysing the reviews sentiment over time and seeing if it follows the sentiment of the tv show over time.</w:t>
+      </w:r>
+    </w:p>
+    <w:p>
+      <w:pPr>
+        <w:pStyle w:val="Heading3"/>
+      </w:pPr>
+      <w:r>
+        <w:t>2.2.4 - Comparative sentiment analysis;</w:t>
+      </w:r>
+    </w:p>
+    <w:p>
+      <w:pPr>
+        <w:rPr>
+          <w:rFonts w:ascii="Times New Roman" w:hAnsi="Times New Roman" w:cs="Times New Roman"/>
+          <w:sz w:val="24"/>
+          <w:szCs w:val="24"/>
+        </w:rPr>
+      </w:pPr>
+      <w:r>
+        <w:rPr>
+          <w:rFonts w:ascii="Times New Roman" w:hAnsi="Times New Roman" w:cs="Times New Roman"/>
+          <w:sz w:val="24"/>
+          <w:szCs w:val="24"/>
+        </w:rPr>
+        <w:t xml:space="preserve">Comparative sentiment analysis looks at the sentences which are comparing a product/service to a similar product/service. This would be great </w:t>
+      </w:r>
+      <w:r>
+        <w:rPr>
+          <w:rFonts w:ascii="Times New Roman" w:hAnsi="Times New Roman" w:cs="Times New Roman"/>
+          <w:sz w:val="24"/>
+          <w:szCs w:val="24"/>
+        </w:rPr>
+        <w:t>for</w:t>
+      </w:r>
+      <w:r>
+        <w:rPr>
+          <w:rFonts w:ascii="Times New Roman" w:hAnsi="Times New Roman" w:cs="Times New Roman"/>
+          <w:sz w:val="24"/>
+          <w:szCs w:val="24"/>
+        </w:rPr>
+        <w:t xml:space="preserve"> comparing 2 </w:t>
+      </w:r>
+      <w:r>
+        <w:rPr>
+          <w:rFonts w:ascii="Times New Roman" w:hAnsi="Times New Roman" w:cs="Times New Roman"/>
+          <w:sz w:val="24"/>
+          <w:szCs w:val="24"/>
+        </w:rPr>
+        <w:t xml:space="preserve">different episodes of a tv show </w:t>
+      </w:r>
+      <w:r>
+        <w:rPr>
+          <w:rFonts w:ascii="Times New Roman" w:hAnsi="Times New Roman" w:cs="Times New Roman"/>
+          <w:sz w:val="24"/>
+          <w:szCs w:val="24"/>
+        </w:rPr>
+        <w:t xml:space="preserve">and seeing how they compare to one another. </w:t>
+      </w:r>
+      <w:r>
+        <w:rPr>
+          <w:rFonts w:ascii="Times New Roman" w:hAnsi="Times New Roman" w:cs="Times New Roman"/>
+          <w:sz w:val="24"/>
+          <w:szCs w:val="24"/>
+        </w:rPr>
+        <w:t xml:space="preserve">With this type of analysis, the user </w:t>
+      </w:r>
+      <w:r>
+        <w:rPr>
+          <w:rFonts w:ascii="Times New Roman" w:hAnsi="Times New Roman" w:cs="Times New Roman"/>
+          <w:sz w:val="24"/>
+          <w:szCs w:val="24"/>
+        </w:rPr>
+        <w:t>can</w:t>
+      </w:r>
+      <w:r>
+        <w:rPr>
+          <w:rFonts w:ascii="Times New Roman" w:hAnsi="Times New Roman" w:cs="Times New Roman"/>
+          <w:sz w:val="24"/>
+          <w:szCs w:val="24"/>
+        </w:rPr>
+        <w:t xml:space="preserve"> see if there are any comparative text such as ‘better, happier, sadder etc.’ and see the </w:t>
+      </w:r>
+      <w:r>
+        <w:rPr>
+          <w:rFonts w:ascii="Times New Roman" w:hAnsi="Times New Roman" w:cs="Times New Roman"/>
+          <w:sz w:val="24"/>
+          <w:szCs w:val="24"/>
+        </w:rPr>
+        <w:lastRenderedPageBreak/>
+        <w:t xml:space="preserve">sentiment scores. </w:t>
+      </w:r>
+      <w:r>
+        <w:rPr>
+          <w:rFonts w:ascii="Times New Roman" w:hAnsi="Times New Roman" w:cs="Times New Roman"/>
+          <w:sz w:val="24"/>
+          <w:szCs w:val="24"/>
+          <w:highlight w:val="yellow"/>
+        </w:rPr>
+        <w:t xml:space="preserve">When looking at comparative analysis, there is a very interesting paper which helped to improve the accuracy of comparative analysis </w:t>
+      </w:r>
+    </w:p>
+    <w:p>
+      <w:pPr>
+        <w:rPr>
+          <w:rFonts w:ascii="Times New Roman" w:eastAsia="Times New Roman" w:hAnsi="Times New Roman" w:cs="Times New Roman"/>
+          <w:sz w:val="24"/>
+          <w:szCs w:val="24"/>
+        </w:rPr>
+      </w:pPr>
+      <w:r>
+        <w:rPr>
+          <w:rFonts w:ascii="Times New Roman" w:eastAsia="Times New Roman" w:hAnsi="Times New Roman" w:cs="Times New Roman"/>
+          <w:sz w:val="24"/>
+          <w:szCs w:val="24"/>
+          <w:highlight w:val="yellow"/>
+        </w:rPr>
+        <w:t>Comparing a product to another &amp; Looks for words like, (More, less, lighter) – Look for an existing example of comparative analysis!</w:t>
+      </w:r>
+    </w:p>
+    <w:p>
+      <w:pPr>
+        <w:rPr>
+          <w:rFonts w:ascii="Times New Roman" w:eastAsia="Times New Roman" w:hAnsi="Times New Roman" w:cs="Times New Roman"/>
+          <w:sz w:val="24"/>
+          <w:szCs w:val="24"/>
+        </w:rPr>
+      </w:pPr>
+      <w:r>
+        <w:rPr>
+          <w:rFonts w:ascii="Times New Roman" w:eastAsia="Times New Roman" w:hAnsi="Times New Roman" w:cs="Times New Roman"/>
+          <w:sz w:val="24"/>
+          <w:szCs w:val="24"/>
+          <w:highlight w:val="yellow"/>
+        </w:rPr>
+        <w:t>FIND REAL EXAMPLES</w:t>
+      </w:r>
+    </w:p>
+    <w:p>
+      <w:pPr>
+        <w:rPr>
+          <w:rFonts w:ascii="Times New Roman" w:eastAsia="Times New Roman" w:hAnsi="Times New Roman" w:cs="Times New Roman"/>
+          <w:sz w:val="24"/>
+          <w:szCs w:val="24"/>
+          <w:highlight w:val="yellow"/>
+        </w:rPr>
+      </w:pPr>
+      <w:r>
+        <w:rPr>
+          <w:rFonts w:ascii="Times New Roman" w:eastAsia="Times New Roman" w:hAnsi="Times New Roman" w:cs="Times New Roman"/>
+          <w:sz w:val="24"/>
+          <w:szCs w:val="24"/>
+          <w:highlight w:val="yellow"/>
+        </w:rPr>
+        <w:t>Advantages</w:t>
+      </w:r>
+    </w:p>
+    <w:p>
+      <w:pPr>
+        <w:rPr>
+          <w:rFonts w:ascii="Times New Roman" w:eastAsia="Times New Roman" w:hAnsi="Times New Roman" w:cs="Times New Roman"/>
+          <w:sz w:val="24"/>
+          <w:szCs w:val="24"/>
+          <w:highlight w:val="yellow"/>
+        </w:rPr>
+      </w:pPr>
+      <w:r>
+        <w:rPr>
+          <w:rFonts w:ascii="Times New Roman" w:eastAsia="Times New Roman" w:hAnsi="Times New Roman" w:cs="Times New Roman"/>
+          <w:sz w:val="24"/>
+          <w:szCs w:val="24"/>
+          <w:highlight w:val="yellow"/>
+        </w:rPr>
+        <w:t>Disadvantages</w:t>
+      </w:r>
+    </w:p>
+    <w:p>
+      <w:pPr>
+        <w:rPr>
+          <w:rFonts w:ascii="Times New Roman" w:eastAsia="Times New Roman" w:hAnsi="Times New Roman" w:cs="Times New Roman"/>
+          <w:sz w:val="24"/>
+          <w:szCs w:val="24"/>
+        </w:rPr>
+      </w:pPr>
+      <w:r>
+        <w:rPr>
+          <w:rFonts w:ascii="Times New Roman" w:eastAsia="Times New Roman" w:hAnsi="Times New Roman" w:cs="Times New Roman"/>
+          <w:sz w:val="24"/>
+          <w:szCs w:val="24"/>
+          <w:highlight w:val="yellow"/>
+        </w:rPr>
+        <w:t>Conclusion</w:t>
+      </w:r>
+    </w:p>
+    <w:p>
+      <w:pPr>
+        <w:rPr>
+          <w:rFonts w:ascii="Times New Roman" w:hAnsi="Times New Roman" w:cs="Times New Roman"/>
+          <w:sz w:val="24"/>
+          <w:szCs w:val="24"/>
+        </w:rPr>
+      </w:pPr>
+    </w:p>
+    <w:p>
+      <w:pPr>
+        <w:pStyle w:val="Heading3"/>
+      </w:pPr>
+      <w:r>
+        <w:t>2.2.5 - Sentiment lexicon acquisition</w:t>
+      </w:r>
+    </w:p>
+    <w:p>
+      <w:pPr>
+        <w:rPr>
+          <w:rFonts w:ascii="Times New Roman" w:hAnsi="Times New Roman" w:cs="Times New Roman"/>
+          <w:sz w:val="24"/>
+          <w:szCs w:val="24"/>
+        </w:rPr>
+      </w:pPr>
+      <w:r>
+        <w:rPr>
+          <w:rFonts w:ascii="Times New Roman" w:hAnsi="Times New Roman" w:cs="Times New Roman"/>
+          <w:sz w:val="24"/>
+          <w:szCs w:val="24"/>
+        </w:rPr>
+        <w:t>Lexicon based sentiment analysis is the most crucial resource (Feldman 2013), this is due to the use of dictionaries which can be hand coded and unique for a specific use case. Alternatively, the dictionaries can be crowd sourced, such as Bag of Words which uses a dictionary of positive and negative words which are all matched up against a score. This is done by following a calculation of:</w:t>
+      </w:r>
+    </w:p>
+    <w:p>
+      <w:pPr>
+        <w:rPr>
+          <w:rFonts w:ascii="Times New Roman" w:hAnsi="Times New Roman" w:cs="Times New Roman"/>
+          <w:sz w:val="24"/>
+          <w:szCs w:val="24"/>
+        </w:rPr>
+      </w:pPr>
+    </w:p>
+    <w:p>
+      <w:pPr>
+        <w:rPr>
+          <w:rFonts w:ascii="Times New Roman" w:hAnsi="Times New Roman" w:cs="Times New Roman"/>
+          <w:sz w:val="24"/>
+          <w:szCs w:val="24"/>
+        </w:rPr>
+      </w:pPr>
+      <w:r>
+        <w:rPr>
+          <w:rFonts w:ascii="Times New Roman" w:hAnsi="Times New Roman" w:cs="Times New Roman"/>
+          <w:sz w:val="24"/>
+          <w:szCs w:val="24"/>
+        </w:rPr>
+        <w:t>$$\sum{positive_matches} - \sum{negative_matches}$$</w:t>
+      </w:r>
+    </w:p>
+    <w:p>
+      <w:pPr>
+        <w:rPr>
+          <w:rFonts w:ascii="Times New Roman" w:hAnsi="Times New Roman" w:cs="Times New Roman"/>
+          <w:sz w:val="24"/>
+          <w:szCs w:val="24"/>
+        </w:rPr>
+      </w:pPr>
+    </w:p>
+    <w:p>
+      <w:pPr>
+        <w:rPr>
+          <w:rFonts w:ascii="Times New Roman" w:hAnsi="Times New Roman" w:cs="Times New Roman"/>
+          <w:sz w:val="24"/>
+          <w:szCs w:val="24"/>
+        </w:rPr>
+      </w:pPr>
+      <w:r>
+        <w:rPr>
+          <w:rFonts w:ascii="Times New Roman" w:hAnsi="Times New Roman" w:cs="Times New Roman"/>
+          <w:sz w:val="24"/>
+          <w:szCs w:val="24"/>
+        </w:rPr>
+        <w:t>Which was pointed out by LyonEye (2016), the scores are then normalised to the form of 1 to 5. There are also other dictionaries the user can choose from such as WordNet, which is described as a ‘Large lexical database of English nouns, verbs, and objectives’ (WordNet 2019).</w:t>
+      </w:r>
+    </w:p>
+    <w:p>
+      <w:pPr>
+        <w:rPr>
+          <w:rFonts w:ascii="Times New Roman" w:eastAsia="Times New Roman" w:hAnsi="Times New Roman" w:cs="Times New Roman"/>
+          <w:sz w:val="24"/>
+          <w:szCs w:val="24"/>
+          <w:highlight w:val="yellow"/>
+        </w:rPr>
+      </w:pPr>
+    </w:p>
+    <w:p>
+      <w:pPr>
+        <w:rPr>
+          <w:rFonts w:ascii="Times New Roman" w:eastAsia="Times New Roman" w:hAnsi="Times New Roman" w:cs="Times New Roman"/>
+          <w:sz w:val="24"/>
+          <w:szCs w:val="24"/>
+        </w:rPr>
+      </w:pPr>
+      <w:r>
+        <w:rPr>
+          <w:rFonts w:ascii="Times New Roman" w:eastAsia="Times New Roman" w:hAnsi="Times New Roman" w:cs="Times New Roman"/>
+          <w:sz w:val="24"/>
+          <w:szCs w:val="24"/>
+          <w:highlight w:val="yellow"/>
+        </w:rPr>
+        <w:t>FIND REAL EXAMPLES</w:t>
+      </w:r>
+    </w:p>
+    <w:p>
+      <w:pPr>
+        <w:rPr>
+          <w:rFonts w:ascii="Times New Roman" w:eastAsia="Times New Roman" w:hAnsi="Times New Roman" w:cs="Times New Roman"/>
+          <w:sz w:val="24"/>
+          <w:szCs w:val="24"/>
+          <w:highlight w:val="yellow"/>
+        </w:rPr>
+      </w:pPr>
+      <w:r>
+        <w:rPr>
+          <w:rFonts w:ascii="Times New Roman" w:eastAsia="Times New Roman" w:hAnsi="Times New Roman" w:cs="Times New Roman"/>
+          <w:sz w:val="24"/>
+          <w:szCs w:val="24"/>
+          <w:highlight w:val="yellow"/>
+        </w:rPr>
+        <w:t>Advantages</w:t>
+      </w:r>
+    </w:p>
+    <w:p>
+      <w:pPr>
+        <w:rPr>
+          <w:rFonts w:ascii="Times New Roman" w:eastAsia="Times New Roman" w:hAnsi="Times New Roman" w:cs="Times New Roman"/>
+          <w:sz w:val="24"/>
+          <w:szCs w:val="24"/>
+          <w:highlight w:val="yellow"/>
+        </w:rPr>
+      </w:pPr>
+      <w:r>
+        <w:rPr>
+          <w:rFonts w:ascii="Times New Roman" w:eastAsia="Times New Roman" w:hAnsi="Times New Roman" w:cs="Times New Roman"/>
+          <w:sz w:val="24"/>
+          <w:szCs w:val="24"/>
+          <w:highlight w:val="yellow"/>
+        </w:rPr>
+        <w:t>Disadvantages</w:t>
+      </w:r>
+    </w:p>
+    <w:p>
+      <w:pPr>
+        <w:rPr>
+          <w:rFonts w:ascii="Times New Roman" w:eastAsia="Times New Roman" w:hAnsi="Times New Roman" w:cs="Times New Roman"/>
+          <w:sz w:val="24"/>
+          <w:szCs w:val="24"/>
+        </w:rPr>
+      </w:pPr>
+      <w:r>
+        <w:rPr>
+          <w:rFonts w:ascii="Times New Roman" w:eastAsia="Times New Roman" w:hAnsi="Times New Roman" w:cs="Times New Roman"/>
+          <w:sz w:val="24"/>
+          <w:szCs w:val="24"/>
+          <w:highlight w:val="yellow"/>
+        </w:rPr>
+        <w:t>Conclusion</w:t>
+      </w:r>
+    </w:p>
+    <w:p>
+      <w:pPr>
+        <w:rPr>
+          <w:rFonts w:ascii="Times New Roman" w:hAnsi="Times New Roman" w:cs="Times New Roman"/>
+          <w:sz w:val="24"/>
+          <w:szCs w:val="24"/>
+        </w:rPr>
+      </w:pPr>
+      <w:r>
+        <w:rPr>
+          <w:rFonts w:ascii="Times New Roman" w:hAnsi="Times New Roman" w:cs="Times New Roman"/>
+          <w:sz w:val="24"/>
+          <w:szCs w:val="24"/>
+        </w:rPr>
+        <w:t xml:space="preserve">Whilst this method of sentiment analysis is considered the most crucial, it can also prove difficult for when the context starts to get more complex which as stated by Ding, et al. (2018) </w:t>
+      </w:r>
+      <w:r>
+        <w:rPr>
+          <w:rFonts w:ascii="Times New Roman" w:eastAsia="Arimo Bold" w:hAnsi="Times New Roman" w:cs="Times New Roman"/>
+          <w:bCs/>
+          <w:sz w:val="24"/>
+          <w:szCs w:val="24"/>
+        </w:rPr>
+        <w:t>“This approach allows the system to handle opinion words that are context dependent, which cause major difficulties for existing algorithms”.</w:t>
+      </w:r>
+    </w:p>
+    <w:p>
+      <w:pPr>
+        <w:rPr>
+          <w:rFonts w:ascii="Times New Roman" w:eastAsia="Arimo Bold" w:hAnsi="Times New Roman" w:cs="Times New Roman"/>
+          <w:bCs/>
+          <w:sz w:val="24"/>
+          <w:szCs w:val="24"/>
+        </w:rPr>
+      </w:pPr>
+    </w:p>
+    <w:p>
+      <w:pPr>
+        <w:pStyle w:val="Heading3"/>
+      </w:pPr>
+      <w:r>
+        <w:rPr>
+          <w:rFonts w:eastAsia="Arimo Bold"/>
+        </w:rPr>
+        <w:t>2.2.6 –</w:t>
+      </w:r>
+      <w:r>
+        <w:rPr>
+          <w:rFonts w:eastAsia="Arimo Bold"/>
+        </w:rPr>
+        <w:t xml:space="preserve"> </w:t>
+      </w:r>
+      <w:r>
+        <w:rPr>
+          <w:rFonts w:eastAsia="Arimo Bold"/>
+        </w:rPr>
+        <w:t>Conclusion</w:t>
+      </w:r>
+    </w:p>
+    <w:p>
+      <w:pPr>
+        <w:rPr>
+          <w:rFonts w:ascii="Times New Roman" w:eastAsia="Arimo Bold" w:hAnsi="Times New Roman" w:cs="Times New Roman"/>
+          <w:bCs/>
+          <w:sz w:val="24"/>
+          <w:szCs w:val="24"/>
+        </w:rPr>
+      </w:pPr>
+      <w:r>
+        <w:rPr>
+          <w:rFonts w:ascii="Times New Roman" w:eastAsia="Arimo Bold" w:hAnsi="Times New Roman" w:cs="Times New Roman"/>
+          <w:bCs/>
+          <w:sz w:val="24"/>
+          <w:szCs w:val="24"/>
+        </w:rPr>
+        <w:t xml:space="preserve">Now that the different types of sentiment analysis </w:t>
+      </w:r>
+      <w:r>
+        <w:rPr>
+          <w:rFonts w:ascii="Times New Roman" w:eastAsia="Arimo Bold" w:hAnsi="Times New Roman" w:cs="Times New Roman"/>
+          <w:bCs/>
+          <w:sz w:val="24"/>
+          <w:szCs w:val="24"/>
+        </w:rPr>
+        <w:t>have</w:t>
+      </w:r>
+      <w:r>
+        <w:rPr>
+          <w:rFonts w:ascii="Times New Roman" w:eastAsia="Arimo Bold" w:hAnsi="Times New Roman" w:cs="Times New Roman"/>
+          <w:bCs/>
+          <w:sz w:val="24"/>
+          <w:szCs w:val="24"/>
+        </w:rPr>
+        <w:t xml:space="preserve"> been explored, the project can be explored in multiple ways to see what </w:t>
+      </w:r>
+      <w:r>
+        <w:rPr>
+          <w:rFonts w:ascii="Times New Roman" w:eastAsia="Arimo Bold" w:hAnsi="Times New Roman" w:cs="Times New Roman"/>
+          <w:bCs/>
+          <w:sz w:val="24"/>
+          <w:szCs w:val="24"/>
+        </w:rPr>
+        <w:t>areas</w:t>
+      </w:r>
+      <w:r>
+        <w:rPr>
+          <w:rFonts w:ascii="Times New Roman" w:eastAsia="Arimo Bold" w:hAnsi="Times New Roman" w:cs="Times New Roman"/>
+          <w:bCs/>
+          <w:sz w:val="24"/>
+          <w:szCs w:val="24"/>
+        </w:rPr>
+        <w:t xml:space="preserve"> would be efficient and relevant to the scope of this project. So far the main methods which stand out are the document level, comparison </w:t>
+      </w:r>
+      <w:r>
+        <w:rPr>
+          <w:rFonts w:ascii="Times New Roman" w:eastAsia="Arimo Bold" w:hAnsi="Times New Roman" w:cs="Times New Roman"/>
+          <w:bCs/>
+          <w:sz w:val="24"/>
+          <w:szCs w:val="24"/>
+        </w:rPr>
+        <w:lastRenderedPageBreak/>
+        <w:t>level and lexicon level. Whilst the aspect level and sentence level have their own use cases, they wouldn’t really be applicable for this type of project.</w:t>
+      </w:r>
+    </w:p>
+    <w:p>
+      <w:pPr>
         <w:pStyle w:val="Heading2"/>
-      </w:pPr>
-      <w:r>
-        <w:t>2.2.1 – Document-level sentiment analysis</w:t>
-      </w:r>
-    </w:p>
-    <w:p>
-      <w:pPr>
-        <w:rPr>
-          <w:rFonts w:ascii="Times New Roman" w:eastAsia="Times New Roman" w:hAnsi="Times New Roman" w:cs="Times New Roman"/>
-          <w:sz w:val="24"/>
-          <w:szCs w:val="24"/>
-        </w:rPr>
-      </w:pPr>
-      <w:r>
-        <w:rPr>
-          <w:rFonts w:ascii="Times New Roman" w:eastAsia="Times New Roman" w:hAnsi="Times New Roman" w:cs="Times New Roman"/>
-          <w:sz w:val="24"/>
-          <w:szCs w:val="24"/>
-        </w:rPr>
-        <w:t>The first type of sentiment analysis which will be explored is Document-level. This type of sentiment analysis is known as the simplest form of as it looks at the whole document as one attribute (Feldman 2013). For an example of this, we could look at different types of reviews from Amazon and would give you an overall rating. This type can also be done with machine learning which consists of supervised and unsupervised learning (Bibi 2017).</w:t>
-      </w:r>
-    </w:p>
-    <w:p>
-      <w:pPr>
-        <w:rPr>
-          <w:rFonts w:ascii="Times New Roman" w:hAnsi="Times New Roman" w:cs="Times New Roman"/>
-          <w:sz w:val="24"/>
-          <w:szCs w:val="24"/>
-        </w:rPr>
-      </w:pPr>
-      <w:r>
-        <w:rPr>
-          <w:rFonts w:ascii="Times New Roman" w:eastAsia="Times New Roman" w:hAnsi="Times New Roman" w:cs="Times New Roman"/>
-          <w:sz w:val="24"/>
-          <w:szCs w:val="24"/>
-        </w:rPr>
-        <w:t xml:space="preserve">Supervised sentiment analysis considers such algorithms As Bibi (2017) pointed out, “Naive Bayes, Maximum Entropy classification and Support Vector Machines (SVM).” </w:t>
-      </w:r>
-    </w:p>
-    <w:p>
-      <w:pPr>
-        <w:rPr>
-          <w:rFonts w:ascii="Times New Roman" w:eastAsia="Times New Roman" w:hAnsi="Times New Roman" w:cs="Times New Roman"/>
-          <w:sz w:val="24"/>
-          <w:szCs w:val="24"/>
-        </w:rPr>
-      </w:pPr>
-      <w:r>
-        <w:rPr>
-          <w:rFonts w:ascii="Times New Roman" w:eastAsia="Times New Roman" w:hAnsi="Times New Roman" w:cs="Times New Roman"/>
-          <w:sz w:val="24"/>
-          <w:szCs w:val="24"/>
-        </w:rPr>
-        <w:t>Naive Bayes – has real time prediction, is very fast algorithm.</w:t>
-      </w:r>
-    </w:p>
-    <w:p>
-      <w:pPr>
-        <w:rPr>
-          <w:rFonts w:ascii="Times New Roman" w:eastAsia="Times New Roman" w:hAnsi="Times New Roman" w:cs="Times New Roman"/>
-          <w:sz w:val="24"/>
-          <w:szCs w:val="24"/>
-        </w:rPr>
-      </w:pPr>
-      <w:r>
-        <w:rPr>
-          <w:rFonts w:ascii="Times New Roman" w:eastAsia="Times New Roman" w:hAnsi="Times New Roman" w:cs="Times New Roman"/>
-          <w:sz w:val="24"/>
-          <w:szCs w:val="24"/>
-        </w:rPr>
-        <w:t xml:space="preserve">Maximum Entropy Classification </w:t>
-      </w:r>
-    </w:p>
-    <w:p>
-      <w:pPr>
-        <w:rPr>
-          <w:rFonts w:ascii="Times New Roman" w:hAnsi="Times New Roman" w:cs="Times New Roman"/>
-          <w:sz w:val="24"/>
-          <w:szCs w:val="24"/>
-        </w:rPr>
-      </w:pPr>
-      <w:r>
-        <w:rPr>
-          <w:rFonts w:ascii="Times New Roman" w:eastAsia="Times New Roman" w:hAnsi="Times New Roman" w:cs="Times New Roman"/>
-          <w:sz w:val="24"/>
-          <w:szCs w:val="24"/>
-        </w:rPr>
-        <w:t xml:space="preserve">Support Vector Machines </w:t>
-      </w:r>
-    </w:p>
-    <w:p>
-      <w:pPr>
-        <w:rPr>
-          <w:rFonts w:ascii="Times New Roman" w:eastAsia="Times New Roman" w:hAnsi="Times New Roman" w:cs="Times New Roman"/>
-          <w:sz w:val="24"/>
-          <w:szCs w:val="24"/>
-        </w:rPr>
-      </w:pPr>
-    </w:p>
-    <w:p>
-      <w:pPr>
-        <w:rPr>
-          <w:rFonts w:ascii="Times New Roman" w:eastAsia="Times New Roman" w:hAnsi="Times New Roman" w:cs="Times New Roman"/>
-          <w:sz w:val="24"/>
-          <w:szCs w:val="24"/>
-        </w:rPr>
-      </w:pPr>
-    </w:p>
-    <w:p>
-      <w:pPr>
-        <w:rPr>
-          <w:rFonts w:ascii="Times New Roman" w:eastAsia="Times New Roman" w:hAnsi="Times New Roman" w:cs="Times New Roman"/>
-          <w:sz w:val="24"/>
-          <w:szCs w:val="24"/>
-        </w:rPr>
-      </w:pPr>
-      <w:r>
-        <w:rPr>
-          <w:rFonts w:ascii="Times New Roman" w:hAnsi="Times New Roman" w:cs="Times New Roman"/>
-          <w:sz w:val="24"/>
-          <w:szCs w:val="24"/>
-        </w:rPr>
-        <w:br w:type="page"/>
-      </w:r>
-    </w:p>
-    <w:p>
-      <w:pPr>
-        <w:rPr>
-          <w:rFonts w:ascii="Times New Roman" w:eastAsia="Times New Roman" w:hAnsi="Times New Roman" w:cs="Times New Roman"/>
-          <w:sz w:val="24"/>
-          <w:szCs w:val="24"/>
-        </w:rPr>
-      </w:pPr>
-      <w:r>
-        <w:rPr>
-          <w:rFonts w:ascii="Times New Roman" w:eastAsia="Times New Roman" w:hAnsi="Times New Roman" w:cs="Times New Roman"/>
-          <w:sz w:val="24"/>
-          <w:szCs w:val="24"/>
-        </w:rPr>
-        <w:lastRenderedPageBreak/>
-        <w:t xml:space="preserve">With unsupervised, the approach is a little bit different. As it would need to have been given a certain threshold for the semantic orientation (SO), this would  be like a level of positivity to make is overall positive or under making overall negative. </w:t>
-      </w:r>
-    </w:p>
-    <w:p>
-      <w:pPr>
-        <w:rPr>
-          <w:rFonts w:ascii="Times New Roman" w:eastAsia="Times New Roman" w:hAnsi="Times New Roman" w:cs="Times New Roman"/>
-          <w:sz w:val="24"/>
-          <w:szCs w:val="24"/>
-        </w:rPr>
-      </w:pPr>
-      <w:r>
-        <w:rPr>
-          <w:rFonts w:ascii="Times New Roman" w:eastAsia="Times New Roman" w:hAnsi="Times New Roman" w:cs="Times New Roman"/>
-          <w:sz w:val="24"/>
-          <w:szCs w:val="24"/>
-        </w:rPr>
-        <w:t>Advantages</w:t>
-      </w:r>
-    </w:p>
-    <w:p>
-      <w:pPr>
-        <w:rPr>
-          <w:rFonts w:ascii="Times New Roman" w:hAnsi="Times New Roman" w:cs="Times New Roman"/>
-          <w:sz w:val="24"/>
-          <w:szCs w:val="24"/>
-        </w:rPr>
-      </w:pPr>
-      <w:r>
-        <w:rPr>
-          <w:rFonts w:ascii="Times New Roman" w:eastAsia="Times New Roman" w:hAnsi="Times New Roman" w:cs="Times New Roman"/>
-          <w:sz w:val="24"/>
-          <w:szCs w:val="24"/>
-        </w:rPr>
-        <w:t>Can easily look at a document and give it an overall sentiment score.</w:t>
-      </w:r>
-    </w:p>
-    <w:p>
-      <w:pPr>
-        <w:rPr>
-          <w:rFonts w:ascii="Times New Roman" w:hAnsi="Times New Roman" w:cs="Times New Roman"/>
-          <w:sz w:val="24"/>
-          <w:szCs w:val="24"/>
-        </w:rPr>
-      </w:pPr>
-      <w:r>
-        <w:rPr>
-          <w:rFonts w:ascii="Times New Roman" w:eastAsia="Times New Roman" w:hAnsi="Times New Roman" w:cs="Times New Roman"/>
-          <w:sz w:val="24"/>
-          <w:szCs w:val="24"/>
-        </w:rPr>
-        <w:t>Can be done quickly.</w:t>
-      </w:r>
-    </w:p>
-    <w:p>
-      <w:pPr>
-        <w:rPr>
-          <w:rFonts w:ascii="Times New Roman" w:eastAsia="Times New Roman" w:hAnsi="Times New Roman" w:cs="Times New Roman"/>
-          <w:sz w:val="24"/>
-          <w:szCs w:val="24"/>
-        </w:rPr>
-      </w:pPr>
-      <w:r>
-        <w:rPr>
-          <w:rFonts w:ascii="Times New Roman" w:eastAsia="Times New Roman" w:hAnsi="Times New Roman" w:cs="Times New Roman"/>
-          <w:sz w:val="24"/>
-          <w:szCs w:val="24"/>
-        </w:rPr>
-        <w:t>Disadvantages</w:t>
-      </w:r>
-    </w:p>
-    <w:p>
-      <w:pPr>
-        <w:rPr>
-          <w:rFonts w:ascii="Times New Roman" w:hAnsi="Times New Roman" w:cs="Times New Roman"/>
-          <w:sz w:val="24"/>
-          <w:szCs w:val="24"/>
-        </w:rPr>
-      </w:pPr>
-      <w:r>
-        <w:rPr>
-          <w:rFonts w:ascii="Times New Roman" w:hAnsi="Times New Roman" w:cs="Times New Roman"/>
-          <w:sz w:val="24"/>
-          <w:szCs w:val="24"/>
-        </w:rPr>
-        <w:t xml:space="preserve">Difficult to </w:t>
-      </w:r>
-      <w:r>
-        <w:rPr>
-          <w:rFonts w:ascii="Times New Roman" w:hAnsi="Times New Roman" w:cs="Times New Roman"/>
-          <w:sz w:val="24"/>
-          <w:szCs w:val="24"/>
-        </w:rPr>
-        <w:t>learn the supervised methods.</w:t>
-      </w:r>
-    </w:p>
-    <w:p>
-      <w:pPr>
-        <w:rPr>
-          <w:rFonts w:ascii="Times New Roman" w:hAnsi="Times New Roman" w:cs="Times New Roman"/>
-          <w:sz w:val="24"/>
-          <w:szCs w:val="24"/>
-        </w:rPr>
-      </w:pPr>
-    </w:p>
-    <w:p>
-      <w:pPr>
-        <w:rPr>
-          <w:rFonts w:ascii="Times New Roman" w:hAnsi="Times New Roman" w:cs="Times New Roman"/>
-          <w:sz w:val="24"/>
-          <w:szCs w:val="24"/>
-        </w:rPr>
-      </w:pPr>
-      <w:r>
-        <w:rPr>
-          <w:rFonts w:ascii="Times New Roman" w:eastAsia="Times New Roman" w:hAnsi="Times New Roman" w:cs="Times New Roman"/>
-          <w:sz w:val="24"/>
-          <w:szCs w:val="24"/>
-          <w:highlight w:val="yellow"/>
-        </w:rPr>
-        <w:t>FIND REAL EXAMPLES – USE Bibi (2017)</w:t>
-      </w:r>
-    </w:p>
-    <w:p>
-      <w:pPr>
-        <w:rPr>
-          <w:rFonts w:ascii="Times New Roman" w:hAnsi="Times New Roman" w:cs="Times New Roman"/>
-          <w:sz w:val="24"/>
-          <w:szCs w:val="24"/>
-        </w:rPr>
-      </w:pPr>
-      <w:r>
-        <w:rPr>
-          <w:rFonts w:ascii="Times New Roman" w:eastAsia="Times New Roman" w:hAnsi="Times New Roman" w:cs="Times New Roman"/>
-          <w:sz w:val="24"/>
-          <w:szCs w:val="24"/>
-          <w:highlight w:val="yellow"/>
-        </w:rPr>
-        <w:t>Conclusion</w:t>
-      </w:r>
-    </w:p>
-    <w:p>
-      <w:pPr>
-        <w:rPr>
-          <w:rFonts w:ascii="Times New Roman" w:hAnsi="Times New Roman" w:cs="Times New Roman"/>
-          <w:sz w:val="24"/>
-          <w:szCs w:val="24"/>
-        </w:rPr>
-      </w:pPr>
-      <w:r>
-        <w:rPr>
-          <w:rFonts w:ascii="Times New Roman" w:hAnsi="Times New Roman" w:cs="Times New Roman"/>
-          <w:sz w:val="24"/>
-          <w:szCs w:val="24"/>
-        </w:rPr>
-        <w:t xml:space="preserve">Whilst this type of sentiment analysis can be complicated to learn, the unsupervised method could prove useful for the rest of this project. Especially if this was done for each episode of a tv show to get an overall sentiment rating (+4 – Happy, -3 Sad). </w:t>
-      </w:r>
-    </w:p>
-    <w:p>
-      <w:pPr>
-        <w:rPr>
-          <w:rFonts w:ascii="Times New Roman" w:eastAsia="Times New Roman" w:hAnsi="Times New Roman" w:cs="Times New Roman"/>
-          <w:sz w:val="24"/>
-          <w:szCs w:val="24"/>
-        </w:rPr>
-      </w:pPr>
-    </w:p>
-    <w:p>
-      <w:pPr>
-        <w:pStyle w:val="Heading2"/>
-      </w:pPr>
-      <w:r>
-        <w:t>2.2.2 - Sentence-level sentiment analysis</w:t>
-      </w:r>
-    </w:p>
-    <w:p>
-      <w:pPr>
-        <w:rPr>
-          <w:rFonts w:ascii="Times New Roman" w:hAnsi="Times New Roman" w:cs="Times New Roman"/>
-          <w:sz w:val="24"/>
-          <w:szCs w:val="24"/>
-        </w:rPr>
-      </w:pPr>
-      <w:r>
-        <w:rPr>
-          <w:rFonts w:ascii="Times New Roman" w:hAnsi="Times New Roman" w:cs="Times New Roman"/>
-          <w:sz w:val="24"/>
-          <w:szCs w:val="24"/>
-        </w:rPr>
-        <w:t>The second type of sentiment analysis is Sentence-level. This type looks at each sentence as an individual entity, so will break down each sentence into an ‘opinion’. Looking at the emotion of each sentence and will show the overall sentiment at the end and how much the sentiment can differ between sentences, from positive, negative or neutral. This type of sentiment analysis would usually be used for the subjectivity classification and the sentiment classification (Bibi 2017).</w:t>
-      </w:r>
-    </w:p>
-    <w:p>
-      <w:pPr>
-        <w:rPr>
-          <w:rFonts w:ascii="Times New Roman" w:hAnsi="Times New Roman" w:cs="Times New Roman"/>
-          <w:sz w:val="24"/>
-          <w:szCs w:val="24"/>
-        </w:rPr>
-      </w:pPr>
-      <w:r>
-        <w:rPr>
-          <w:rFonts w:ascii="Times New Roman" w:hAnsi="Times New Roman" w:cs="Times New Roman"/>
-          <w:sz w:val="24"/>
-          <w:szCs w:val="24"/>
-          <w:highlight w:val="yellow"/>
-        </w:rPr>
-        <w:t>(Look more into these)</w:t>
-      </w:r>
-    </w:p>
-    <w:p>
-      <w:pPr>
-        <w:rPr>
-          <w:rFonts w:ascii="Times New Roman" w:eastAsia="Times New Roman" w:hAnsi="Times New Roman" w:cs="Times New Roman"/>
-          <w:sz w:val="24"/>
-          <w:szCs w:val="24"/>
-        </w:rPr>
-      </w:pPr>
-      <w:r>
-        <w:rPr>
-          <w:rFonts w:ascii="Times New Roman" w:eastAsia="Times New Roman" w:hAnsi="Times New Roman" w:cs="Times New Roman"/>
-          <w:sz w:val="24"/>
-          <w:szCs w:val="24"/>
-          <w:highlight w:val="yellow"/>
-        </w:rPr>
-        <w:t>FIND REAL EXAMPLES</w:t>
-      </w:r>
-    </w:p>
-    <w:p>
-      <w:pPr>
-        <w:rPr>
-          <w:rFonts w:ascii="Times New Roman" w:eastAsia="Times New Roman" w:hAnsi="Times New Roman" w:cs="Times New Roman"/>
-          <w:sz w:val="24"/>
-          <w:szCs w:val="24"/>
-        </w:rPr>
-      </w:pPr>
-      <w:r>
-        <w:rPr>
-          <w:rFonts w:ascii="Times New Roman" w:eastAsia="Times New Roman" w:hAnsi="Times New Roman" w:cs="Times New Roman"/>
-          <w:sz w:val="24"/>
-          <w:szCs w:val="24"/>
-        </w:rPr>
-        <w:t>Advantages</w:t>
-      </w:r>
-    </w:p>
-    <w:p>
-      <w:pPr>
-        <w:rPr>
-          <w:rFonts w:ascii="Times New Roman" w:hAnsi="Times New Roman" w:cs="Times New Roman"/>
-          <w:sz w:val="24"/>
-          <w:szCs w:val="24"/>
-        </w:rPr>
-      </w:pPr>
-      <w:r>
-        <w:rPr>
-          <w:rFonts w:ascii="Times New Roman" w:eastAsia="Times New Roman" w:hAnsi="Times New Roman" w:cs="Times New Roman"/>
-          <w:sz w:val="24"/>
-          <w:szCs w:val="24"/>
-        </w:rPr>
-        <w:t>Can easily look at a document and give it an overall sentiment score.</w:t>
-      </w:r>
-    </w:p>
-    <w:p>
-      <w:pPr>
-        <w:rPr>
-          <w:rFonts w:ascii="Times New Roman" w:hAnsi="Times New Roman" w:cs="Times New Roman"/>
-          <w:sz w:val="24"/>
-          <w:szCs w:val="24"/>
-        </w:rPr>
-      </w:pPr>
-      <w:r>
-        <w:rPr>
-          <w:rFonts w:ascii="Times New Roman" w:eastAsia="Times New Roman" w:hAnsi="Times New Roman" w:cs="Times New Roman"/>
-          <w:sz w:val="24"/>
-          <w:szCs w:val="24"/>
-        </w:rPr>
-        <w:t>Can be done quickly.</w:t>
-      </w:r>
-    </w:p>
-    <w:p>
-      <w:pPr>
-        <w:rPr>
-          <w:rFonts w:ascii="Times New Roman" w:eastAsia="Times New Roman" w:hAnsi="Times New Roman" w:cs="Times New Roman"/>
-          <w:sz w:val="24"/>
-          <w:szCs w:val="24"/>
-        </w:rPr>
-      </w:pPr>
-      <w:r>
-        <w:rPr>
-          <w:rFonts w:ascii="Times New Roman" w:eastAsia="Times New Roman" w:hAnsi="Times New Roman" w:cs="Times New Roman"/>
-          <w:sz w:val="24"/>
-          <w:szCs w:val="24"/>
-        </w:rPr>
-        <w:t>Disadvantages</w:t>
-      </w:r>
-    </w:p>
-    <w:p>
-      <w:pPr>
-        <w:rPr>
-          <w:rFonts w:ascii="Times New Roman" w:hAnsi="Times New Roman" w:cs="Times New Roman"/>
-          <w:sz w:val="24"/>
-          <w:szCs w:val="24"/>
-        </w:rPr>
-      </w:pPr>
-      <w:r>
-        <w:rPr>
-          <w:rFonts w:ascii="Times New Roman" w:hAnsi="Times New Roman" w:cs="Times New Roman"/>
-          <w:sz w:val="24"/>
-          <w:szCs w:val="24"/>
-        </w:rPr>
-        <w:t>Difficult to learn.</w:t>
-      </w:r>
-    </w:p>
-    <w:p>
-      <w:pPr>
-        <w:rPr>
-          <w:rFonts w:ascii="Times New Roman" w:eastAsia="Times New Roman" w:hAnsi="Times New Roman" w:cs="Times New Roman"/>
-          <w:sz w:val="24"/>
-          <w:szCs w:val="24"/>
-          <w:highlight w:val="yellow"/>
-        </w:rPr>
-      </w:pPr>
-    </w:p>
-    <w:p>
-      <w:pPr>
-        <w:rPr>
-          <w:rFonts w:ascii="Times New Roman" w:eastAsia="Times New Roman" w:hAnsi="Times New Roman" w:cs="Times New Roman"/>
-          <w:sz w:val="24"/>
-          <w:szCs w:val="24"/>
-        </w:rPr>
-      </w:pPr>
-      <w:r>
-        <w:rPr>
-          <w:rFonts w:ascii="Times New Roman" w:eastAsia="Times New Roman" w:hAnsi="Times New Roman" w:cs="Times New Roman"/>
-          <w:sz w:val="24"/>
-          <w:szCs w:val="24"/>
-          <w:highlight w:val="yellow"/>
-        </w:rPr>
-        <w:t>Conclusion</w:t>
-      </w:r>
-    </w:p>
-    <w:p>
-      <w:pPr>
-        <w:rPr>
-          <w:rFonts w:ascii="Times New Roman" w:hAnsi="Times New Roman" w:cs="Times New Roman"/>
-          <w:sz w:val="24"/>
-          <w:szCs w:val="24"/>
-        </w:rPr>
-      </w:pPr>
-    </w:p>
-    <w:p>
-      <w:pPr>
-        <w:pStyle w:val="Heading2"/>
-      </w:pPr>
-      <w:r>
-        <w:lastRenderedPageBreak/>
-        <w:t>2.2.3 - Aspect-based sentiment analysis</w:t>
-      </w:r>
-    </w:p>
-    <w:p>
-      <w:pPr>
-        <w:rPr>
-          <w:rFonts w:ascii="Times New Roman" w:eastAsia="Times New Roman" w:hAnsi="Times New Roman" w:cs="Times New Roman"/>
-          <w:sz w:val="24"/>
-          <w:szCs w:val="24"/>
-        </w:rPr>
-      </w:pPr>
-      <w:r>
-        <w:rPr>
-          <w:rFonts w:ascii="Times New Roman" w:eastAsia="Times New Roman" w:hAnsi="Times New Roman" w:cs="Times New Roman"/>
-          <w:sz w:val="24"/>
-          <w:szCs w:val="24"/>
-        </w:rPr>
-        <w:t xml:space="preserve">Aspect-based sentiment analysis is also known as feature-based sentiment which as stated by Feldman (2013) and is used to identify the sentiment of many attributes. Which can be useful when a person is talking about an overall experience but has different experiences at different parts. For example, </w:t>
-      </w:r>
-      <w:r>
-        <w:rPr>
-          <w:rFonts w:ascii="Times New Roman" w:eastAsia="Times New Roman" w:hAnsi="Times New Roman" w:cs="Times New Roman"/>
-          <w:sz w:val="24"/>
-          <w:szCs w:val="24"/>
-          <w:highlight w:val="yellow"/>
-        </w:rPr>
-        <w:t xml:space="preserve">if we were to look at a university course review, each module on the course would appeal differently to each person. One student could really enjoy one module but had a bad overall experience, with this type of analysis the data scientist can pin point the sentiment for each module. This would be effective to find one person’s sentiment over time for a certain subject. </w:t>
-      </w:r>
-    </w:p>
-    <w:p>
-      <w:pPr>
-        <w:rPr>
-          <w:rFonts w:ascii="Times New Roman" w:eastAsia="Times New Roman" w:hAnsi="Times New Roman" w:cs="Times New Roman"/>
-          <w:sz w:val="24"/>
-          <w:szCs w:val="24"/>
-        </w:rPr>
-      </w:pPr>
-      <w:r>
-        <w:rPr>
-          <w:rFonts w:ascii="Times New Roman" w:eastAsia="Times New Roman" w:hAnsi="Times New Roman" w:cs="Times New Roman"/>
-          <w:sz w:val="24"/>
-          <w:szCs w:val="24"/>
-          <w:highlight w:val="yellow"/>
-        </w:rPr>
-        <w:t>FIND REAL EXAMPLES</w:t>
-      </w:r>
-    </w:p>
-    <w:p>
-      <w:pPr>
-        <w:rPr>
-          <w:rFonts w:ascii="Times New Roman" w:eastAsia="Times New Roman" w:hAnsi="Times New Roman" w:cs="Times New Roman"/>
-          <w:sz w:val="24"/>
-          <w:szCs w:val="24"/>
-          <w:highlight w:val="yellow"/>
-        </w:rPr>
-      </w:pPr>
-      <w:r>
-        <w:rPr>
-          <w:rFonts w:ascii="Times New Roman" w:eastAsia="Times New Roman" w:hAnsi="Times New Roman" w:cs="Times New Roman"/>
-          <w:sz w:val="24"/>
-          <w:szCs w:val="24"/>
-          <w:highlight w:val="yellow"/>
-        </w:rPr>
-        <w:t>Advantages</w:t>
-      </w:r>
-    </w:p>
-    <w:p>
-      <w:pPr>
-        <w:rPr>
-          <w:rFonts w:ascii="Times New Roman" w:eastAsia="Times New Roman" w:hAnsi="Times New Roman" w:cs="Times New Roman"/>
-          <w:sz w:val="24"/>
-          <w:szCs w:val="24"/>
-          <w:highlight w:val="yellow"/>
-        </w:rPr>
-      </w:pPr>
-      <w:r>
-        <w:rPr>
-          <w:rFonts w:ascii="Times New Roman" w:eastAsia="Times New Roman" w:hAnsi="Times New Roman" w:cs="Times New Roman"/>
-          <w:sz w:val="24"/>
-          <w:szCs w:val="24"/>
-          <w:highlight w:val="yellow"/>
-        </w:rPr>
-        <w:t>Disadvantages</w:t>
-      </w:r>
-    </w:p>
-    <w:p>
-      <w:pPr>
-        <w:rPr>
-          <w:rFonts w:ascii="Times New Roman" w:eastAsia="Times New Roman" w:hAnsi="Times New Roman" w:cs="Times New Roman"/>
-          <w:sz w:val="24"/>
-          <w:szCs w:val="24"/>
-        </w:rPr>
-      </w:pPr>
-      <w:r>
-        <w:rPr>
-          <w:rFonts w:ascii="Times New Roman" w:eastAsia="Times New Roman" w:hAnsi="Times New Roman" w:cs="Times New Roman"/>
-          <w:sz w:val="24"/>
-          <w:szCs w:val="24"/>
-          <w:highlight w:val="yellow"/>
-        </w:rPr>
-        <w:t>Conclusion</w:t>
-      </w:r>
-    </w:p>
-    <w:p>
-      <w:pPr>
-        <w:rPr>
-          <w:rFonts w:ascii="Times New Roman" w:hAnsi="Times New Roman" w:cs="Times New Roman"/>
-          <w:sz w:val="24"/>
-          <w:szCs w:val="24"/>
-        </w:rPr>
-      </w:pPr>
-    </w:p>
-    <w:p>
-      <w:pPr>
-        <w:pStyle w:val="Heading2"/>
-      </w:pPr>
-      <w:r>
-        <w:t>2.2.4 - Comparative sentiment analysis;</w:t>
-      </w:r>
-    </w:p>
-    <w:p>
-      <w:pPr>
-        <w:rPr>
-          <w:rFonts w:ascii="Times New Roman" w:hAnsi="Times New Roman" w:cs="Times New Roman"/>
-          <w:sz w:val="24"/>
-          <w:szCs w:val="24"/>
-        </w:rPr>
-      </w:pPr>
-      <w:r>
-        <w:rPr>
-          <w:rFonts w:ascii="Times New Roman" w:hAnsi="Times New Roman" w:cs="Times New Roman"/>
-          <w:sz w:val="24"/>
-          <w:szCs w:val="24"/>
-        </w:rPr>
-        <w:t xml:space="preserve">Comparative sentiment analysis looks at the sentences which are comparing a product/service to a similar product/service. This would be great if comparing 2 similar products and seeing how they compare to one another. An example of this would to look at 2 products on a website and seeing how model 1 is better than model 2. If being an iteration of the same product they could easily compare them both to one another with advantages and disadvantages. </w:t>
-      </w:r>
-    </w:p>
-    <w:p>
-      <w:pPr>
-        <w:rPr>
-          <w:rFonts w:ascii="Times New Roman" w:hAnsi="Times New Roman" w:cs="Times New Roman"/>
-          <w:sz w:val="24"/>
-          <w:szCs w:val="24"/>
-        </w:rPr>
-      </w:pPr>
-      <w:r>
-        <w:rPr>
-          <w:rFonts w:ascii="Times New Roman" w:hAnsi="Times New Roman" w:cs="Times New Roman"/>
-          <w:sz w:val="24"/>
-          <w:szCs w:val="24"/>
-          <w:highlight w:val="yellow"/>
-        </w:rPr>
-        <w:t xml:space="preserve">When looking at comparative analysis, there is a very interesting paper which helped to improve the accuracy of comparative analysis </w:t>
-      </w:r>
-    </w:p>
-    <w:p>
-      <w:pPr>
-        <w:rPr>
-          <w:rFonts w:ascii="Times New Roman" w:eastAsia="Times New Roman" w:hAnsi="Times New Roman" w:cs="Times New Roman"/>
-          <w:sz w:val="24"/>
-          <w:szCs w:val="24"/>
-        </w:rPr>
-      </w:pPr>
-      <w:r>
-        <w:rPr>
-          <w:rFonts w:ascii="Times New Roman" w:eastAsia="Times New Roman" w:hAnsi="Times New Roman" w:cs="Times New Roman"/>
-          <w:sz w:val="24"/>
-          <w:szCs w:val="24"/>
-          <w:highlight w:val="yellow"/>
-        </w:rPr>
-        <w:t>Comparing a product to another &amp; Looks for words like, (More, less, lighter) – Look for an existing example of comparative analysis!</w:t>
-      </w:r>
-    </w:p>
-    <w:p>
-      <w:pPr>
-        <w:rPr>
-          <w:rFonts w:ascii="Times New Roman" w:eastAsia="Times New Roman" w:hAnsi="Times New Roman" w:cs="Times New Roman"/>
-          <w:sz w:val="24"/>
-          <w:szCs w:val="24"/>
-        </w:rPr>
-      </w:pPr>
-      <w:r>
-        <w:rPr>
-          <w:rFonts w:ascii="Times New Roman" w:eastAsia="Times New Roman" w:hAnsi="Times New Roman" w:cs="Times New Roman"/>
-          <w:sz w:val="24"/>
-          <w:szCs w:val="24"/>
-          <w:highlight w:val="yellow"/>
-        </w:rPr>
-        <w:t>FIND REAL EXAMPLES</w:t>
-      </w:r>
-    </w:p>
-    <w:p>
-      <w:pPr>
-        <w:rPr>
-          <w:rFonts w:ascii="Times New Roman" w:eastAsia="Times New Roman" w:hAnsi="Times New Roman" w:cs="Times New Roman"/>
-          <w:sz w:val="24"/>
-          <w:szCs w:val="24"/>
-          <w:highlight w:val="yellow"/>
-        </w:rPr>
-      </w:pPr>
-      <w:r>
-        <w:rPr>
-          <w:rFonts w:ascii="Times New Roman" w:eastAsia="Times New Roman" w:hAnsi="Times New Roman" w:cs="Times New Roman"/>
-          <w:sz w:val="24"/>
-          <w:szCs w:val="24"/>
-          <w:highlight w:val="yellow"/>
-        </w:rPr>
-        <w:t>Advantages</w:t>
-      </w:r>
-    </w:p>
-    <w:p>
-      <w:pPr>
-        <w:rPr>
-          <w:rFonts w:ascii="Times New Roman" w:eastAsia="Times New Roman" w:hAnsi="Times New Roman" w:cs="Times New Roman"/>
-          <w:sz w:val="24"/>
-          <w:szCs w:val="24"/>
-          <w:highlight w:val="yellow"/>
-        </w:rPr>
-      </w:pPr>
-      <w:r>
-        <w:rPr>
-          <w:rFonts w:ascii="Times New Roman" w:eastAsia="Times New Roman" w:hAnsi="Times New Roman" w:cs="Times New Roman"/>
-          <w:sz w:val="24"/>
-          <w:szCs w:val="24"/>
-          <w:highlight w:val="yellow"/>
-        </w:rPr>
-        <w:t>Disadvantages</w:t>
-      </w:r>
-    </w:p>
-    <w:p>
-      <w:pPr>
-        <w:rPr>
-          <w:rFonts w:ascii="Times New Roman" w:eastAsia="Times New Roman" w:hAnsi="Times New Roman" w:cs="Times New Roman"/>
-          <w:sz w:val="24"/>
-          <w:szCs w:val="24"/>
-        </w:rPr>
-      </w:pPr>
-      <w:r>
-        <w:rPr>
-          <w:rFonts w:ascii="Times New Roman" w:eastAsia="Times New Roman" w:hAnsi="Times New Roman" w:cs="Times New Roman"/>
-          <w:sz w:val="24"/>
-          <w:szCs w:val="24"/>
-          <w:highlight w:val="yellow"/>
-        </w:rPr>
-        <w:t>Conclusion</w:t>
-      </w:r>
-    </w:p>
-    <w:p>
-      <w:pPr>
-        <w:rPr>
-          <w:rFonts w:ascii="Times New Roman" w:hAnsi="Times New Roman" w:cs="Times New Roman"/>
-          <w:sz w:val="24"/>
-          <w:szCs w:val="24"/>
-        </w:rPr>
-      </w:pPr>
-    </w:p>
-    <w:p>
-      <w:pPr>
-        <w:pStyle w:val="Heading2"/>
-      </w:pPr>
-      <w:r>
-        <w:t>2.2.5 - Sentiment lexicon acquisition</w:t>
-      </w:r>
-    </w:p>
-    <w:p>
-      <w:pPr>
-        <w:rPr>
-          <w:rFonts w:ascii="Times New Roman" w:hAnsi="Times New Roman" w:cs="Times New Roman"/>
-          <w:sz w:val="24"/>
-          <w:szCs w:val="24"/>
-        </w:rPr>
-      </w:pPr>
-      <w:r>
-        <w:rPr>
-          <w:rFonts w:ascii="Times New Roman" w:hAnsi="Times New Roman" w:cs="Times New Roman"/>
-          <w:sz w:val="24"/>
-          <w:szCs w:val="24"/>
-        </w:rPr>
-        <w:t>Lexicon based sentiment analysis is the most crucial resource (Feldman 2013), this is due to the use of dictionaries which can be hand coded and unique for a specific use case. Alternatively, the dictionaries can be crowd sourced, such as Bag of Words which uses a dictionary of positive and negative words which are all matched up against a score. This is done by following a calculation of:</w:t>
-      </w:r>
-    </w:p>
-    <w:p>
-      <w:pPr>
-        <w:rPr>
-          <w:rFonts w:ascii="Times New Roman" w:hAnsi="Times New Roman" w:cs="Times New Roman"/>
-          <w:sz w:val="24"/>
-          <w:szCs w:val="24"/>
-        </w:rPr>
-      </w:pPr>
-    </w:p>
-    <w:p>
-      <w:pPr>
-        <w:rPr>
-          <w:rFonts w:ascii="Times New Roman" w:hAnsi="Times New Roman" w:cs="Times New Roman"/>
-          <w:sz w:val="24"/>
-          <w:szCs w:val="24"/>
-        </w:rPr>
-      </w:pPr>
-      <w:r>
-        <w:rPr>
-          <w:rFonts w:ascii="Times New Roman" w:hAnsi="Times New Roman" w:cs="Times New Roman"/>
-          <w:sz w:val="24"/>
-          <w:szCs w:val="24"/>
-        </w:rPr>
-        <w:lastRenderedPageBreak/>
-        <w:t>$$\sum{</w:t>
-      </w:r>
-      <w:proofErr w:type="spellStart"/>
-      <w:r>
-        <w:rPr>
-          <w:rFonts w:ascii="Times New Roman" w:hAnsi="Times New Roman" w:cs="Times New Roman"/>
-          <w:sz w:val="24"/>
-          <w:szCs w:val="24"/>
-        </w:rPr>
-        <w:t>positive_matches</w:t>
-      </w:r>
-      <w:proofErr w:type="spellEnd"/>
-      <w:r>
-        <w:rPr>
-          <w:rFonts w:ascii="Times New Roman" w:hAnsi="Times New Roman" w:cs="Times New Roman"/>
-          <w:sz w:val="24"/>
-          <w:szCs w:val="24"/>
-        </w:rPr>
-        <w:t>} - \sum{</w:t>
-      </w:r>
-      <w:proofErr w:type="spellStart"/>
-      <w:r>
-        <w:rPr>
-          <w:rFonts w:ascii="Times New Roman" w:hAnsi="Times New Roman" w:cs="Times New Roman"/>
-          <w:sz w:val="24"/>
-          <w:szCs w:val="24"/>
-        </w:rPr>
-        <w:t>negative_matches</w:t>
-      </w:r>
-      <w:proofErr w:type="spellEnd"/>
-      <w:r>
-        <w:rPr>
-          <w:rFonts w:ascii="Times New Roman" w:hAnsi="Times New Roman" w:cs="Times New Roman"/>
-          <w:sz w:val="24"/>
-          <w:szCs w:val="24"/>
-        </w:rPr>
-        <w:t>}$$</w:t>
-      </w:r>
-    </w:p>
-    <w:p>
-      <w:pPr>
-        <w:rPr>
-          <w:rFonts w:ascii="Times New Roman" w:hAnsi="Times New Roman" w:cs="Times New Roman"/>
-          <w:sz w:val="24"/>
-          <w:szCs w:val="24"/>
-        </w:rPr>
-      </w:pPr>
-    </w:p>
-    <w:p>
-      <w:pPr>
-        <w:rPr>
-          <w:rFonts w:ascii="Times New Roman" w:hAnsi="Times New Roman" w:cs="Times New Roman"/>
-          <w:sz w:val="24"/>
-          <w:szCs w:val="24"/>
-        </w:rPr>
-      </w:pPr>
-      <w:r>
-        <w:rPr>
-          <w:rFonts w:ascii="Times New Roman" w:hAnsi="Times New Roman" w:cs="Times New Roman"/>
-          <w:sz w:val="24"/>
-          <w:szCs w:val="24"/>
-        </w:rPr>
-        <w:t>Which was pointed out by LyonEye (2016), the scores are then normalised to the form of 1 to 5. There are also other dictionaries the user can choose from such as WordNet, which is described as a ‘Large lexical database of English nouns, verbs, and objectives’ (WordNet 2019).</w:t>
-      </w:r>
-    </w:p>
-    <w:p>
-      <w:pPr>
-        <w:rPr>
-          <w:rFonts w:ascii="Times New Roman" w:eastAsia="Times New Roman" w:hAnsi="Times New Roman" w:cs="Times New Roman"/>
-          <w:sz w:val="24"/>
-          <w:szCs w:val="24"/>
-          <w:highlight w:val="yellow"/>
-        </w:rPr>
-      </w:pPr>
-    </w:p>
-    <w:p>
-      <w:pPr>
-        <w:rPr>
-          <w:rFonts w:ascii="Times New Roman" w:eastAsia="Times New Roman" w:hAnsi="Times New Roman" w:cs="Times New Roman"/>
-          <w:sz w:val="24"/>
-          <w:szCs w:val="24"/>
-        </w:rPr>
-      </w:pPr>
-      <w:r>
-        <w:rPr>
-          <w:rFonts w:ascii="Times New Roman" w:eastAsia="Times New Roman" w:hAnsi="Times New Roman" w:cs="Times New Roman"/>
-          <w:sz w:val="24"/>
-          <w:szCs w:val="24"/>
-          <w:highlight w:val="yellow"/>
-        </w:rPr>
-        <w:t>FIND REAL EXAMPLES</w:t>
-      </w:r>
-    </w:p>
-    <w:p>
-      <w:pPr>
-        <w:rPr>
-          <w:rFonts w:ascii="Times New Roman" w:eastAsia="Times New Roman" w:hAnsi="Times New Roman" w:cs="Times New Roman"/>
-          <w:sz w:val="24"/>
-          <w:szCs w:val="24"/>
-          <w:highlight w:val="yellow"/>
-        </w:rPr>
-      </w:pPr>
-      <w:r>
-        <w:rPr>
-          <w:rFonts w:ascii="Times New Roman" w:eastAsia="Times New Roman" w:hAnsi="Times New Roman" w:cs="Times New Roman"/>
-          <w:sz w:val="24"/>
-          <w:szCs w:val="24"/>
-          <w:highlight w:val="yellow"/>
-        </w:rPr>
-        <w:t>Advantages</w:t>
-      </w:r>
-    </w:p>
-    <w:p>
-      <w:pPr>
-        <w:rPr>
-          <w:rFonts w:ascii="Times New Roman" w:eastAsia="Times New Roman" w:hAnsi="Times New Roman" w:cs="Times New Roman"/>
-          <w:sz w:val="24"/>
-          <w:szCs w:val="24"/>
-          <w:highlight w:val="yellow"/>
-        </w:rPr>
-      </w:pPr>
-      <w:r>
-        <w:rPr>
-          <w:rFonts w:ascii="Times New Roman" w:eastAsia="Times New Roman" w:hAnsi="Times New Roman" w:cs="Times New Roman"/>
-          <w:sz w:val="24"/>
-          <w:szCs w:val="24"/>
-          <w:highlight w:val="yellow"/>
-        </w:rPr>
-        <w:t>Disadvantages</w:t>
-      </w:r>
-    </w:p>
-    <w:p>
-      <w:pPr>
-        <w:rPr>
-          <w:rFonts w:ascii="Times New Roman" w:eastAsia="Times New Roman" w:hAnsi="Times New Roman" w:cs="Times New Roman"/>
-          <w:sz w:val="24"/>
-          <w:szCs w:val="24"/>
-        </w:rPr>
-      </w:pPr>
-      <w:r>
-        <w:rPr>
-          <w:rFonts w:ascii="Times New Roman" w:eastAsia="Times New Roman" w:hAnsi="Times New Roman" w:cs="Times New Roman"/>
-          <w:sz w:val="24"/>
-          <w:szCs w:val="24"/>
-          <w:highlight w:val="yellow"/>
-        </w:rPr>
-        <w:t>Conclusion</w:t>
-      </w:r>
-    </w:p>
-    <w:p>
-      <w:pPr>
-        <w:rPr>
-          <w:rFonts w:ascii="Times New Roman" w:hAnsi="Times New Roman" w:cs="Times New Roman"/>
-          <w:sz w:val="24"/>
-          <w:szCs w:val="24"/>
-        </w:rPr>
-      </w:pPr>
-      <w:r>
-        <w:rPr>
-          <w:rFonts w:ascii="Times New Roman" w:hAnsi="Times New Roman" w:cs="Times New Roman"/>
-          <w:sz w:val="24"/>
-          <w:szCs w:val="24"/>
-        </w:rPr>
-        <w:t xml:space="preserve">Whilst this method of sentiment analysis is considered the most crucial, it can also prove difficult for when the context starts to get more complex which as stated by Ding, et al. (2018) </w:t>
-      </w:r>
-      <w:r>
+        <w:rPr>
+          <w:rFonts w:eastAsia="Arimo Bold"/>
+        </w:rPr>
+      </w:pPr>
+      <w:r>
+        <w:rPr>
+          <w:rFonts w:eastAsia="Arimo Bold"/>
+        </w:rPr>
+        <w:t>2.</w:t>
+      </w:r>
+      <w:r>
+        <w:rPr>
+          <w:rFonts w:eastAsia="Arimo Bold"/>
+        </w:rPr>
+        <w:t>3</w:t>
+      </w:r>
+      <w:r>
+        <w:rPr>
+          <w:rFonts w:eastAsia="Arimo Bold"/>
+        </w:rPr>
+        <w:t xml:space="preserve"> – Current Software</w:t>
+      </w:r>
+    </w:p>
+    <w:p>
+      <w:pPr>
         <w:rPr>
           <w:rFonts w:ascii="Times New Roman" w:eastAsia="Arimo Bold" w:hAnsi="Times New Roman" w:cs="Times New Roman"/>
           <w:bCs/>
           <w:sz w:val="24"/>
           <w:szCs w:val="24"/>
         </w:rPr>
-        <w:t>“This approach allows the system to handle opinion words that are context dependent, which cause major difficulties for existing algorithms”.</w:t>
-      </w:r>
-    </w:p>
-    <w:p>
-      <w:pPr>
+      </w:pPr>
+      <w:r>
         <w:rPr>
           <w:rFonts w:ascii="Times New Roman" w:eastAsia="Arimo Bold" w:hAnsi="Times New Roman" w:cs="Times New Roman"/>
           <w:bCs/>
           <w:sz w:val="24"/>
           <w:szCs w:val="24"/>
         </w:rPr>
-      </w:pPr>
-    </w:p>
-    <w:p>
-      <w:pPr>
-        <w:pStyle w:val="Heading2"/>
-      </w:pPr>
-      <w:r>
-        <w:rPr>
-          <w:rFonts w:eastAsia="Arimo Bold"/>
-        </w:rPr>
-        <w:t>2.</w:t>
-      </w:r>
-      <w:r>
-        <w:rPr>
-          <w:rFonts w:eastAsia="Arimo Bold"/>
-        </w:rPr>
-        <w:t>2</w:t>
-      </w:r>
-      <w:r>
-        <w:rPr>
-          <w:rFonts w:eastAsia="Arimo Bold"/>
-        </w:rPr>
-        <w:t>.</w:t>
-      </w:r>
-      <w:r>
-        <w:rPr>
-          <w:rFonts w:eastAsia="Arimo Bold"/>
-        </w:rPr>
-        <w:t>6</w:t>
-      </w:r>
-      <w:r>
-        <w:rPr>
-          <w:rFonts w:eastAsia="Arimo Bold"/>
-        </w:rPr>
-        <w:t xml:space="preserve"> – </w:t>
-      </w:r>
-      <w:r>
-        <w:rPr>
-          <w:rFonts w:eastAsia="Arimo Bold"/>
-        </w:rPr>
-        <w:t>Methodologies/Conclusion</w:t>
-      </w:r>
-    </w:p>
-    <w:p>
-      <w:pPr>
-        <w:rPr>
-          <w:rFonts w:ascii="Times New Roman" w:hAnsi="Times New Roman" w:cs="Times New Roman"/>
-          <w:sz w:val="24"/>
-          <w:szCs w:val="24"/>
-        </w:rPr>
-      </w:pPr>
-      <w:r>
+        <w:t xml:space="preserve">Sentiment Analysis has become so popular that even the big names in the tech industry have provided their own data analysis tools. In this part of the report we will explore these different types of software, which makes it a lot easier for people to use sentiment analysis and data analysis tools within the work place. </w:t>
+      </w:r>
+    </w:p>
+    <w:p>
+      <w:pPr>
         <w:rPr>
           <w:rFonts w:ascii="Times New Roman" w:eastAsia="Arimo Bold" w:hAnsi="Times New Roman" w:cs="Times New Roman"/>
           <w:bCs/>
           <w:sz w:val="24"/>
           <w:szCs w:val="24"/>
         </w:rPr>
-        <w:t>For the methodology for sentiment analysis, the methodology would follow as shown:</w:t>
-      </w:r>
-    </w:p>
-    <w:p>
-      <w:pPr>
+      </w:pPr>
+      <w:r>
         <w:rPr>
           <w:rFonts w:ascii="Times New Roman" w:eastAsia="Arimo Bold" w:hAnsi="Times New Roman" w:cs="Times New Roman"/>
           <w:bCs/>
           <w:sz w:val="24"/>
           <w:szCs w:val="24"/>
         </w:rPr>
-      </w:pPr>
-      <w:r>
+        <w:t>Note: Whilst most of these tools require a premium subscription to use, a lot of them provide a free trial and some of them are provided by the University of South Wales. Which If I use any premium features to show in this report, will be displayed with a *.</w:t>
+      </w:r>
+    </w:p>
+    <w:p>
+      <w:pPr>
         <w:rPr>
           <w:rFonts w:ascii="Times New Roman" w:eastAsia="Arimo Bold" w:hAnsi="Times New Roman" w:cs="Times New Roman"/>
           <w:bCs/>
           <w:sz w:val="24"/>
           <w:szCs w:val="24"/>
         </w:rPr>
-        <w:t>Reviews &gt; Data Preparation &gt; Reviews Analysis &gt; Sentiment Classification &gt; Results</w:t>
-      </w:r>
-    </w:p>
-    <w:p>
-      <w:pPr>
-        <w:rPr>
-          <w:rFonts w:ascii="Times New Roman" w:hAnsi="Times New Roman" w:cs="Times New Roman"/>
-          <w:sz w:val="24"/>
-          <w:szCs w:val="24"/>
-        </w:rPr>
-      </w:pPr>
-      <w:r>
+      </w:pPr>
+    </w:p>
+    <w:p>
+      <w:pPr>
         <w:rPr>
           <w:rFonts w:ascii="Times New Roman" w:eastAsia="Arimo Bold" w:hAnsi="Times New Roman" w:cs="Times New Roman"/>
           <w:bCs/>
           <w:sz w:val="24"/>
           <w:szCs w:val="24"/>
         </w:rPr>
-        <w:t>(Create a graph of this)</w:t>
-      </w:r>
+      </w:pPr>
+      <w:r>
+        <w:rPr>
+          <w:rFonts w:ascii="Times New Roman" w:eastAsia="Arimo Bold" w:hAnsi="Times New Roman" w:cs="Times New Roman"/>
+          <w:bCs/>
+          <w:sz w:val="24"/>
+          <w:szCs w:val="24"/>
+        </w:rPr>
+        <w:t>The first sentiment analysis tool this report will explore is SAS which claimed to be the “Analytics Leader” (SAS 2019).</w:t>
+      </w:r>
+    </w:p>
+    <w:p>
+      <w:pPr>
+        <w:rPr>
+          <w:rFonts w:ascii="Times New Roman" w:eastAsia="Arimo Bold" w:hAnsi="Times New Roman" w:cs="Times New Roman"/>
+          <w:bCs/>
+          <w:sz w:val="24"/>
+          <w:szCs w:val="24"/>
+        </w:rPr>
+      </w:pPr>
+      <w:r>
+        <w:rPr>
+          <w:rFonts w:ascii="Times New Roman" w:eastAsia="Arimo Bold" w:hAnsi="Times New Roman" w:cs="Times New Roman"/>
+          <w:bCs/>
+          <w:sz w:val="24"/>
+          <w:szCs w:val="24"/>
+        </w:rPr>
+        <w:t>SAS - VISUAL TEXT ANALYTICS</w:t>
+      </w:r>
+    </w:p>
+    <w:p>
+      <w:pPr>
+        <w:rPr>
+          <w:rFonts w:ascii="Times New Roman" w:eastAsia="Arimo Bold" w:hAnsi="Times New Roman" w:cs="Times New Roman"/>
+          <w:bCs/>
+          <w:sz w:val="24"/>
+          <w:szCs w:val="24"/>
+        </w:rPr>
+      </w:pPr>
+      <w:r>
+        <w:rPr>
+          <w:rFonts w:ascii="Times New Roman" w:eastAsia="Arimo Bold" w:hAnsi="Times New Roman" w:cs="Times New Roman"/>
+          <w:bCs/>
+          <w:sz w:val="24"/>
+          <w:szCs w:val="24"/>
+        </w:rPr>
+        <w:t>https://www.sas.com/en_us/software/visual-text-analytics.html</w:t>
+      </w:r>
+    </w:p>
+    <w:p>
+      <w:pPr>
+        <w:rPr>
+          <w:rFonts w:ascii="Times New Roman" w:eastAsia="Arimo Bold" w:hAnsi="Times New Roman" w:cs="Times New Roman"/>
+          <w:bCs/>
+          <w:sz w:val="24"/>
+          <w:szCs w:val="24"/>
+        </w:rPr>
+      </w:pPr>
+    </w:p>
+    <w:p>
+      <w:pPr>
+        <w:rPr>
+          <w:rFonts w:ascii="Times New Roman" w:eastAsia="Arimo Bold" w:hAnsi="Times New Roman" w:cs="Times New Roman"/>
+          <w:bCs/>
+          <w:sz w:val="24"/>
+          <w:szCs w:val="24"/>
+        </w:rPr>
+      </w:pPr>
+      <w:r>
+        <w:rPr>
+          <w:rFonts w:ascii="Times New Roman" w:eastAsia="Arimo Bold" w:hAnsi="Times New Roman" w:cs="Times New Roman"/>
+          <w:bCs/>
+          <w:sz w:val="24"/>
+          <w:szCs w:val="24"/>
+        </w:rPr>
+        <w:t>SPSS – Sentiment Analysis</w:t>
+      </w:r>
+    </w:p>
+    <w:p>
+      <w:pPr>
+        <w:rPr>
+          <w:rFonts w:ascii="Times New Roman" w:eastAsia="Arimo Bold" w:hAnsi="Times New Roman" w:cs="Times New Roman"/>
+          <w:bCs/>
+          <w:sz w:val="24"/>
+          <w:szCs w:val="24"/>
+        </w:rPr>
+      </w:pPr>
+      <w:r>
+        <w:rPr>
+          <w:rFonts w:ascii="Times New Roman" w:eastAsia="Arimo Bold" w:hAnsi="Times New Roman" w:cs="Times New Roman"/>
+          <w:bCs/>
+          <w:sz w:val="24"/>
+          <w:szCs w:val="24"/>
+        </w:rPr>
+        <w:t>https://www.ibm.com/analytics/spss-statistics-software</w:t>
+      </w:r>
+    </w:p>
+    <w:p>
+      <w:pPr>
+        <w:rPr>
+          <w:rFonts w:ascii="Times New Roman" w:eastAsia="Arimo Bold" w:hAnsi="Times New Roman" w:cs="Times New Roman"/>
+          <w:bCs/>
+          <w:sz w:val="24"/>
+          <w:szCs w:val="24"/>
+        </w:rPr>
+      </w:pPr>
+    </w:p>
+    <w:p>
+      <w:pPr>
+        <w:rPr>
+          <w:rFonts w:ascii="Times New Roman" w:eastAsia="Arimo Bold" w:hAnsi="Times New Roman" w:cs="Times New Roman"/>
+          <w:bCs/>
+          <w:sz w:val="24"/>
+          <w:szCs w:val="24"/>
+        </w:rPr>
+      </w:pPr>
+      <w:r>
+        <w:rPr>
+          <w:rFonts w:ascii="Times New Roman" w:eastAsia="Arimo Bold" w:hAnsi="Times New Roman" w:cs="Times New Roman"/>
+          <w:bCs/>
+          <w:sz w:val="24"/>
+          <w:szCs w:val="24"/>
+        </w:rPr>
+        <w:t>Google Cloud Natural Language</w:t>
+      </w:r>
+    </w:p>
+    <w:p>
+      <w:pPr>
+        <w:rPr>
+          <w:rFonts w:ascii="Times New Roman" w:eastAsia="Arimo Bold" w:hAnsi="Times New Roman" w:cs="Times New Roman"/>
+          <w:bCs/>
+          <w:sz w:val="24"/>
+          <w:szCs w:val="24"/>
+        </w:rPr>
+      </w:pPr>
+      <w:r>
+        <w:rPr>
+          <w:rFonts w:ascii="Times New Roman" w:eastAsia="Arimo Bold" w:hAnsi="Times New Roman" w:cs="Times New Roman"/>
+          <w:bCs/>
+          <w:sz w:val="24"/>
+          <w:szCs w:val="24"/>
+        </w:rPr>
+        <w:t>https://cloud.google.com/natural-language/</w:t>
+      </w:r>
+    </w:p>
+    <w:p>
+      <w:pPr>
+        <w:rPr>
+          <w:rFonts w:ascii="Times New Roman" w:eastAsia="Arimo Bold" w:hAnsi="Times New Roman" w:cs="Times New Roman"/>
+          <w:bCs/>
+          <w:sz w:val="24"/>
+          <w:szCs w:val="24"/>
+        </w:rPr>
+      </w:pPr>
+    </w:p>
+    <w:p>
+      <w:pPr>
+        <w:rPr>
+          <w:rFonts w:ascii="Times New Roman" w:eastAsia="Arimo Bold" w:hAnsi="Times New Roman" w:cs="Times New Roman"/>
+          <w:bCs/>
+          <w:sz w:val="24"/>
+          <w:szCs w:val="24"/>
+        </w:rPr>
+      </w:pPr>
+      <w:r>
+        <w:rPr>
+          <w:rFonts w:ascii="Times New Roman" w:eastAsia="Arimo Bold" w:hAnsi="Times New Roman" w:cs="Times New Roman"/>
+          <w:bCs/>
+          <w:sz w:val="24"/>
+          <w:szCs w:val="24"/>
+        </w:rPr>
+        <w:t>Watson Tone Analyzer</w:t>
+      </w:r>
+    </w:p>
+    <w:p>
+      <w:pPr>
+        <w:rPr>
+          <w:rFonts w:ascii="Times New Roman" w:eastAsia="Arimo Bold" w:hAnsi="Times New Roman" w:cs="Times New Roman"/>
+          <w:bCs/>
+          <w:sz w:val="24"/>
+          <w:szCs w:val="24"/>
+        </w:rPr>
+      </w:pPr>
+      <w:r>
+        <w:rPr>
+          <w:rFonts w:ascii="Times New Roman" w:eastAsia="Arimo Bold" w:hAnsi="Times New Roman" w:cs="Times New Roman"/>
+          <w:bCs/>
+          <w:sz w:val="24"/>
+          <w:szCs w:val="24"/>
+        </w:rPr>
+        <w:t>https://www.ibm.com/watson/services/tone-analyzer/</w:t>
+      </w:r>
+    </w:p>
+    <w:p>
+      <w:pPr>
+        <w:rPr>
+          <w:rFonts w:ascii="Times New Roman" w:eastAsia="Arimo Bold" w:hAnsi="Times New Roman" w:cs="Times New Roman"/>
+          <w:bCs/>
+          <w:sz w:val="24"/>
+          <w:szCs w:val="24"/>
+        </w:rPr>
+      </w:pPr>
+    </w:p>
+    <w:p>
+      <w:pPr>
+        <w:rPr>
+          <w:rFonts w:ascii="Times New Roman" w:eastAsia="Arimo Bold" w:hAnsi="Times New Roman" w:cs="Times New Roman"/>
+          <w:bCs/>
+          <w:sz w:val="24"/>
+          <w:szCs w:val="24"/>
+        </w:rPr>
+      </w:pPr>
+      <w:r>
+        <w:rPr>
+          <w:rFonts w:ascii="Times New Roman" w:eastAsia="Arimo Bold" w:hAnsi="Times New Roman" w:cs="Times New Roman"/>
+          <w:bCs/>
+          <w:sz w:val="24"/>
+          <w:szCs w:val="24"/>
+        </w:rPr>
+        <w:t>Amazon Comprehend</w:t>
+      </w:r>
+    </w:p>
+    <w:p>
+      <w:pPr>
+        <w:rPr>
+          <w:rFonts w:ascii="Times New Roman" w:eastAsia="Arimo Bold" w:hAnsi="Times New Roman" w:cs="Times New Roman"/>
+          <w:bCs/>
+          <w:sz w:val="24"/>
+          <w:szCs w:val="24"/>
+        </w:rPr>
+      </w:pPr>
+      <w:r>
+        <w:rPr>
+          <w:rFonts w:ascii="Times New Roman" w:eastAsia="Arimo Bold" w:hAnsi="Times New Roman" w:cs="Times New Roman"/>
+          <w:bCs/>
+          <w:sz w:val="24"/>
+          <w:szCs w:val="24"/>
+        </w:rPr>
+        <w:t>https://aws.amazon.com/comprehend/</w:t>
+      </w:r>
+    </w:p>
+    <w:p>
+      <w:pPr>
+        <w:rPr>
+          <w:rFonts w:ascii="Times New Roman" w:hAnsi="Times New Roman" w:cs="Times New Roman"/>
+          <w:sz w:val="24"/>
+          <w:szCs w:val="24"/>
+        </w:rPr>
+      </w:pPr>
     </w:p>
     <w:p>
       <w:pPr>
@@ -1624,18 +2091,16 @@
         </w:rPr>
         <w:t xml:space="preserve">How this can be implemented with open source tools such as R &amp; R-Studio. with some packages like BagOfWords and </w:t>
       </w:r>
-      <w:proofErr w:type="spellStart"/>
-      <w:r>
-        <w:rPr>
-          <w:rFonts w:ascii="Times New Roman" w:eastAsia="Arimo Regular" w:hAnsi="Times New Roman" w:cs="Times New Roman"/>
-          <w:bCs/>
-          <w:color w:val="000000"/>
-          <w:sz w:val="24"/>
-          <w:szCs w:val="24"/>
-        </w:rPr>
-        <w:t>TidyText</w:t>
-      </w:r>
-      <w:proofErr w:type="spellEnd"/>
+      <w:r>
+        <w:rPr>
+          <w:rFonts w:ascii="Times New Roman" w:eastAsia="Arimo Regular" w:hAnsi="Times New Roman" w:cs="Times New Roman"/>
+          <w:bCs/>
+          <w:color w:val="000000"/>
+          <w:sz w:val="24"/>
+          <w:szCs w:val="24"/>
+        </w:rPr>
+        <w:t>Tidytext</w:t>
+      </w:r>
       <w:r>
         <w:rPr>
           <w:rFonts w:ascii="Times New Roman" w:eastAsia="Arimo Regular" w:hAnsi="Times New Roman" w:cs="Times New Roman"/>
@@ -1802,7 +2267,10 @@
     <w:p>
       <w:pPr>
         <w:rPr>
-          <w:rFonts w:ascii="Times New Roman" w:hAnsi="Times New Roman" w:cs="Times New Roman"/>
+          <w:rFonts w:ascii="Times New Roman" w:eastAsia="Arimo Regular" w:hAnsi="Times New Roman" w:cs="Times New Roman"/>
+          <w:b/>
+          <w:bCs/>
+          <w:color w:val="000000"/>
           <w:sz w:val="24"/>
           <w:szCs w:val="24"/>
           <w:highlight w:val="yellow"/>
@@ -1824,6 +2292,16 @@
     <w:p>
       <w:pPr>
         <w:rPr>
+          <w:rFonts w:ascii="Times New Roman" w:hAnsi="Times New Roman" w:cs="Times New Roman"/>
+          <w:sz w:val="24"/>
+          <w:szCs w:val="24"/>
+          <w:highlight w:val="yellow"/>
+        </w:rPr>
+      </w:pPr>
+    </w:p>
+    <w:p>
+      <w:pPr>
+        <w:rPr>
           <w:rFonts w:ascii="Times New Roman" w:eastAsia="Arimo Regular" w:hAnsi="Times New Roman" w:cs="Times New Roman"/>
           <w:b/>
           <w:bCs/>
@@ -1887,29 +2365,7 @@
           <w:sz w:val="24"/>
           <w:szCs w:val="24"/>
         </w:rPr>
-        <w:t xml:space="preserve">When researching different types of methodologies and different ways to do sentiment analysis, there have been different ways users have broken down the words and then analysed them. For example, if we look at </w:t>
-      </w:r>
-      <w:proofErr w:type="spellStart"/>
-      <w:r>
-        <w:rPr>
-          <w:rFonts w:ascii="Times New Roman" w:eastAsia="Arimo Regular" w:hAnsi="Times New Roman" w:cs="Times New Roman"/>
-          <w:bCs/>
-          <w:color w:val="000000"/>
-          <w:sz w:val="24"/>
-          <w:szCs w:val="24"/>
-        </w:rPr>
-        <w:t>Silge’s</w:t>
-      </w:r>
-      <w:proofErr w:type="spellEnd"/>
-      <w:r>
-        <w:rPr>
-          <w:rFonts w:ascii="Times New Roman" w:eastAsia="Arimo Regular" w:hAnsi="Times New Roman" w:cs="Times New Roman"/>
-          <w:bCs/>
-          <w:color w:val="000000"/>
-          <w:sz w:val="24"/>
-          <w:szCs w:val="24"/>
-        </w:rPr>
-        <w:t xml:space="preserve"> book on the package tidytext (</w:t>
+        <w:t>When researching different types of methodologies and different ways to do sentiment analysis, there have been different ways users have broken down the words and then analysed them. For example, if we look at Silge’s book on the package tidytext (</w:t>
       </w:r>
       <w:r>
         <w:rPr>
@@ -2068,6 +2524,298 @@
         </w:rPr>
         <w:t>of the process of cleaning the data and analysing it.</w:t>
       </w:r>
+      <w:r>
+        <w:rPr>
+          <w:rFonts w:ascii="Times New Roman" w:eastAsia="Arimo Regular" w:hAnsi="Times New Roman" w:cs="Times New Roman"/>
+          <w:color w:val="000000"/>
+          <w:sz w:val="24"/>
+          <w:szCs w:val="24"/>
+        </w:rPr>
+        <w:t xml:space="preserve"> Whilst being an easy flow chart to follow, if you were to look at a bigger project such as </w:t>
+      </w:r>
+      <w:r>
+        <w:rPr>
+          <w:rFonts w:ascii="Times New Roman" w:eastAsia="Arimo Regular" w:hAnsi="Times New Roman" w:cs="Times New Roman"/>
+          <w:color w:val="000000"/>
+          <w:sz w:val="24"/>
+          <w:szCs w:val="24"/>
+        </w:rPr>
+        <w:t xml:space="preserve">that of </w:t>
+      </w:r>
+      <w:r>
+        <w:rPr>
+          <w:rFonts w:ascii="Times New Roman" w:eastAsia="Arimo Regular" w:hAnsi="Times New Roman" w:cs="Times New Roman"/>
+          <w:color w:val="000000"/>
+          <w:sz w:val="24"/>
+          <w:szCs w:val="24"/>
+        </w:rPr>
+        <w:t xml:space="preserve">Tiara </w:t>
+      </w:r>
+      <w:r>
+        <w:rPr>
+          <w:rFonts w:ascii="Times New Roman" w:eastAsia="Arimo Regular" w:hAnsi="Times New Roman" w:cs="Times New Roman"/>
+          <w:i/>
+          <w:color w:val="000000"/>
+          <w:sz w:val="24"/>
+          <w:szCs w:val="24"/>
+        </w:rPr>
+        <w:t xml:space="preserve">et al. </w:t>
+      </w:r>
+      <w:r>
+        <w:rPr>
+          <w:rFonts w:ascii="Times New Roman" w:eastAsia="Arimo Regular" w:hAnsi="Times New Roman" w:cs="Times New Roman"/>
+          <w:color w:val="000000"/>
+          <w:sz w:val="24"/>
+          <w:szCs w:val="24"/>
+        </w:rPr>
+        <w:t>(</w:t>
+      </w:r>
+      <w:r>
+        <w:rPr>
+          <w:rFonts w:ascii="Times New Roman" w:eastAsia="Arimo Regular" w:hAnsi="Times New Roman" w:cs="Times New Roman"/>
+          <w:color w:val="000000"/>
+          <w:sz w:val="24"/>
+          <w:szCs w:val="24"/>
+        </w:rPr>
+        <w:t>2015</w:t>
+      </w:r>
+      <w:r>
+        <w:rPr>
+          <w:rFonts w:ascii="Times New Roman" w:eastAsia="Arimo Regular" w:hAnsi="Times New Roman" w:cs="Times New Roman"/>
+          <w:color w:val="000000"/>
+          <w:sz w:val="24"/>
+          <w:szCs w:val="24"/>
+        </w:rPr>
+        <w:t>),</w:t>
+      </w:r>
+      <w:r>
+        <w:rPr>
+          <w:rFonts w:ascii="Times New Roman" w:eastAsia="Arimo Regular" w:hAnsi="Times New Roman" w:cs="Times New Roman"/>
+          <w:color w:val="000000"/>
+          <w:sz w:val="24"/>
+          <w:szCs w:val="24"/>
+        </w:rPr>
+        <w:t xml:space="preserve"> We can see that from figure 2, the flowchart starts to become a bit more complex.</w:t>
+      </w:r>
+    </w:p>
+    <w:p>
+      <w:pPr>
+        <w:jc w:val="center"/>
+        <w:rPr>
+          <w:rFonts w:ascii="Times New Roman" w:eastAsia="Arimo Regular" w:hAnsi="Times New Roman" w:cs="Times New Roman"/>
+          <w:color w:val="000000"/>
+          <w:sz w:val="24"/>
+          <w:szCs w:val="24"/>
+        </w:rPr>
+      </w:pPr>
+      <w:r>
+        <w:rPr>
+          <w:rFonts w:ascii="Times New Roman" w:eastAsia="Arimo Regular" w:hAnsi="Times New Roman" w:cs="Times New Roman"/>
+          <w:color w:val="000000"/>
+          <w:sz w:val="24"/>
+          <w:szCs w:val="24"/>
+        </w:rPr>
+        <w:drawing>
+          <wp:inline distT="0" distB="0" distL="0" distR="0" wp14:anchorId="049C5323" wp14:editId="1ED12A1A">
+            <wp:extent cx="3874770" cy="3331250"/>
+            <wp:effectExtent l="19050" t="19050" r="11430" b="21590"/>
+            <wp:docPr id="2" name="Picture 2"/>
+            <wp:cNvGraphicFramePr>
+              <a:graphicFrameLocks xmlns:a="http://schemas.openxmlformats.org/drawingml/2006/main" noChangeAspect="1"/>
+            </wp:cNvGraphicFramePr>
+            <a:graphic xmlns:a="http://schemas.openxmlformats.org/drawingml/2006/main">
+              <a:graphicData uri="http://schemas.openxmlformats.org/drawingml/2006/picture">
+                <pic:pic xmlns:pic="http://schemas.openxmlformats.org/drawingml/2006/picture">
+                  <pic:nvPicPr>
+                    <pic:cNvPr id="1" name=""/>
+                    <pic:cNvPicPr/>
+                  </pic:nvPicPr>
+                  <pic:blipFill rotWithShape="1">
+                    <a:blip r:embed="rId8"/>
+                    <a:srcRect l="3070" b="3061"/>
+                    <a:stretch/>
+                  </pic:blipFill>
+                  <pic:spPr bwMode="auto">
+                    <a:xfrm>
+                      <a:off x="0" y="0"/>
+                      <a:ext cx="3888307" cy="3342888"/>
+                    </a:xfrm>
+                    <a:prstGeom prst="rect">
+                      <a:avLst/>
+                    </a:prstGeom>
+                    <a:ln w="12700">
+                      <a:solidFill>
+                        <a:schemeClr val="tx1"/>
+                      </a:solidFill>
+                    </a:ln>
+                    <a:extLst>
+                      <a:ext uri="{53640926-AAD7-44D8-BBD7-CCE9431645EC}">
+                        <a14:shadowObscured xmlns:a14="http://schemas.microsoft.com/office/drawing/2010/main"/>
+                      </a:ext>
+                    </a:extLst>
+                  </pic:spPr>
+                </pic:pic>
+              </a:graphicData>
+            </a:graphic>
+          </wp:inline>
+        </w:drawing>
+      </w:r>
+    </w:p>
+    <w:p>
+      <w:pPr>
+        <w:jc w:val="center"/>
+        <w:rPr>
+          <w:rFonts w:ascii="Times New Roman" w:eastAsia="Arimo Regular" w:hAnsi="Times New Roman" w:cs="Times New Roman"/>
+          <w:color w:val="000000"/>
+          <w:sz w:val="24"/>
+          <w:szCs w:val="24"/>
+        </w:rPr>
+      </w:pPr>
+      <w:r>
+        <w:rPr>
+          <w:rFonts w:ascii="Times New Roman" w:eastAsia="Arimo Regular" w:hAnsi="Times New Roman" w:cs="Times New Roman"/>
+          <w:color w:val="000000"/>
+          <w:sz w:val="24"/>
+          <w:szCs w:val="24"/>
+        </w:rPr>
+        <w:t xml:space="preserve">(Figure 2 – Flowchart of sentiment analysis of twitter data, Tiara </w:t>
+      </w:r>
+      <w:r>
+        <w:rPr>
+          <w:rFonts w:ascii="Times New Roman" w:eastAsia="Arimo Regular" w:hAnsi="Times New Roman" w:cs="Times New Roman"/>
+          <w:i/>
+          <w:color w:val="000000"/>
+          <w:sz w:val="24"/>
+          <w:szCs w:val="24"/>
+        </w:rPr>
+        <w:t xml:space="preserve">et al. </w:t>
+      </w:r>
+      <w:r>
+        <w:rPr>
+          <w:rFonts w:ascii="Times New Roman" w:eastAsia="Arimo Regular" w:hAnsi="Times New Roman" w:cs="Times New Roman"/>
+          <w:color w:val="000000"/>
+          <w:sz w:val="24"/>
+          <w:szCs w:val="24"/>
+        </w:rPr>
+        <w:t>2015</w:t>
+      </w:r>
+      <w:r>
+        <w:rPr>
+          <w:rFonts w:ascii="Times New Roman" w:eastAsia="Arimo Regular" w:hAnsi="Times New Roman" w:cs="Times New Roman"/>
+          <w:color w:val="000000"/>
+          <w:sz w:val="24"/>
+          <w:szCs w:val="24"/>
+        </w:rPr>
+        <w:t>)</w:t>
+      </w:r>
+    </w:p>
+    <w:p>
+      <w:pPr>
+        <w:rPr>
+          <w:rFonts w:ascii="Times New Roman" w:eastAsia="Arimo Regular" w:hAnsi="Times New Roman" w:cs="Times New Roman"/>
+          <w:color w:val="000000"/>
+          <w:sz w:val="24"/>
+          <w:szCs w:val="24"/>
+        </w:rPr>
+      </w:pPr>
+      <w:r>
+        <w:rPr>
+          <w:rFonts w:ascii="Times New Roman" w:eastAsia="Arimo Regular" w:hAnsi="Times New Roman" w:cs="Times New Roman"/>
+          <w:color w:val="000000"/>
+          <w:sz w:val="24"/>
+          <w:szCs w:val="24"/>
+        </w:rPr>
+        <w:t xml:space="preserve">From both diagrams shown, this can be compact into a simple set of rules to follow whilst attempted to perform sentiment analysis. </w:t>
+      </w:r>
+      <w:r>
+        <w:rPr>
+          <w:rFonts w:ascii="Times New Roman" w:eastAsia="Arimo Regular" w:hAnsi="Times New Roman" w:cs="Times New Roman"/>
+          <w:color w:val="000000"/>
+          <w:sz w:val="24"/>
+          <w:szCs w:val="24"/>
+        </w:rPr>
+        <w:t>It would be as follows:</w:t>
+      </w:r>
+    </w:p>
+    <w:p>
+      <w:pPr>
+        <w:jc w:val="center"/>
+        <w:rPr>
+          <w:rFonts w:ascii="Times New Roman" w:eastAsia="Arimo Regular" w:hAnsi="Times New Roman" w:cs="Times New Roman"/>
+          <w:color w:val="000000"/>
+          <w:sz w:val="24"/>
+          <w:szCs w:val="24"/>
+        </w:rPr>
+      </w:pPr>
+      <w:r>
+        <w:rPr>
+          <w:rFonts w:ascii="Times New Roman" w:eastAsia="Arimo Regular" w:hAnsi="Times New Roman" w:cs="Times New Roman"/>
+          <w:color w:val="000000"/>
+          <w:sz w:val="24"/>
+          <w:szCs w:val="24"/>
+        </w:rPr>
+        <w:lastRenderedPageBreak/>
+        <w:drawing>
+          <wp:inline distT="0" distB="0" distL="0" distR="0" wp14:anchorId="1F6217EE" wp14:editId="6577F3DA">
+            <wp:extent cx="2979678" cy="2880610"/>
+            <wp:effectExtent l="19050" t="19050" r="11430" b="15240"/>
+            <wp:docPr id="3" name="Picture 3"/>
+            <wp:cNvGraphicFramePr>
+              <a:graphicFrameLocks xmlns:a="http://schemas.openxmlformats.org/drawingml/2006/main" noChangeAspect="1"/>
+            </wp:cNvGraphicFramePr>
+            <a:graphic xmlns:a="http://schemas.openxmlformats.org/drawingml/2006/main">
+              <a:graphicData uri="http://schemas.openxmlformats.org/drawingml/2006/picture">
+                <pic:pic xmlns:pic="http://schemas.openxmlformats.org/drawingml/2006/picture">
+                  <pic:nvPicPr>
+                    <pic:cNvPr id="1" name=""/>
+                    <pic:cNvPicPr/>
+                  </pic:nvPicPr>
+                  <pic:blipFill>
+                    <a:blip r:embed="rId9"/>
+                    <a:stretch>
+                      <a:fillRect/>
+                    </a:stretch>
+                  </pic:blipFill>
+                  <pic:spPr>
+                    <a:xfrm>
+                      <a:off x="0" y="0"/>
+                      <a:ext cx="2979678" cy="2880610"/>
+                    </a:xfrm>
+                    <a:prstGeom prst="rect">
+                      <a:avLst/>
+                    </a:prstGeom>
+                    <a:ln w="12700">
+                      <a:solidFill>
+                        <a:schemeClr val="tx1"/>
+                      </a:solidFill>
+                    </a:ln>
+                  </pic:spPr>
+                </pic:pic>
+              </a:graphicData>
+            </a:graphic>
+          </wp:inline>
+        </w:drawing>
+      </w:r>
+    </w:p>
+    <w:p>
+      <w:pPr>
+        <w:jc w:val="center"/>
+        <w:rPr>
+          <w:rFonts w:ascii="Times New Roman" w:eastAsia="Arimo Regular" w:hAnsi="Times New Roman" w:cs="Times New Roman"/>
+          <w:color w:val="000000"/>
+          <w:sz w:val="24"/>
+          <w:szCs w:val="24"/>
+        </w:rPr>
+      </w:pPr>
+      <w:r>
+        <w:rPr>
+          <w:rFonts w:ascii="Times New Roman" w:eastAsia="Arimo Regular" w:hAnsi="Times New Roman" w:cs="Times New Roman"/>
+          <w:color w:val="000000"/>
+          <w:sz w:val="24"/>
+          <w:szCs w:val="24"/>
+        </w:rPr>
+        <w:t>(Figure 3 – Sentiment Analysis Model, Bibi (2017))</w:t>
+      </w:r>
     </w:p>
     <w:p>
       <w:pPr>
@@ -2098,6 +2846,28 @@
           <w:szCs w:val="24"/>
           <w:highlight w:val="yellow"/>
         </w:rPr>
+        <w:br w:type="page"/>
+      </w:r>
+    </w:p>
+    <w:p>
+      <w:pPr>
+        <w:rPr>
+          <w:rFonts w:ascii="Times New Roman" w:eastAsia="Arimo Regular" w:hAnsi="Times New Roman" w:cs="Times New Roman"/>
+          <w:color w:val="000000"/>
+          <w:sz w:val="24"/>
+          <w:szCs w:val="24"/>
+          <w:highlight w:val="yellow"/>
+        </w:rPr>
+      </w:pPr>
+      <w:r>
+        <w:rPr>
+          <w:rFonts w:ascii="Times New Roman" w:eastAsia="Arimo Regular" w:hAnsi="Times New Roman" w:cs="Times New Roman"/>
+          <w:color w:val="000000"/>
+          <w:sz w:val="24"/>
+          <w:szCs w:val="24"/>
+          <w:highlight w:val="yellow"/>
+        </w:rPr>
+        <w:lastRenderedPageBreak/>
         <w:t>Research will include aspects of:</w:t>
       </w:r>
     </w:p>
@@ -2770,217 +3540,412 @@
         <w:lastRenderedPageBreak/>
         <w:t>References</w:t>
       </w:r>
+    </w:p>
+    <w:p>
+      <w:pPr>
+        <w:rPr>
+          <w:rFonts w:ascii="Times New Roman" w:hAnsi="Times New Roman" w:cs="Times New Roman"/>
+          <w:sz w:val="24"/>
+          <w:szCs w:val="24"/>
+          <w:lang w:eastAsia="en-GB"/>
+        </w:rPr>
+      </w:pPr>
+      <w:r>
+        <w:rPr>
+          <w:rFonts w:ascii="Times New Roman" w:hAnsi="Times New Roman" w:cs="Times New Roman"/>
+          <w:sz w:val="24"/>
+          <w:szCs w:val="24"/>
+          <w:lang w:eastAsia="en-GB"/>
+        </w:rPr>
+        <w:t>Behdenna S., Barigou F., Belalem G. (2016) Sentiment Analysis at Document Level. In: Unal A., Nayak M., Mishra D., Singh D., Joshi A. (eds) Smart Trends in Information Technology and Computer Communications. SmartCom 2016. Communications in Computer and Information Science, vol 628. Springer, Singapore.</w:t>
+      </w:r>
+    </w:p>
+    <w:p>
+      <w:pPr>
+        <w:rPr>
+          <w:rFonts w:ascii="Times New Roman" w:hAnsi="Times New Roman" w:cs="Times New Roman"/>
+          <w:sz w:val="24"/>
+          <w:szCs w:val="24"/>
+          <w:lang w:eastAsia="en-GB"/>
+        </w:rPr>
+      </w:pPr>
+      <w:r>
+        <w:rPr>
+          <w:rFonts w:ascii="Times New Roman" w:hAnsi="Times New Roman" w:cs="Times New Roman"/>
+          <w:sz w:val="24"/>
+          <w:szCs w:val="24"/>
+          <w:lang w:eastAsia="en-GB"/>
+        </w:rPr>
+        <w:t xml:space="preserve">BCS (2019) ‘BCS, </w:t>
+      </w:r>
+      <w:r>
+        <w:rPr>
+          <w:rFonts w:ascii="Times New Roman" w:hAnsi="Times New Roman" w:cs="Times New Roman"/>
+          <w:sz w:val="24"/>
+          <w:szCs w:val="24"/>
+          <w:lang w:eastAsia="en-GB"/>
+        </w:rPr>
+        <w:t>The Chartered Institute For It Code Of Conduct For Bcs Members’</w:t>
+      </w:r>
+      <w:r>
+        <w:rPr>
+          <w:rFonts w:ascii="Times New Roman" w:hAnsi="Times New Roman" w:cs="Times New Roman"/>
+          <w:sz w:val="24"/>
+          <w:szCs w:val="24"/>
+          <w:lang w:eastAsia="en-GB"/>
+        </w:rPr>
+        <w:t>. Available at: https://cdn.bcs.org/bcs-org-media/2211/bcs-code-of-conduct.pdf (Accessed 18/11/19).</w:t>
+      </w:r>
+    </w:p>
+    <w:p>
+      <w:pPr>
+        <w:rPr>
+          <w:rFonts w:ascii="Times New Roman" w:hAnsi="Times New Roman" w:cs="Times New Roman"/>
+          <w:sz w:val="24"/>
+          <w:szCs w:val="24"/>
+          <w:lang w:eastAsia="en-GB"/>
+        </w:rPr>
+      </w:pPr>
+      <w:r>
+        <w:rPr>
+          <w:rFonts w:ascii="Times New Roman" w:hAnsi="Times New Roman" w:cs="Times New Roman"/>
+          <w:sz w:val="24"/>
+          <w:szCs w:val="24"/>
+          <w:lang w:eastAsia="en-GB"/>
+        </w:rPr>
+        <w:t>Bibi, M. (2017) ‘Sentiment Analysis at Document Level’. Available at: https://www.researchgate.net/publication/320729882_Sentiment_Analysis_at_Document_Level (Accessed 30/10/2019)</w:t>
+      </w:r>
+    </w:p>
+    <w:p>
+      <w:pPr>
+        <w:rPr>
+          <w:rFonts w:ascii="Times New Roman" w:hAnsi="Times New Roman" w:cs="Times New Roman"/>
+          <w:sz w:val="24"/>
+          <w:szCs w:val="24"/>
+          <w:lang w:eastAsia="en-GB"/>
+        </w:rPr>
+      </w:pPr>
+      <w:r>
+        <w:rPr>
+          <w:rFonts w:ascii="Times New Roman" w:hAnsi="Times New Roman" w:cs="Times New Roman"/>
+          <w:sz w:val="24"/>
+          <w:szCs w:val="24"/>
+          <w:lang w:eastAsia="en-GB"/>
+        </w:rPr>
+        <w:t>Ding, X., Liu, B., &amp; Yu, P, S. (2008) ‘A Holistic Lexicon-Based Approach to Opinion Mining’. Proceedings of the 2008 International Conference on Web Search and Data Mining., Pages 231-240, Palo Alto, California, USA. February 11 - 12, 2008.</w:t>
+      </w:r>
+    </w:p>
+    <w:p>
+      <w:pPr>
+        <w:rPr>
+          <w:rFonts w:ascii="Times New Roman" w:hAnsi="Times New Roman" w:cs="Times New Roman"/>
+          <w:sz w:val="24"/>
+          <w:szCs w:val="24"/>
+          <w:lang w:eastAsia="en-GB"/>
+        </w:rPr>
+      </w:pPr>
+      <w:r>
+        <w:rPr>
+          <w:rFonts w:ascii="Times New Roman" w:hAnsi="Times New Roman" w:cs="Times New Roman"/>
+          <w:sz w:val="24"/>
+          <w:szCs w:val="24"/>
+          <w:lang w:eastAsia="en-GB"/>
+        </w:rPr>
+        <w:t>Feldman, R. (2013) ‘Techniques and Applications for Sentiment Analysis’. Communications of the ACM, vol. 56, no. 4.</w:t>
+      </w:r>
+    </w:p>
+    <w:p>
+      <w:pPr>
+        <w:rPr>
+          <w:rFonts w:ascii="Times New Roman" w:hAnsi="Times New Roman" w:cs="Times New Roman"/>
+          <w:sz w:val="24"/>
+          <w:szCs w:val="24"/>
+          <w:lang w:eastAsia="en-GB"/>
+        </w:rPr>
+      </w:pPr>
+      <w:r>
+        <w:rPr>
+          <w:rFonts w:ascii="Times New Roman" w:hAnsi="Times New Roman" w:cs="Times New Roman"/>
+          <w:sz w:val="24"/>
+          <w:szCs w:val="24"/>
+          <w:lang w:eastAsia="en-GB"/>
+        </w:rPr>
+        <w:t>Jindal, N. &amp; Liu, B. (2008) ‘Opinion Spam and Analysis’. Available at: https://www.researchgate.net/publication/200044297_Opinion_Spam_and_Analysis (Accessed 16/11/19)</w:t>
+      </w:r>
+    </w:p>
+    <w:p>
+      <w:pPr>
+        <w:rPr>
+          <w:rFonts w:ascii="Times New Roman" w:hAnsi="Times New Roman" w:cs="Times New Roman"/>
+          <w:sz w:val="24"/>
+          <w:szCs w:val="24"/>
+          <w:lang w:eastAsia="en-GB"/>
+        </w:rPr>
+      </w:pPr>
+      <w:r>
+        <w:rPr>
+          <w:rFonts w:ascii="Times New Roman" w:hAnsi="Times New Roman" w:cs="Times New Roman"/>
+          <w:sz w:val="24"/>
+          <w:szCs w:val="24"/>
+          <w:lang w:eastAsia="en-GB"/>
+        </w:rPr>
+        <w:t>Lexalytics (2019) ‘Sentiment Analysis Explained’ Available at: https://www.lexalytics.com/technology/sentiment-analysis (Accessed 18/11/19)</w:t>
+      </w:r>
+    </w:p>
+    <w:p>
+      <w:pPr>
+        <w:rPr>
+          <w:rFonts w:ascii="Times New Roman" w:hAnsi="Times New Roman" w:cs="Times New Roman"/>
+          <w:sz w:val="24"/>
+          <w:szCs w:val="24"/>
+          <w:lang w:eastAsia="en-GB"/>
+        </w:rPr>
+      </w:pPr>
+      <w:r>
+        <w:rPr>
+          <w:rFonts w:ascii="Times New Roman" w:hAnsi="Times New Roman" w:cs="Times New Roman"/>
+          <w:sz w:val="24"/>
+          <w:szCs w:val="24"/>
+          <w:lang w:eastAsia="en-GB"/>
+        </w:rPr>
+        <w:t>Lima, A, C, E, S., &amp; de Castro, L, N. (2012) ‘Automatic Sentiment Analysis of Twitter Messages’. Fourth International Conference on Computational Aspects of Social Networks (CASoN). November 2012.</w:t>
+      </w:r>
+    </w:p>
+    <w:p>
+      <w:pPr>
+        <w:rPr>
+          <w:rFonts w:ascii="Times New Roman" w:hAnsi="Times New Roman" w:cs="Times New Roman"/>
+          <w:sz w:val="24"/>
+          <w:szCs w:val="24"/>
+          <w:lang w:eastAsia="en-GB"/>
+        </w:rPr>
+      </w:pPr>
+      <w:r>
+        <w:rPr>
+          <w:rFonts w:ascii="Times New Roman" w:hAnsi="Times New Roman" w:cs="Times New Roman"/>
+          <w:sz w:val="24"/>
+          <w:szCs w:val="24"/>
+          <w:lang w:eastAsia="en-GB"/>
+        </w:rPr>
+        <w:t>LyonEye (2016) ‘Lexicon-based Bag of Words Sentiment Analysis’. Available at: https://smartcity.readthedocs.io/en/latest/BOW/ (Accessed 17/11/19)</w:t>
+      </w:r>
+    </w:p>
+    <w:p>
+      <w:pPr>
+        <w:rPr>
+          <w:rFonts w:ascii="Times New Roman" w:hAnsi="Times New Roman" w:cs="Times New Roman"/>
+          <w:sz w:val="24"/>
+          <w:szCs w:val="24"/>
+          <w:lang w:eastAsia="en-GB"/>
+        </w:rPr>
+      </w:pPr>
+      <w:r>
+        <w:rPr>
+          <w:rFonts w:ascii="Times New Roman" w:hAnsi="Times New Roman" w:cs="Times New Roman"/>
+          <w:sz w:val="24"/>
+          <w:szCs w:val="24"/>
+          <w:lang w:eastAsia="en-GB"/>
+        </w:rPr>
+        <w:t>Nair, V. (2017) ‘The rise of big data’. Available at: https://www.bcs.org/content-hub/the-rise-of-big-data/ (Accessed 28/10/2019)</w:t>
+      </w:r>
+    </w:p>
+    <w:p>
+      <w:pPr>
+        <w:rPr>
+          <w:rFonts w:ascii="Times New Roman" w:hAnsi="Times New Roman" w:cs="Times New Roman"/>
+          <w:sz w:val="24"/>
+          <w:szCs w:val="24"/>
+          <w:lang w:eastAsia="en-GB"/>
+        </w:rPr>
+      </w:pPr>
+      <w:r>
+        <w:rPr>
+          <w:rFonts w:ascii="Times New Roman" w:hAnsi="Times New Roman" w:cs="Times New Roman"/>
+          <w:sz w:val="24"/>
+          <w:szCs w:val="24"/>
+          <w:lang w:eastAsia="en-GB"/>
+        </w:rPr>
+        <w:t>Pang, B. &amp; Lee, L. (2008) ‘Opinion mining and sentiment analysis’. Foundations and Trends in Information Retrieval, 2(1-2), pp. 1-135.</w:t>
+      </w:r>
+    </w:p>
+    <w:p>
+      <w:pPr>
+        <w:rPr>
+          <w:rFonts w:ascii="Times New Roman" w:hAnsi="Times New Roman" w:cs="Times New Roman"/>
+          <w:sz w:val="24"/>
+          <w:szCs w:val="24"/>
+          <w:lang w:eastAsia="en-GB"/>
+        </w:rPr>
+      </w:pPr>
+      <w:r>
+        <w:rPr>
+          <w:rFonts w:ascii="Times New Roman" w:hAnsi="Times New Roman" w:cs="Times New Roman"/>
+          <w:sz w:val="24"/>
+          <w:szCs w:val="24"/>
+          <w:lang w:eastAsia="en-GB"/>
+        </w:rPr>
+        <w:t>Sas (2019)‘Analytics Software &amp; Solutions’. Available at: https://www.sas.com/en_gb/home.html (Accessed 17/11/19)</w:t>
+      </w:r>
+    </w:p>
+    <w:p>
+      <w:pPr>
+        <w:rPr>
+          <w:rFonts w:ascii="Times New Roman" w:hAnsi="Times New Roman" w:cs="Times New Roman"/>
+          <w:sz w:val="24"/>
+          <w:szCs w:val="24"/>
+          <w:lang w:eastAsia="en-GB"/>
+        </w:rPr>
+      </w:pPr>
+      <w:r>
+        <w:rPr>
+          <w:rFonts w:ascii="Times New Roman" w:hAnsi="Times New Roman" w:cs="Times New Roman"/>
+          <w:sz w:val="24"/>
+          <w:szCs w:val="24"/>
+          <w:lang w:eastAsia="en-GB"/>
+        </w:rPr>
+        <w:t>Silge, J. &amp; Robinson, D. (2017) Text Mining with R. 1st ed. O'Reilly Media.</w:t>
+      </w:r>
+    </w:p>
+    <w:p>
+      <w:pPr>
+        <w:rPr>
+          <w:rFonts w:ascii="Times New Roman" w:hAnsi="Times New Roman" w:cs="Times New Roman"/>
+          <w:sz w:val="24"/>
+          <w:szCs w:val="24"/>
+          <w:lang w:eastAsia="en-GB"/>
+        </w:rPr>
+      </w:pPr>
+      <w:r>
+        <w:rPr>
+          <w:rFonts w:ascii="Times New Roman" w:hAnsi="Times New Roman" w:cs="Times New Roman"/>
+          <w:sz w:val="24"/>
+          <w:szCs w:val="24"/>
+          <w:lang w:eastAsia="en-GB"/>
+        </w:rPr>
+        <w:t>Silge, J. ‘tidytext’. Available at: https://github.com/juliasilge/tidytext (Accessed 19/11/19)</w:t>
+      </w:r>
+    </w:p>
+    <w:p>
+      <w:pPr>
+        <w:rPr>
+          <w:rFonts w:ascii="Times New Roman" w:hAnsi="Times New Roman" w:cs="Times New Roman"/>
+          <w:sz w:val="24"/>
+          <w:szCs w:val="24"/>
+          <w:lang w:eastAsia="en-GB"/>
+        </w:rPr>
+      </w:pPr>
+      <w:r>
+        <w:rPr>
+          <w:rFonts w:ascii="Times New Roman" w:hAnsi="Times New Roman" w:cs="Times New Roman"/>
+          <w:sz w:val="24"/>
+          <w:szCs w:val="24"/>
+          <w:lang w:eastAsia="en-GB"/>
+        </w:rPr>
+        <w:t>Taboada, M., J. Brooke, M. Tofiloski, K. Voll and M. Stede</w:t>
+      </w:r>
+      <w:r>
+        <w:rPr>
+          <w:rFonts w:ascii="Times New Roman" w:hAnsi="Times New Roman" w:cs="Times New Roman"/>
+          <w:sz w:val="24"/>
+          <w:szCs w:val="24"/>
+          <w:lang w:eastAsia="en-GB"/>
+        </w:rPr>
+        <w:t>.</w:t>
+      </w:r>
+      <w:r>
+        <w:rPr>
+          <w:rFonts w:ascii="Times New Roman" w:hAnsi="Times New Roman" w:cs="Times New Roman"/>
+          <w:sz w:val="24"/>
+          <w:szCs w:val="24"/>
+          <w:lang w:eastAsia="en-GB"/>
+        </w:rPr>
+        <w:t xml:space="preserve"> (2011) ‘Lexicon-Based Methods for Sentiment Analysis’. Computational Linguistics, 37(2), pp. 267-307.</w:t>
+      </w:r>
+    </w:p>
+    <w:p>
+      <w:pPr>
+        <w:rPr>
+          <w:rFonts w:ascii="Times New Roman" w:hAnsi="Times New Roman" w:cs="Times New Roman"/>
+          <w:sz w:val="24"/>
+          <w:szCs w:val="24"/>
+          <w:lang w:eastAsia="en-GB"/>
+        </w:rPr>
+      </w:pPr>
+      <w:r>
+        <w:rPr>
+          <w:rFonts w:ascii="Times New Roman" w:eastAsia="Arimo Regular" w:hAnsi="Times New Roman" w:cs="Times New Roman"/>
+          <w:color w:val="000000"/>
+          <w:sz w:val="24"/>
+          <w:szCs w:val="24"/>
+        </w:rPr>
+        <w:t>Tiara, M. K. Sabariah and V. Effendy, "Sentiment analysis on Twitter using the combination of lexicon-based and suppor</w:t>
+      </w:r>
       <w:bookmarkStart w:id="16" w:name="_GoBack"/>
       <w:bookmarkEnd w:id="16"/>
-    </w:p>
-    <w:p>
-      <w:pPr>
-        <w:rPr>
-          <w:rFonts w:ascii="Times New Roman" w:hAnsi="Times New Roman" w:cs="Times New Roman"/>
-          <w:sz w:val="24"/>
-          <w:szCs w:val="24"/>
-        </w:rPr>
-      </w:pPr>
-      <w:r>
-        <w:rPr>
-          <w:rFonts w:ascii="Times New Roman" w:hAnsi="Times New Roman" w:cs="Times New Roman"/>
-          <w:sz w:val="24"/>
-          <w:szCs w:val="24"/>
-        </w:rPr>
-        <w:t xml:space="preserve">BCS (2019) </w:t>
-      </w:r>
-      <w:r>
-        <w:rPr>
-          <w:rFonts w:ascii="Times New Roman" w:hAnsi="Times New Roman" w:cs="Times New Roman"/>
-          <w:i/>
-          <w:sz w:val="24"/>
-          <w:szCs w:val="24"/>
-        </w:rPr>
-        <w:t>‘BCS, THE CHARTERED INSTITUTE FOR IT CODE OF CONDUCT FOR BCS MEMBERS’.</w:t>
-      </w:r>
-      <w:r>
-        <w:rPr>
-          <w:rFonts w:ascii="Times New Roman" w:hAnsi="Times New Roman" w:cs="Times New Roman"/>
-          <w:sz w:val="24"/>
-          <w:szCs w:val="24"/>
-        </w:rPr>
-        <w:t xml:space="preserve"> Available at: </w:t>
-      </w:r>
-      <w:hyperlink r:id="rId8" w:history="1">
-        <w:r>
-          <w:rPr>
-            <w:rStyle w:val="Hyperlink"/>
-            <w:rFonts w:ascii="Times New Roman" w:hAnsi="Times New Roman" w:cs="Times New Roman"/>
-            <w:sz w:val="24"/>
-            <w:szCs w:val="24"/>
-          </w:rPr>
-          <w:t>https://cdn.bcs.org/bcs-org-media/2211/bcs-code-of-conduct.pdf</w:t>
-        </w:r>
-      </w:hyperlink>
-      <w:r>
-        <w:rPr>
-          <w:rFonts w:ascii="Times New Roman" w:hAnsi="Times New Roman" w:cs="Times New Roman"/>
-          <w:sz w:val="24"/>
-          <w:szCs w:val="24"/>
-        </w:rPr>
-        <w:t xml:space="preserve"> (Accessed 18/11/19).</w:t>
-      </w:r>
-    </w:p>
-    <w:p>
-      <w:pPr>
-        <w:rPr>
-          <w:rFonts w:ascii="Times New Roman" w:eastAsia="Times New Roman" w:hAnsi="Times New Roman" w:cs="Times New Roman"/>
-          <w:sz w:val="24"/>
-          <w:szCs w:val="24"/>
-        </w:rPr>
-      </w:pPr>
-      <w:r>
-        <w:rPr>
-          <w:rFonts w:ascii="Times New Roman" w:eastAsia="Times New Roman" w:hAnsi="Times New Roman" w:cs="Times New Roman"/>
-          <w:sz w:val="24"/>
-          <w:szCs w:val="24"/>
-        </w:rPr>
-        <w:t>Ding, X., Liu, B., &amp; Yu, P, S. (2008) ‘A Holistic Lexicon-Based Approach to Opinion.</w:t>
-      </w:r>
-    </w:p>
-    <w:p>
-      <w:pPr>
-        <w:rPr>
-          <w:rFonts w:ascii="Times New Roman" w:eastAsia="Times New Roman" w:hAnsi="Times New Roman" w:cs="Times New Roman"/>
-          <w:sz w:val="24"/>
-          <w:szCs w:val="24"/>
-        </w:rPr>
-      </w:pPr>
-      <w:r>
-        <w:rPr>
-          <w:rFonts w:ascii="Times New Roman" w:eastAsia="Times New Roman" w:hAnsi="Times New Roman" w:cs="Times New Roman"/>
-          <w:sz w:val="24"/>
-          <w:szCs w:val="24"/>
-        </w:rPr>
-        <w:t xml:space="preserve">Feldman, R. (2013) ‘Techniques and Applications for Sentiment Analysis’. </w:t>
-      </w:r>
-      <w:r>
-        <w:rPr>
-          <w:rFonts w:ascii="Times New Roman" w:eastAsia="Times New Roman" w:hAnsi="Times New Roman" w:cs="Times New Roman"/>
-          <w:i/>
-          <w:iCs/>
-          <w:sz w:val="24"/>
-          <w:szCs w:val="24"/>
-        </w:rPr>
-        <w:t>Communications of the ACM</w:t>
-      </w:r>
-      <w:r>
-        <w:rPr>
-          <w:rFonts w:ascii="Times New Roman" w:eastAsia="Times New Roman" w:hAnsi="Times New Roman" w:cs="Times New Roman"/>
-          <w:sz w:val="24"/>
-          <w:szCs w:val="24"/>
-        </w:rPr>
-        <w:t>, vol. 56, no. 4.</w:t>
-      </w:r>
-    </w:p>
-    <w:p>
-      <w:pPr>
-        <w:rPr>
-          <w:rFonts w:ascii="Times New Roman" w:eastAsia="Times New Roman" w:hAnsi="Times New Roman" w:cs="Times New Roman"/>
-          <w:sz w:val="24"/>
-          <w:szCs w:val="24"/>
-        </w:rPr>
-      </w:pPr>
-      <w:r>
-        <w:rPr>
-          <w:rFonts w:ascii="Times New Roman" w:eastAsia="Times New Roman" w:hAnsi="Times New Roman" w:cs="Times New Roman"/>
-          <w:sz w:val="24"/>
-          <w:szCs w:val="24"/>
-        </w:rPr>
-        <w:t xml:space="preserve">Silge, J. &amp; Robinson, D. (2017) </w:t>
-      </w:r>
-      <w:r>
-        <w:rPr>
-          <w:rFonts w:ascii="Times New Roman" w:eastAsia="Times New Roman" w:hAnsi="Times New Roman" w:cs="Times New Roman"/>
-          <w:i/>
-          <w:iCs/>
-          <w:sz w:val="24"/>
-          <w:szCs w:val="24"/>
-        </w:rPr>
-        <w:t>Text Mining with R</w:t>
-      </w:r>
-      <w:r>
-        <w:rPr>
-          <w:rFonts w:ascii="Times New Roman" w:eastAsia="Times New Roman" w:hAnsi="Times New Roman" w:cs="Times New Roman"/>
-          <w:sz w:val="24"/>
-          <w:szCs w:val="24"/>
-        </w:rPr>
-        <w:t>. 1</w:t>
-      </w:r>
-      <w:r>
-        <w:rPr>
-          <w:rFonts w:ascii="Times New Roman" w:eastAsia="Times New Roman" w:hAnsi="Times New Roman" w:cs="Times New Roman"/>
-          <w:sz w:val="24"/>
-          <w:szCs w:val="24"/>
-          <w:vertAlign w:val="superscript"/>
-        </w:rPr>
-        <w:t>st</w:t>
-      </w:r>
-      <w:r>
-        <w:rPr>
-          <w:rFonts w:ascii="Times New Roman" w:eastAsia="Times New Roman" w:hAnsi="Times New Roman" w:cs="Times New Roman"/>
-          <w:sz w:val="24"/>
-          <w:szCs w:val="24"/>
-        </w:rPr>
-        <w:t xml:space="preserve"> ed. O'Reilly Media.</w:t>
-      </w:r>
-    </w:p>
-    <w:p>
-      <w:pPr>
-        <w:rPr>
-          <w:rFonts w:ascii="Times New Roman" w:hAnsi="Times New Roman" w:cs="Times New Roman"/>
-          <w:sz w:val="24"/>
-          <w:szCs w:val="24"/>
-        </w:rPr>
-      </w:pPr>
-      <w:r>
-        <w:rPr>
-          <w:rFonts w:ascii="Times New Roman" w:eastAsia="Times New Roman" w:hAnsi="Times New Roman" w:cs="Times New Roman"/>
-          <w:sz w:val="24"/>
-          <w:szCs w:val="24"/>
-        </w:rPr>
-        <w:t>Silge, J. ‘</w:t>
-      </w:r>
-      <w:r>
-        <w:rPr>
-          <w:rFonts w:ascii="Times New Roman" w:eastAsia="Times New Roman" w:hAnsi="Times New Roman" w:cs="Times New Roman"/>
-          <w:i/>
-          <w:sz w:val="24"/>
-          <w:szCs w:val="24"/>
-        </w:rPr>
-        <w:t>tidytext’</w:t>
-      </w:r>
-      <w:r>
-        <w:rPr>
-          <w:rFonts w:ascii="Times New Roman" w:eastAsia="Times New Roman" w:hAnsi="Times New Roman" w:cs="Times New Roman"/>
-          <w:sz w:val="24"/>
-          <w:szCs w:val="24"/>
-        </w:rPr>
-        <w:t xml:space="preserve">. Available at: </w:t>
-      </w:r>
-      <w:hyperlink r:id="rId9" w:history="1">
-        <w:r>
-          <w:rPr>
-            <w:rStyle w:val="Hyperlink"/>
-            <w:rFonts w:ascii="Times New Roman" w:eastAsia="Times New Roman" w:hAnsi="Times New Roman" w:cs="Times New Roman"/>
-            <w:sz w:val="24"/>
-            <w:szCs w:val="24"/>
-          </w:rPr>
-          <w:t>https://github.com/juliasilge/tidytext</w:t>
-        </w:r>
-      </w:hyperlink>
-      <w:r>
-        <w:rPr>
-          <w:rFonts w:ascii="Times New Roman" w:eastAsia="Times New Roman" w:hAnsi="Times New Roman" w:cs="Times New Roman"/>
-          <w:sz w:val="24"/>
-          <w:szCs w:val="24"/>
-        </w:rPr>
-        <w:t xml:space="preserve"> (Accessed 19/11/19)</w:t>
+      <w:r>
+        <w:rPr>
+          <w:rFonts w:ascii="Times New Roman" w:eastAsia="Arimo Regular" w:hAnsi="Times New Roman" w:cs="Times New Roman"/>
+          <w:color w:val="000000"/>
+          <w:sz w:val="24"/>
+          <w:szCs w:val="24"/>
+        </w:rPr>
+        <w:t xml:space="preserve">t vector machine for assessing the performance of a television </w:t>
+      </w:r>
+      <w:r>
+        <w:rPr>
+          <w:rFonts w:ascii="Times New Roman" w:eastAsia="Arimo Regular" w:hAnsi="Times New Roman" w:cs="Times New Roman"/>
+          <w:color w:val="000000"/>
+          <w:sz w:val="24"/>
+          <w:szCs w:val="24"/>
+        </w:rPr>
+        <w:lastRenderedPageBreak/>
+        <w:t>program," 2015 3rd International Conference on Information and Communication Technology (ICoICT), Nusa Dua, 2015, pp. 386-390.</w:t>
+      </w:r>
+    </w:p>
+    <w:p>
+      <w:pPr>
+        <w:rPr>
+          <w:rFonts w:ascii="Times New Roman" w:hAnsi="Times New Roman" w:cs="Times New Roman"/>
+          <w:sz w:val="24"/>
+          <w:szCs w:val="24"/>
+          <w:lang w:eastAsia="en-GB"/>
+        </w:rPr>
+      </w:pPr>
+    </w:p>
+    <w:p>
+      <w:pPr>
+        <w:rPr>
+          <w:rFonts w:ascii="Times New Roman" w:hAnsi="Times New Roman" w:cs="Times New Roman"/>
+          <w:sz w:val="24"/>
+          <w:szCs w:val="24"/>
+          <w:lang w:eastAsia="en-GB"/>
+        </w:rPr>
+      </w:pPr>
+      <w:r>
+        <w:rPr>
+          <w:rFonts w:ascii="Times New Roman" w:hAnsi="Times New Roman" w:cs="Times New Roman"/>
+          <w:sz w:val="24"/>
+          <w:szCs w:val="24"/>
+          <w:lang w:eastAsia="en-GB"/>
+        </w:rPr>
+        <w:t>http://ataspinar.com/2016/01/21/sentiment-analysis-with-bag-of-words/</w:t>
+      </w:r>
+    </w:p>
+    <w:p>
+      <w:pPr>
+        <w:rPr>
+          <w:rFonts w:ascii="Times New Roman" w:hAnsi="Times New Roman" w:cs="Times New Roman"/>
+          <w:lang w:eastAsia="en-GB"/>
+        </w:rPr>
+      </w:pPr>
+      <w:r>
+        <w:rPr>
+          <w:rFonts w:ascii="Times New Roman" w:hAnsi="Times New Roman" w:cs="Times New Roman"/>
+          <w:sz w:val="24"/>
+          <w:szCs w:val="24"/>
+          <w:lang w:eastAsia="en-GB"/>
+        </w:rPr>
+        <w:t>https://towardsdatascience.com/supervised-vs-unsupervised-learning-14f68e32ea8d</w:t>
       </w:r>
     </w:p>
     <w:p>
@@ -3064,6 +4029,458 @@
 <file path=word/numbering.xml><?xml version="1.0" encoding="utf-8"?>
 <w:numbering xmlns:wpc="http://schemas.microsoft.com/office/word/2010/wordprocessingCanvas" xmlns:cx="http://schemas.microsoft.com/office/drawing/2014/chartex" xmlns:cx1="http://schemas.microsoft.com/office/drawing/2015/9/8/chartex" xmlns:cx2="http://schemas.microsoft.com/office/drawing/2015/10/21/chartex" xmlns:cx3="http://schemas.microsoft.com/office/drawing/2016/5/9/chartex" xmlns:cx4="http://schemas.microsoft.com/office/drawing/2016/5/10/chartex" xmlns:cx5="http://schemas.microsoft.com/office/drawing/2016/5/11/chartex" xmlns:cx6="http://schemas.microsoft.com/office/drawing/2016/5/12/chartex" xmlns:cx7="http://schemas.microsoft.com/office/drawing/2016/5/13/chartex" xmlns:cx8="http://schemas.microsoft.com/office/drawing/2016/5/14/chartex" xmlns:mc="http://schemas.openxmlformats.org/markup-compatibility/2006" xmlns:aink="http://schemas.microsoft.com/office/drawing/2016/ink" xmlns:am3d="http://schemas.microsoft.com/office/drawing/2017/model3d" xmlns:o="urn:schemas-microsoft-com:office:office" xmlns:r="http://schemas.openxmlformats.org/officeDocument/2006/relationships" xmlns:m="http://schemas.openxmlformats.org/officeDocument/2006/math" xmlns:v="urn:schemas-microsoft-com:vml" xmlns:wp14="http://schemas.microsoft.com/office/word/2010/wordprocessingDrawing" xmlns:wp="http://schemas.openxmlformats.org/drawingml/2006/wordprocessingDrawing" xmlns:w10="urn:schemas-microsoft-com:office:word" xmlns:w="http://schemas.openxmlformats.org/wordprocessingml/2006/main" xmlns:w14="http://schemas.microsoft.com/office/word/2010/wordml" xmlns:w15="http://schemas.microsoft.com/office/word/2012/wordml" xmlns:w16cid="http://schemas.microsoft.com/office/word/2016/wordml/cid" xmlns:w16se="http://schemas.microsoft.com/office/word/2015/wordml/symex" xmlns:wpg="http://schemas.microsoft.com/office/word/2010/wordprocessingGroup" xmlns:wpi="http://schemas.microsoft.com/office/word/2010/wordprocessingInk" xmlns:wne="http://schemas.microsoft.com/office/word/2006/wordml" xmlns:wps="http://schemas.microsoft.com/office/word/2010/wordprocessingShape" mc:Ignorable="w14 w15 w16se w16cid wp14">
   <w:abstractNum w:abstractNumId="0" w15:restartNumberingAfterBreak="0">
+    <w:nsid w:val="060C209E"/>
+    <w:multiLevelType w:val="hybridMultilevel"/>
+    <w:tmpl w:val="5C4EA2F2"/>
+    <w:lvl w:ilvl="0" w:tplc="08090001">
+      <w:start w:val="1"/>
+      <w:numFmt w:val="bullet"/>
+      <w:lvlText w:val=""/>
+      <w:lvlJc w:val="left"/>
+      <w:pPr>
+        <w:ind w:left="720" w:hanging="360"/>
+      </w:pPr>
+      <w:rPr>
+        <w:rFonts w:ascii="Symbol" w:hAnsi="Symbol" w:hint="default"/>
+      </w:rPr>
+    </w:lvl>
+    <w:lvl w:ilvl="1" w:tplc="08090003" w:tentative="1">
+      <w:start w:val="1"/>
+      <w:numFmt w:val="bullet"/>
+      <w:lvlText w:val="o"/>
+      <w:lvlJc w:val="left"/>
+      <w:pPr>
+        <w:ind w:left="1440" w:hanging="360"/>
+      </w:pPr>
+      <w:rPr>
+        <w:rFonts w:ascii="Courier New" w:hAnsi="Courier New" w:cs="Courier New" w:hint="default"/>
+      </w:rPr>
+    </w:lvl>
+    <w:lvl w:ilvl="2" w:tplc="08090005" w:tentative="1">
+      <w:start w:val="1"/>
+      <w:numFmt w:val="bullet"/>
+      <w:lvlText w:val=""/>
+      <w:lvlJc w:val="left"/>
+      <w:pPr>
+        <w:ind w:left="2160" w:hanging="360"/>
+      </w:pPr>
+      <w:rPr>
+        <w:rFonts w:ascii="Wingdings" w:hAnsi="Wingdings" w:hint="default"/>
+      </w:rPr>
+    </w:lvl>
+    <w:lvl w:ilvl="3" w:tplc="08090001" w:tentative="1">
+      <w:start w:val="1"/>
+      <w:numFmt w:val="bullet"/>
+      <w:lvlText w:val=""/>
+      <w:lvlJc w:val="left"/>
+      <w:pPr>
+        <w:ind w:left="2880" w:hanging="360"/>
+      </w:pPr>
+      <w:rPr>
+        <w:rFonts w:ascii="Symbol" w:hAnsi="Symbol" w:hint="default"/>
+      </w:rPr>
+    </w:lvl>
+    <w:lvl w:ilvl="4" w:tplc="08090003" w:tentative="1">
+      <w:start w:val="1"/>
+      <w:numFmt w:val="bullet"/>
+      <w:lvlText w:val="o"/>
+      <w:lvlJc w:val="left"/>
+      <w:pPr>
+        <w:ind w:left="3600" w:hanging="360"/>
+      </w:pPr>
+      <w:rPr>
+        <w:rFonts w:ascii="Courier New" w:hAnsi="Courier New" w:cs="Courier New" w:hint="default"/>
+      </w:rPr>
+    </w:lvl>
+    <w:lvl w:ilvl="5" w:tplc="08090005" w:tentative="1">
+      <w:start w:val="1"/>
+      <w:numFmt w:val="bullet"/>
+      <w:lvlText w:val=""/>
+      <w:lvlJc w:val="left"/>
+      <w:pPr>
+        <w:ind w:left="4320" w:hanging="360"/>
+      </w:pPr>
+      <w:rPr>
+        <w:rFonts w:ascii="Wingdings" w:hAnsi="Wingdings" w:hint="default"/>
+      </w:rPr>
+    </w:lvl>
+    <w:lvl w:ilvl="6" w:tplc="08090001" w:tentative="1">
+      <w:start w:val="1"/>
+      <w:numFmt w:val="bullet"/>
+      <w:lvlText w:val=""/>
+      <w:lvlJc w:val="left"/>
+      <w:pPr>
+        <w:ind w:left="5040" w:hanging="360"/>
+      </w:pPr>
+      <w:rPr>
+        <w:rFonts w:ascii="Symbol" w:hAnsi="Symbol" w:hint="default"/>
+      </w:rPr>
+    </w:lvl>
+    <w:lvl w:ilvl="7" w:tplc="08090003" w:tentative="1">
+      <w:start w:val="1"/>
+      <w:numFmt w:val="bullet"/>
+      <w:lvlText w:val="o"/>
+      <w:lvlJc w:val="left"/>
+      <w:pPr>
+        <w:ind w:left="5760" w:hanging="360"/>
+      </w:pPr>
+      <w:rPr>
+        <w:rFonts w:ascii="Courier New" w:hAnsi="Courier New" w:cs="Courier New" w:hint="default"/>
+      </w:rPr>
+    </w:lvl>
+    <w:lvl w:ilvl="8" w:tplc="08090005" w:tentative="1">
+      <w:start w:val="1"/>
+      <w:numFmt w:val="bullet"/>
+      <w:lvlText w:val=""/>
+      <w:lvlJc w:val="left"/>
+      <w:pPr>
+        <w:ind w:left="6480" w:hanging="360"/>
+      </w:pPr>
+      <w:rPr>
+        <w:rFonts w:ascii="Wingdings" w:hAnsi="Wingdings" w:hint="default"/>
+      </w:rPr>
+    </w:lvl>
+  </w:abstractNum>
+  <w:abstractNum w:abstractNumId="1" w15:restartNumberingAfterBreak="0">
+    <w:nsid w:val="0B501ABA"/>
+    <w:multiLevelType w:val="hybridMultilevel"/>
+    <w:tmpl w:val="09C878C4"/>
+    <w:lvl w:ilvl="0" w:tplc="08090001">
+      <w:start w:val="1"/>
+      <w:numFmt w:val="bullet"/>
+      <w:lvlText w:val=""/>
+      <w:lvlJc w:val="left"/>
+      <w:pPr>
+        <w:ind w:left="720" w:hanging="360"/>
+      </w:pPr>
+      <w:rPr>
+        <w:rFonts w:ascii="Symbol" w:hAnsi="Symbol" w:hint="default"/>
+      </w:rPr>
+    </w:lvl>
+    <w:lvl w:ilvl="1" w:tplc="08090003" w:tentative="1">
+      <w:start w:val="1"/>
+      <w:numFmt w:val="bullet"/>
+      <w:lvlText w:val="o"/>
+      <w:lvlJc w:val="left"/>
+      <w:pPr>
+        <w:ind w:left="1440" w:hanging="360"/>
+      </w:pPr>
+      <w:rPr>
+        <w:rFonts w:ascii="Courier New" w:hAnsi="Courier New" w:cs="Courier New" w:hint="default"/>
+      </w:rPr>
+    </w:lvl>
+    <w:lvl w:ilvl="2" w:tplc="08090005" w:tentative="1">
+      <w:start w:val="1"/>
+      <w:numFmt w:val="bullet"/>
+      <w:lvlText w:val=""/>
+      <w:lvlJc w:val="left"/>
+      <w:pPr>
+        <w:ind w:left="2160" w:hanging="360"/>
+      </w:pPr>
+      <w:rPr>
+        <w:rFonts w:ascii="Wingdings" w:hAnsi="Wingdings" w:hint="default"/>
+      </w:rPr>
+    </w:lvl>
+    <w:lvl w:ilvl="3" w:tplc="08090001" w:tentative="1">
+      <w:start w:val="1"/>
+      <w:numFmt w:val="bullet"/>
+      <w:lvlText w:val=""/>
+      <w:lvlJc w:val="left"/>
+      <w:pPr>
+        <w:ind w:left="2880" w:hanging="360"/>
+      </w:pPr>
+      <w:rPr>
+        <w:rFonts w:ascii="Symbol" w:hAnsi="Symbol" w:hint="default"/>
+      </w:rPr>
+    </w:lvl>
+    <w:lvl w:ilvl="4" w:tplc="08090003" w:tentative="1">
+      <w:start w:val="1"/>
+      <w:numFmt w:val="bullet"/>
+      <w:lvlText w:val="o"/>
+      <w:lvlJc w:val="left"/>
+      <w:pPr>
+        <w:ind w:left="3600" w:hanging="360"/>
+      </w:pPr>
+      <w:rPr>
+        <w:rFonts w:ascii="Courier New" w:hAnsi="Courier New" w:cs="Courier New" w:hint="default"/>
+      </w:rPr>
+    </w:lvl>
+    <w:lvl w:ilvl="5" w:tplc="08090005" w:tentative="1">
+      <w:start w:val="1"/>
+      <w:numFmt w:val="bullet"/>
+      <w:lvlText w:val=""/>
+      <w:lvlJc w:val="left"/>
+      <w:pPr>
+        <w:ind w:left="4320" w:hanging="360"/>
+      </w:pPr>
+      <w:rPr>
+        <w:rFonts w:ascii="Wingdings" w:hAnsi="Wingdings" w:hint="default"/>
+      </w:rPr>
+    </w:lvl>
+    <w:lvl w:ilvl="6" w:tplc="08090001" w:tentative="1">
+      <w:start w:val="1"/>
+      <w:numFmt w:val="bullet"/>
+      <w:lvlText w:val=""/>
+      <w:lvlJc w:val="left"/>
+      <w:pPr>
+        <w:ind w:left="5040" w:hanging="360"/>
+      </w:pPr>
+      <w:rPr>
+        <w:rFonts w:ascii="Symbol" w:hAnsi="Symbol" w:hint="default"/>
+      </w:rPr>
+    </w:lvl>
+    <w:lvl w:ilvl="7" w:tplc="08090003" w:tentative="1">
+      <w:start w:val="1"/>
+      <w:numFmt w:val="bullet"/>
+      <w:lvlText w:val="o"/>
+      <w:lvlJc w:val="left"/>
+      <w:pPr>
+        <w:ind w:left="5760" w:hanging="360"/>
+      </w:pPr>
+      <w:rPr>
+        <w:rFonts w:ascii="Courier New" w:hAnsi="Courier New" w:cs="Courier New" w:hint="default"/>
+      </w:rPr>
+    </w:lvl>
+    <w:lvl w:ilvl="8" w:tplc="08090005" w:tentative="1">
+      <w:start w:val="1"/>
+      <w:numFmt w:val="bullet"/>
+      <w:lvlText w:val=""/>
+      <w:lvlJc w:val="left"/>
+      <w:pPr>
+        <w:ind w:left="6480" w:hanging="360"/>
+      </w:pPr>
+      <w:rPr>
+        <w:rFonts w:ascii="Wingdings" w:hAnsi="Wingdings" w:hint="default"/>
+      </w:rPr>
+    </w:lvl>
+  </w:abstractNum>
+  <w:abstractNum w:abstractNumId="2" w15:restartNumberingAfterBreak="0">
+    <w:nsid w:val="168C396D"/>
+    <w:multiLevelType w:val="hybridMultilevel"/>
+    <w:tmpl w:val="74FEA14A"/>
+    <w:lvl w:ilvl="0" w:tplc="08090001">
+      <w:start w:val="1"/>
+      <w:numFmt w:val="bullet"/>
+      <w:lvlText w:val=""/>
+      <w:lvlJc w:val="left"/>
+      <w:pPr>
+        <w:ind w:left="720" w:hanging="360"/>
+      </w:pPr>
+      <w:rPr>
+        <w:rFonts w:ascii="Symbol" w:hAnsi="Symbol" w:hint="default"/>
+      </w:rPr>
+    </w:lvl>
+    <w:lvl w:ilvl="1" w:tplc="08090003" w:tentative="1">
+      <w:start w:val="1"/>
+      <w:numFmt w:val="bullet"/>
+      <w:lvlText w:val="o"/>
+      <w:lvlJc w:val="left"/>
+      <w:pPr>
+        <w:ind w:left="1440" w:hanging="360"/>
+      </w:pPr>
+      <w:rPr>
+        <w:rFonts w:ascii="Courier New" w:hAnsi="Courier New" w:cs="Courier New" w:hint="default"/>
+      </w:rPr>
+    </w:lvl>
+    <w:lvl w:ilvl="2" w:tplc="08090005" w:tentative="1">
+      <w:start w:val="1"/>
+      <w:numFmt w:val="bullet"/>
+      <w:lvlText w:val=""/>
+      <w:lvlJc w:val="left"/>
+      <w:pPr>
+        <w:ind w:left="2160" w:hanging="360"/>
+      </w:pPr>
+      <w:rPr>
+        <w:rFonts w:ascii="Wingdings" w:hAnsi="Wingdings" w:hint="default"/>
+      </w:rPr>
+    </w:lvl>
+    <w:lvl w:ilvl="3" w:tplc="08090001" w:tentative="1">
+      <w:start w:val="1"/>
+      <w:numFmt w:val="bullet"/>
+      <w:lvlText w:val=""/>
+      <w:lvlJc w:val="left"/>
+      <w:pPr>
+        <w:ind w:left="2880" w:hanging="360"/>
+      </w:pPr>
+      <w:rPr>
+        <w:rFonts w:ascii="Symbol" w:hAnsi="Symbol" w:hint="default"/>
+      </w:rPr>
+    </w:lvl>
+    <w:lvl w:ilvl="4" w:tplc="08090003" w:tentative="1">
+      <w:start w:val="1"/>
+      <w:numFmt w:val="bullet"/>
+      <w:lvlText w:val="o"/>
+      <w:lvlJc w:val="left"/>
+      <w:pPr>
+        <w:ind w:left="3600" w:hanging="360"/>
+      </w:pPr>
+      <w:rPr>
+        <w:rFonts w:ascii="Courier New" w:hAnsi="Courier New" w:cs="Courier New" w:hint="default"/>
+      </w:rPr>
+    </w:lvl>
+    <w:lvl w:ilvl="5" w:tplc="08090005" w:tentative="1">
+      <w:start w:val="1"/>
+      <w:numFmt w:val="bullet"/>
+      <w:lvlText w:val=""/>
+      <w:lvlJc w:val="left"/>
+      <w:pPr>
+        <w:ind w:left="4320" w:hanging="360"/>
+      </w:pPr>
+      <w:rPr>
+        <w:rFonts w:ascii="Wingdings" w:hAnsi="Wingdings" w:hint="default"/>
+      </w:rPr>
+    </w:lvl>
+    <w:lvl w:ilvl="6" w:tplc="08090001" w:tentative="1">
+      <w:start w:val="1"/>
+      <w:numFmt w:val="bullet"/>
+      <w:lvlText w:val=""/>
+      <w:lvlJc w:val="left"/>
+      <w:pPr>
+        <w:ind w:left="5040" w:hanging="360"/>
+      </w:pPr>
+      <w:rPr>
+        <w:rFonts w:ascii="Symbol" w:hAnsi="Symbol" w:hint="default"/>
+      </w:rPr>
+    </w:lvl>
+    <w:lvl w:ilvl="7" w:tplc="08090003" w:tentative="1">
+      <w:start w:val="1"/>
+      <w:numFmt w:val="bullet"/>
+      <w:lvlText w:val="o"/>
+      <w:lvlJc w:val="left"/>
+      <w:pPr>
+        <w:ind w:left="5760" w:hanging="360"/>
+      </w:pPr>
+      <w:rPr>
+        <w:rFonts w:ascii="Courier New" w:hAnsi="Courier New" w:cs="Courier New" w:hint="default"/>
+      </w:rPr>
+    </w:lvl>
+    <w:lvl w:ilvl="8" w:tplc="08090005" w:tentative="1">
+      <w:start w:val="1"/>
+      <w:numFmt w:val="bullet"/>
+      <w:lvlText w:val=""/>
+      <w:lvlJc w:val="left"/>
+      <w:pPr>
+        <w:ind w:left="6480" w:hanging="360"/>
+      </w:pPr>
+      <w:rPr>
+        <w:rFonts w:ascii="Wingdings" w:hAnsi="Wingdings" w:hint="default"/>
+      </w:rPr>
+    </w:lvl>
+  </w:abstractNum>
+  <w:abstractNum w:abstractNumId="3" w15:restartNumberingAfterBreak="0">
+    <w:nsid w:val="17183843"/>
+    <w:multiLevelType w:val="hybridMultilevel"/>
+    <w:tmpl w:val="309AE0C6"/>
+    <w:lvl w:ilvl="0" w:tplc="08090001">
+      <w:start w:val="1"/>
+      <w:numFmt w:val="bullet"/>
+      <w:lvlText w:val=""/>
+      <w:lvlJc w:val="left"/>
+      <w:pPr>
+        <w:ind w:left="720" w:hanging="360"/>
+      </w:pPr>
+      <w:rPr>
+        <w:rFonts w:ascii="Symbol" w:hAnsi="Symbol" w:hint="default"/>
+      </w:rPr>
+    </w:lvl>
+    <w:lvl w:ilvl="1" w:tplc="08090003" w:tentative="1">
+      <w:start w:val="1"/>
+      <w:numFmt w:val="bullet"/>
+      <w:lvlText w:val="o"/>
+      <w:lvlJc w:val="left"/>
+      <w:pPr>
+        <w:ind w:left="1440" w:hanging="360"/>
+      </w:pPr>
+      <w:rPr>
+        <w:rFonts w:ascii="Courier New" w:hAnsi="Courier New" w:cs="Courier New" w:hint="default"/>
+      </w:rPr>
+    </w:lvl>
+    <w:lvl w:ilvl="2" w:tplc="08090005" w:tentative="1">
+      <w:start w:val="1"/>
+      <w:numFmt w:val="bullet"/>
+      <w:lvlText w:val=""/>
+      <w:lvlJc w:val="left"/>
+      <w:pPr>
+        <w:ind w:left="2160" w:hanging="360"/>
+      </w:pPr>
+      <w:rPr>
+        <w:rFonts w:ascii="Wingdings" w:hAnsi="Wingdings" w:hint="default"/>
+      </w:rPr>
+    </w:lvl>
+    <w:lvl w:ilvl="3" w:tplc="08090001" w:tentative="1">
+      <w:start w:val="1"/>
+      <w:numFmt w:val="bullet"/>
+      <w:lvlText w:val=""/>
+      <w:lvlJc w:val="left"/>
+      <w:pPr>
+        <w:ind w:left="2880" w:hanging="360"/>
+      </w:pPr>
+      <w:rPr>
+        <w:rFonts w:ascii="Symbol" w:hAnsi="Symbol" w:hint="default"/>
+      </w:rPr>
+    </w:lvl>
+    <w:lvl w:ilvl="4" w:tplc="08090003" w:tentative="1">
+      <w:start w:val="1"/>
+      <w:numFmt w:val="bullet"/>
+      <w:lvlText w:val="o"/>
+      <w:lvlJc w:val="left"/>
+      <w:pPr>
+        <w:ind w:left="3600" w:hanging="360"/>
+      </w:pPr>
+      <w:rPr>
+        <w:rFonts w:ascii="Courier New" w:hAnsi="Courier New" w:cs="Courier New" w:hint="default"/>
+      </w:rPr>
+    </w:lvl>
+    <w:lvl w:ilvl="5" w:tplc="08090005" w:tentative="1">
+      <w:start w:val="1"/>
+      <w:numFmt w:val="bullet"/>
+      <w:lvlText w:val=""/>
+      <w:lvlJc w:val="left"/>
+      <w:pPr>
+        <w:ind w:left="4320" w:hanging="360"/>
+      </w:pPr>
+      <w:rPr>
+        <w:rFonts w:ascii="Wingdings" w:hAnsi="Wingdings" w:hint="default"/>
+      </w:rPr>
+    </w:lvl>
+    <w:lvl w:ilvl="6" w:tplc="08090001" w:tentative="1">
+      <w:start w:val="1"/>
+      <w:numFmt w:val="bullet"/>
+      <w:lvlText w:val=""/>
+      <w:lvlJc w:val="left"/>
+      <w:pPr>
+        <w:ind w:left="5040" w:hanging="360"/>
+      </w:pPr>
+      <w:rPr>
+        <w:rFonts w:ascii="Symbol" w:hAnsi="Symbol" w:hint="default"/>
+      </w:rPr>
+    </w:lvl>
+    <w:lvl w:ilvl="7" w:tplc="08090003" w:tentative="1">
+      <w:start w:val="1"/>
+      <w:numFmt w:val="bullet"/>
+      <w:lvlText w:val="o"/>
+      <w:lvlJc w:val="left"/>
+      <w:pPr>
+        <w:ind w:left="5760" w:hanging="360"/>
+      </w:pPr>
+      <w:rPr>
+        <w:rFonts w:ascii="Courier New" w:hAnsi="Courier New" w:cs="Courier New" w:hint="default"/>
+      </w:rPr>
+    </w:lvl>
+    <w:lvl w:ilvl="8" w:tplc="08090005" w:tentative="1">
+      <w:start w:val="1"/>
+      <w:numFmt w:val="bullet"/>
+      <w:lvlText w:val=""/>
+      <w:lvlJc w:val="left"/>
+      <w:pPr>
+        <w:ind w:left="6480" w:hanging="360"/>
+      </w:pPr>
+      <w:rPr>
+        <w:rFonts w:ascii="Wingdings" w:hAnsi="Wingdings" w:hint="default"/>
+      </w:rPr>
+    </w:lvl>
+  </w:abstractNum>
+  <w:abstractNum w:abstractNumId="4" w15:restartNumberingAfterBreak="0">
     <w:nsid w:val="259922D9"/>
     <w:multiLevelType w:val="hybridMultilevel"/>
     <w:tmpl w:val="32007BD0"/>
@@ -3176,7 +4593,7 @@
       </w:rPr>
     </w:lvl>
   </w:abstractNum>
-  <w:abstractNum w:abstractNumId="1" w15:restartNumberingAfterBreak="0">
+  <w:abstractNum w:abstractNumId="5" w15:restartNumberingAfterBreak="0">
     <w:nsid w:val="36947ACB"/>
     <w:multiLevelType w:val="hybridMultilevel"/>
     <w:tmpl w:val="2BDAD668"/>
@@ -3262,7 +4679,7 @@
       </w:pPr>
     </w:lvl>
   </w:abstractNum>
-  <w:abstractNum w:abstractNumId="2" w15:restartNumberingAfterBreak="0">
+  <w:abstractNum w:abstractNumId="6" w15:restartNumberingAfterBreak="0">
     <w:nsid w:val="37810DDA"/>
     <w:multiLevelType w:val="multilevel"/>
     <w:tmpl w:val="188ADD6C"/>
@@ -3376,7 +4793,7 @@
       </w:rPr>
     </w:lvl>
   </w:abstractNum>
-  <w:abstractNum w:abstractNumId="3" w15:restartNumberingAfterBreak="0">
+  <w:abstractNum w:abstractNumId="7" w15:restartNumberingAfterBreak="0">
     <w:nsid w:val="43B8361A"/>
     <w:multiLevelType w:val="multilevel"/>
     <w:tmpl w:val="A4E08E54"/>
@@ -3516,7 +4933,7 @@
       </w:rPr>
     </w:lvl>
   </w:abstractNum>
-  <w:abstractNum w:abstractNumId="4" w15:restartNumberingAfterBreak="0">
+  <w:abstractNum w:abstractNumId="8" w15:restartNumberingAfterBreak="0">
     <w:nsid w:val="57354D06"/>
     <w:multiLevelType w:val="multilevel"/>
     <w:tmpl w:val="6248FE7C"/>
@@ -3629,7 +5046,7 @@
       </w:rPr>
     </w:lvl>
   </w:abstractNum>
-  <w:abstractNum w:abstractNumId="5" w15:restartNumberingAfterBreak="0">
+  <w:abstractNum w:abstractNumId="9" w15:restartNumberingAfterBreak="0">
     <w:nsid w:val="62907ECE"/>
     <w:multiLevelType w:val="multilevel"/>
     <w:tmpl w:val="E050FAAA"/>
@@ -3742,7 +5159,7 @@
       </w:rPr>
     </w:lvl>
   </w:abstractNum>
-  <w:abstractNum w:abstractNumId="6" w15:restartNumberingAfterBreak="0">
+  <w:abstractNum w:abstractNumId="10" w15:restartNumberingAfterBreak="0">
     <w:nsid w:val="63DC4436"/>
     <w:multiLevelType w:val="hybridMultilevel"/>
     <w:tmpl w:val="3E06C5DA"/>
@@ -3855,7 +5272,7 @@
       </w:rPr>
     </w:lvl>
   </w:abstractNum>
-  <w:abstractNum w:abstractNumId="7" w15:restartNumberingAfterBreak="0">
+  <w:abstractNum w:abstractNumId="11" w15:restartNumberingAfterBreak="0">
     <w:nsid w:val="67450A91"/>
     <w:multiLevelType w:val="hybridMultilevel"/>
     <w:tmpl w:val="0D54C79C"/>
@@ -3968,7 +5385,7 @@
       </w:rPr>
     </w:lvl>
   </w:abstractNum>
-  <w:abstractNum w:abstractNumId="8" w15:restartNumberingAfterBreak="0">
+  <w:abstractNum w:abstractNumId="12" w15:restartNumberingAfterBreak="0">
     <w:nsid w:val="6AAF004C"/>
     <w:multiLevelType w:val="hybridMultilevel"/>
     <w:tmpl w:val="21BEEF48"/>
@@ -4082,31 +5499,43 @@
     </w:lvl>
   </w:abstractNum>
   <w:num w:numId="1">
+    <w:abstractNumId w:val="11"/>
+  </w:num>
+  <w:num w:numId="2">
+    <w:abstractNumId w:val="6"/>
+  </w:num>
+  <w:num w:numId="3">
+    <w:abstractNumId w:val="5"/>
+  </w:num>
+  <w:num w:numId="4">
     <w:abstractNumId w:val="7"/>
   </w:num>
-  <w:num w:numId="2">
+  <w:num w:numId="5">
+    <w:abstractNumId w:val="10"/>
+  </w:num>
+  <w:num w:numId="6">
+    <w:abstractNumId w:val="4"/>
+  </w:num>
+  <w:num w:numId="7">
+    <w:abstractNumId w:val="8"/>
+  </w:num>
+  <w:num w:numId="8">
+    <w:abstractNumId w:val="9"/>
+  </w:num>
+  <w:num w:numId="9">
+    <w:abstractNumId w:val="12"/>
+  </w:num>
+  <w:num w:numId="10">
+    <w:abstractNumId w:val="3"/>
+  </w:num>
+  <w:num w:numId="11">
     <w:abstractNumId w:val="2"/>
   </w:num>
-  <w:num w:numId="3">
+  <w:num w:numId="12">
     <w:abstractNumId w:val="1"/>
   </w:num>
-  <w:num w:numId="4">
-    <w:abstractNumId w:val="3"/>
-  </w:num>
-  <w:num w:numId="5">
-    <w:abstractNumId w:val="6"/>
-  </w:num>
-  <w:num w:numId="6">
+  <w:num w:numId="13">
     <w:abstractNumId w:val="0"/>
-  </w:num>
-  <w:num w:numId="7">
-    <w:abstractNumId w:val="4"/>
-  </w:num>
-  <w:num w:numId="8">
-    <w:abstractNumId w:val="5"/>
-  </w:num>
-  <w:num w:numId="9">
-    <w:abstractNumId w:val="8"/>
   </w:num>
 </w:numbering>
 </file>
@@ -4559,7 +5988,7 @@
     <w:uiPriority w:val="9"/>
     <w:unhideWhenUsed/>
     <w:qFormat/>
-    <w:rsid w:val="00387371"/>
+    <w:rsid w:val="00CE598E"/>
     <w:pPr>
       <w:keepNext/>
       <w:keepLines/>
@@ -4567,7 +5996,7 @@
       <w:outlineLvl w:val="2"/>
     </w:pPr>
     <w:rPr>
-      <w:rFonts w:asciiTheme="majorHAnsi" w:eastAsiaTheme="majorEastAsia" w:hAnsiTheme="majorHAnsi" w:cstheme="majorBidi"/>
+      <w:rFonts w:ascii="Times New Roman" w:eastAsiaTheme="majorEastAsia" w:hAnsi="Times New Roman" w:cs="Times New Roman"/>
       <w:color w:val="1F3763" w:themeColor="accent1" w:themeShade="7F"/>
       <w:sz w:val="24"/>
       <w:szCs w:val="24"/>
@@ -4803,9 +6232,9 @@
     <w:basedOn w:val="DefaultParagraphFont"/>
     <w:link w:val="Heading3"/>
     <w:uiPriority w:val="9"/>
-    <w:rsid w:val="00387371"/>
+    <w:rsid w:val="00CE598E"/>
     <w:rPr>
-      <w:rFonts w:asciiTheme="majorHAnsi" w:eastAsiaTheme="majorEastAsia" w:hAnsiTheme="majorHAnsi" w:cstheme="majorBidi"/>
+      <w:rFonts w:ascii="Times New Roman" w:eastAsiaTheme="majorEastAsia" w:hAnsi="Times New Roman" w:cs="Times New Roman"/>
       <w:color w:val="1F3763" w:themeColor="accent1" w:themeShade="7F"/>
       <w:sz w:val="24"/>
       <w:szCs w:val="24"/>

</xml_diff>

<commit_message>
Added to Interim report
</commit_message>
<xml_diff>
--- a/dissertation/interimReport.docx
+++ b/dissertation/interimReport.docx
@@ -1654,16 +1654,14 @@
         </w:rPr>
         <w:t xml:space="preserve">Would need to add a ‘custom dictionary’ for any works which aren’t relevant. </w:t>
       </w:r>
-      <w:proofErr w:type="spellStart"/>
-      <w:r>
-        <w:rPr>
-          <w:rFonts w:ascii="Times New Roman" w:eastAsia="Times New Roman" w:hAnsi="Times New Roman" w:cs="Times New Roman"/>
-          <w:sz w:val="24"/>
-          <w:szCs w:val="24"/>
-        </w:rPr>
-        <w:t>i.e</w:t>
-      </w:r>
-      <w:proofErr w:type="spellEnd"/>
+      <w:r>
+        <w:rPr>
+          <w:rFonts w:ascii="Times New Roman" w:eastAsia="Times New Roman" w:hAnsi="Times New Roman" w:cs="Times New Roman"/>
+          <w:sz w:val="24"/>
+          <w:szCs w:val="24"/>
+        </w:rPr>
+        <w:t>i.e.</w:t>
+      </w:r>
       <w:r>
         <w:rPr>
           <w:rFonts w:ascii="Times New Roman" w:eastAsia="Times New Roman" w:hAnsi="Times New Roman" w:cs="Times New Roman"/>
@@ -2099,7 +2097,7 @@
           <w:sz w:val="24"/>
           <w:szCs w:val="24"/>
         </w:rPr>
-        <w:t xml:space="preserve">, whilst offering a neural network to improve accuracy </w:t>
+        <w:t>, whilst offering a neural network to improve accuracy (</w:t>
       </w:r>
       <w:r>
         <w:rPr>
@@ -2108,7 +2106,7 @@
           <w:sz w:val="24"/>
           <w:szCs w:val="24"/>
         </w:rPr>
-        <w:t>(</w:t>
+        <w:t xml:space="preserve">Neri </w:t>
       </w:r>
       <w:r>
         <w:rPr>
@@ -2117,25 +2115,7 @@
           <w:sz w:val="24"/>
           <w:szCs w:val="24"/>
         </w:rPr>
-        <w:t xml:space="preserve">Neri </w:t>
-      </w:r>
-      <w:r>
-        <w:rPr>
-          <w:rFonts w:ascii="Times New Roman" w:eastAsia="Arimo Bold" w:hAnsi="Times New Roman" w:cs="Times New Roman"/>
-          <w:bCs/>
-          <w:sz w:val="24"/>
-          <w:szCs w:val="24"/>
-        </w:rPr>
-        <w:t>2019)</w:t>
-      </w:r>
-      <w:r>
-        <w:rPr>
-          <w:rFonts w:ascii="Times New Roman" w:eastAsia="Arimo Bold" w:hAnsi="Times New Roman" w:cs="Times New Roman"/>
-          <w:bCs/>
-          <w:sz w:val="24"/>
-          <w:szCs w:val="24"/>
-        </w:rPr>
-        <w:t>.</w:t>
+        <w:t>2019).</w:t>
       </w:r>
     </w:p>
     <w:p>
@@ -2416,17 +2396,18 @@
           <w:sz w:val="24"/>
           <w:szCs w:val="24"/>
         </w:rPr>
-        <w:t xml:space="preserve">- SAS Visual Text Methodology - </w:t>
-      </w:r>
-      <w:r>
+        <w:t>- SAS Visual Text Methodology - Neri, P. (2019))</w:t>
+      </w:r>
+    </w:p>
+    <w:p>
+      <w:pPr>
         <w:rPr>
           <w:rFonts w:ascii="Times New Roman" w:eastAsia="Arimo Bold" w:hAnsi="Times New Roman" w:cs="Times New Roman"/>
           <w:bCs/>
           <w:sz w:val="24"/>
           <w:szCs w:val="24"/>
         </w:rPr>
-        <w:t>Neri, P. (2019)</w:t>
-      </w:r>
+      </w:pPr>
       <w:r>
         <w:rPr>
           <w:rFonts w:ascii="Times New Roman" w:eastAsia="Arimo Bold" w:hAnsi="Times New Roman" w:cs="Times New Roman"/>
@@ -2434,198 +2415,809 @@
           <w:sz w:val="24"/>
           <w:szCs w:val="24"/>
         </w:rPr>
-        <w:t>)</w:t>
-      </w:r>
-    </w:p>
-    <w:p>
-      <w:pPr>
+        <w:t xml:space="preserve">Whilst looking like an easy to use piece of software which would do sentiment analysis easily, by using a drag and drop method, they don’t clearly state a price which could put </w:t>
+      </w:r>
+      <w:r>
         <w:rPr>
           <w:rFonts w:ascii="Times New Roman" w:eastAsia="Arimo Bold" w:hAnsi="Times New Roman" w:cs="Times New Roman"/>
           <w:bCs/>
           <w:sz w:val="24"/>
           <w:szCs w:val="24"/>
         </w:rPr>
-      </w:pPr>
-    </w:p>
-    <w:p>
-      <w:pPr>
+        <w:t>potential users off.</w:t>
+      </w:r>
+      <w:r>
         <w:rPr>
           <w:rFonts w:ascii="Times New Roman" w:eastAsia="Arimo Bold" w:hAnsi="Times New Roman" w:cs="Times New Roman"/>
           <w:bCs/>
           <w:sz w:val="24"/>
           <w:szCs w:val="24"/>
         </w:rPr>
-      </w:pPr>
-    </w:p>
-    <w:p>
-      <w:pPr>
-        <w:pStyle w:val="Heading3"/>
-        <w:rPr>
-          <w:rFonts w:eastAsia="Arimo Bold"/>
-        </w:rPr>
-      </w:pPr>
-      <w:r>
-        <w:rPr>
-          <w:rFonts w:eastAsia="Arimo Bold"/>
-        </w:rPr>
-        <w:t xml:space="preserve">2.3.2 - </w:t>
-      </w:r>
-      <w:r>
-        <w:rPr>
-          <w:rFonts w:eastAsia="Arimo Bold"/>
-        </w:rPr>
-        <w:t>SPSS – Sentiment Analysis</w:t>
-      </w:r>
-      <w:r>
-        <w:rPr>
-          <w:rFonts w:eastAsia="Arimo Bold"/>
-        </w:rPr>
-        <w:t xml:space="preserve"> - </w:t>
-      </w:r>
-      <w:hyperlink r:id="rId9" w:history="1">
-        <w:r>
-          <w:rPr>
-            <w:rStyle w:val="Hyperlink"/>
-            <w:rFonts w:eastAsia="Arimo Bold"/>
-          </w:rPr>
-          <w:t>SPSS</w:t>
-        </w:r>
-      </w:hyperlink>
-    </w:p>
-    <w:p>
-      <w:pPr>
-        <w:rPr>
-          <w:rFonts w:ascii="Times New Roman" w:eastAsia="Arimo Bold" w:hAnsi="Times New Roman" w:cs="Times New Roman"/>
-          <w:bCs/>
-          <w:sz w:val="24"/>
-          <w:szCs w:val="24"/>
-        </w:rPr>
-      </w:pPr>
-    </w:p>
-    <w:p>
-      <w:pPr>
-        <w:pStyle w:val="Heading3"/>
-        <w:rPr>
-          <w:rFonts w:eastAsia="Arimo Bold"/>
-        </w:rPr>
-      </w:pPr>
-      <w:r>
-        <w:rPr>
-          <w:rFonts w:eastAsia="Arimo Bold"/>
-        </w:rPr>
-        <w:t xml:space="preserve">2.3.3 - </w:t>
-      </w:r>
-      <w:r>
-        <w:rPr>
-          <w:rFonts w:eastAsia="Arimo Bold"/>
-        </w:rPr>
-        <w:t>Google Cloud Natural Language</w:t>
-      </w:r>
-      <w:r>
-        <w:rPr>
-          <w:rFonts w:eastAsia="Arimo Bold"/>
-        </w:rPr>
-        <w:t xml:space="preserve"> - </w:t>
-      </w:r>
-      <w:hyperlink r:id="rId10" w:history="1">
-        <w:r>
-          <w:rPr>
-            <w:rStyle w:val="Hyperlink"/>
-            <w:rFonts w:eastAsia="Arimo Bold"/>
-          </w:rPr>
-          <w:t>GCNL</w:t>
-        </w:r>
-      </w:hyperlink>
-    </w:p>
-    <w:p>
-      <w:pPr>
-        <w:rPr>
-          <w:rFonts w:ascii="Times New Roman" w:eastAsia="Arimo Bold" w:hAnsi="Times New Roman" w:cs="Times New Roman"/>
-          <w:bCs/>
-          <w:sz w:val="24"/>
-          <w:szCs w:val="24"/>
-        </w:rPr>
-      </w:pPr>
-    </w:p>
-    <w:p>
-      <w:pPr>
-        <w:pStyle w:val="Heading3"/>
-        <w:rPr>
-          <w:rFonts w:eastAsia="Arimo Bold"/>
-        </w:rPr>
-      </w:pPr>
-      <w:r>
-        <w:rPr>
-          <w:rFonts w:eastAsia="Arimo Bold"/>
-        </w:rPr>
-        <w:t xml:space="preserve">2.3.4 - </w:t>
-      </w:r>
-      <w:r>
-        <w:rPr>
-          <w:rFonts w:eastAsia="Arimo Bold"/>
-        </w:rPr>
-        <w:t>Watson Tone Analyzer</w:t>
-      </w:r>
-      <w:r>
-        <w:rPr>
-          <w:rFonts w:eastAsia="Arimo Bold"/>
-        </w:rPr>
-        <w:t xml:space="preserve"> - </w:t>
-      </w:r>
-      <w:hyperlink r:id="rId11" w:history="1">
-        <w:r>
-          <w:rPr>
-            <w:rStyle w:val="Hyperlink"/>
-            <w:rFonts w:eastAsia="Arimo Bold"/>
-          </w:rPr>
-          <w:t>WTA</w:t>
-        </w:r>
-      </w:hyperlink>
-    </w:p>
-    <w:p>
-      <w:pPr>
-        <w:rPr>
-          <w:rFonts w:ascii="Times New Roman" w:eastAsia="Arimo Bold" w:hAnsi="Times New Roman" w:cs="Times New Roman"/>
-          <w:bCs/>
-          <w:sz w:val="24"/>
-          <w:szCs w:val="24"/>
-        </w:rPr>
-      </w:pPr>
-    </w:p>
-    <w:p>
-      <w:pPr>
-        <w:pStyle w:val="Heading3"/>
-        <w:rPr>
-          <w:rFonts w:eastAsia="Arimo Bold"/>
-        </w:rPr>
-      </w:pPr>
-      <w:r>
-        <w:rPr>
-          <w:rFonts w:eastAsia="Arimo Bold"/>
-        </w:rPr>
-        <w:t xml:space="preserve">2.3.5 - </w:t>
-      </w:r>
-      <w:r>
-        <w:rPr>
-          <w:rFonts w:eastAsia="Arimo Bold"/>
-        </w:rPr>
-        <w:t>Amazon Comprehend</w:t>
-      </w:r>
-      <w:r>
-        <w:rPr>
-          <w:rFonts w:eastAsia="Arimo Bold"/>
-        </w:rPr>
-        <w:t xml:space="preserve"> - </w:t>
-      </w:r>
-      <w:hyperlink r:id="rId12" w:history="1">
-        <w:r>
-          <w:rPr>
-            <w:rStyle w:val="Hyperlink"/>
-            <w:rFonts w:eastAsia="Arimo Bold"/>
-          </w:rPr>
-          <w:t>AC</w:t>
-        </w:r>
-      </w:hyperlink>
+        <w:t xml:space="preserve"> Especially when there are so many other companies doing sentiment analysis, which are as follows:</w:t>
+      </w:r>
+    </w:p>
+    <w:tbl>
+      <w:tblPr>
+        <w:tblStyle w:val="TableGrid"/>
+        <w:tblW w:w="0" w:type="auto"/>
+        <w:tblLook w:val="04A0" w:firstRow="1" w:lastRow="0" w:firstColumn="1" w:lastColumn="0" w:noHBand="0" w:noVBand="1"/>
+      </w:tblPr>
+      <w:tblGrid>
+        <w:gridCol w:w="3005"/>
+        <w:gridCol w:w="3005"/>
+        <w:gridCol w:w="3006"/>
+      </w:tblGrid>
+      <w:tr>
+        <w:tc>
+          <w:tcPr>
+            <w:tcW w:w="3005" w:type="dxa"/>
+          </w:tcPr>
+          <w:p>
+            <w:pPr>
+              <w:rPr>
+                <w:rFonts w:ascii="Times New Roman" w:hAnsi="Times New Roman" w:cs="Times New Roman"/>
+                <w:sz w:val="24"/>
+                <w:szCs w:val="24"/>
+              </w:rPr>
+            </w:pPr>
+            <w:r>
+              <w:rPr>
+                <w:rFonts w:ascii="Times New Roman" w:hAnsi="Times New Roman" w:cs="Times New Roman"/>
+                <w:sz w:val="24"/>
+                <w:szCs w:val="24"/>
+              </w:rPr>
+              <w:t>Software:</w:t>
+            </w:r>
+          </w:p>
+        </w:tc>
+        <w:tc>
+          <w:tcPr>
+            <w:tcW w:w="3005" w:type="dxa"/>
+          </w:tcPr>
+          <w:p>
+            <w:pPr>
+              <w:rPr>
+                <w:rFonts w:ascii="Times New Roman" w:hAnsi="Times New Roman" w:cs="Times New Roman"/>
+                <w:sz w:val="24"/>
+                <w:szCs w:val="24"/>
+              </w:rPr>
+            </w:pPr>
+            <w:r>
+              <w:rPr>
+                <w:rFonts w:ascii="Times New Roman" w:hAnsi="Times New Roman" w:cs="Times New Roman"/>
+                <w:sz w:val="24"/>
+                <w:szCs w:val="24"/>
+              </w:rPr>
+              <w:t>About:</w:t>
+            </w:r>
+          </w:p>
+        </w:tc>
+        <w:tc>
+          <w:tcPr>
+            <w:tcW w:w="3006" w:type="dxa"/>
+          </w:tcPr>
+          <w:p>
+            <w:pPr>
+              <w:rPr>
+                <w:rFonts w:ascii="Times New Roman" w:hAnsi="Times New Roman" w:cs="Times New Roman"/>
+                <w:sz w:val="24"/>
+                <w:szCs w:val="24"/>
+              </w:rPr>
+            </w:pPr>
+            <w:r>
+              <w:rPr>
+                <w:rFonts w:ascii="Times New Roman" w:hAnsi="Times New Roman" w:cs="Times New Roman"/>
+                <w:sz w:val="24"/>
+                <w:szCs w:val="24"/>
+              </w:rPr>
+              <w:t>Conclusion:</w:t>
+            </w:r>
+          </w:p>
+        </w:tc>
+      </w:tr>
+      <w:tr>
+        <w:tc>
+          <w:tcPr>
+            <w:tcW w:w="3005" w:type="dxa"/>
+          </w:tcPr>
+          <w:p>
+            <w:pPr>
+              <w:rPr>
+                <w:rFonts w:ascii="Times New Roman" w:hAnsi="Times New Roman" w:cs="Times New Roman"/>
+                <w:sz w:val="24"/>
+                <w:szCs w:val="24"/>
+              </w:rPr>
+            </w:pPr>
+            <w:r>
+              <w:rPr>
+                <w:rFonts w:ascii="Times New Roman" w:hAnsi="Times New Roman" w:cs="Times New Roman"/>
+                <w:sz w:val="24"/>
+                <w:szCs w:val="24"/>
+              </w:rPr>
+              <w:t xml:space="preserve">Watson Tone Analyzer - </w:t>
+            </w:r>
+            <w:hyperlink r:id="rId9" w:history="1">
+              <w:r>
+                <w:rPr>
+                  <w:rStyle w:val="Hyperlink"/>
+                  <w:rFonts w:ascii="Times New Roman" w:eastAsia="Arimo Bold" w:hAnsi="Times New Roman" w:cs="Times New Roman"/>
+                  <w:sz w:val="24"/>
+                  <w:szCs w:val="24"/>
+                </w:rPr>
+                <w:t>WTA</w:t>
+              </w:r>
+            </w:hyperlink>
+          </w:p>
+        </w:tc>
+        <w:tc>
+          <w:tcPr>
+            <w:tcW w:w="3005" w:type="dxa"/>
+          </w:tcPr>
+          <w:p>
+            <w:pPr>
+              <w:rPr>
+                <w:rFonts w:ascii="Times New Roman" w:hAnsi="Times New Roman" w:cs="Times New Roman"/>
+                <w:sz w:val="24"/>
+                <w:szCs w:val="24"/>
+              </w:rPr>
+            </w:pPr>
+            <w:r>
+              <w:rPr>
+                <w:rFonts w:ascii="Times New Roman" w:hAnsi="Times New Roman" w:cs="Times New Roman"/>
+                <w:sz w:val="24"/>
+                <w:szCs w:val="24"/>
+              </w:rPr>
+              <w:t>This software was created by IBM and is used to understand emotions</w:t>
+            </w:r>
+            <w:r>
+              <w:rPr>
+                <w:rFonts w:ascii="Times New Roman" w:hAnsi="Times New Roman" w:cs="Times New Roman"/>
+                <w:sz w:val="24"/>
+                <w:szCs w:val="24"/>
+              </w:rPr>
+              <w:t xml:space="preserve">, tone </w:t>
+            </w:r>
+            <w:r>
+              <w:rPr>
+                <w:rFonts w:ascii="Times New Roman" w:hAnsi="Times New Roman" w:cs="Times New Roman"/>
+                <w:sz w:val="24"/>
+                <w:szCs w:val="24"/>
+              </w:rPr>
+              <w:t xml:space="preserve">and communication. </w:t>
+            </w:r>
+            <w:r>
+              <w:rPr>
+                <w:rFonts w:ascii="Times New Roman" w:hAnsi="Times New Roman" w:cs="Times New Roman"/>
+                <w:sz w:val="24"/>
+                <w:szCs w:val="24"/>
+              </w:rPr>
+              <w:t xml:space="preserve">By doing this, you’re able to get the overall tone (sentiment) from the document, before and after it is published, to make sure the desired emotion the user wants to get across, gets across to their audience correctly. </w:t>
+            </w:r>
+          </w:p>
+          <w:p>
+            <w:pPr>
+              <w:rPr>
+                <w:rFonts w:ascii="Times New Roman" w:hAnsi="Times New Roman" w:cs="Times New Roman"/>
+                <w:sz w:val="24"/>
+                <w:szCs w:val="24"/>
+              </w:rPr>
+            </w:pPr>
+          </w:p>
+          <w:p>
+            <w:pPr>
+              <w:rPr>
+                <w:rFonts w:ascii="Times New Roman" w:hAnsi="Times New Roman" w:cs="Times New Roman"/>
+                <w:sz w:val="24"/>
+                <w:szCs w:val="24"/>
+              </w:rPr>
+            </w:pPr>
+            <w:r>
+              <w:rPr>
+                <w:rFonts w:ascii="Times New Roman" w:hAnsi="Times New Roman" w:cs="Times New Roman"/>
+                <w:sz w:val="24"/>
+                <w:szCs w:val="24"/>
+              </w:rPr>
+              <w:t xml:space="preserve">WTA can also be used to be </w:t>
+            </w:r>
+            <w:r>
+              <w:rPr>
+                <w:rFonts w:ascii="Times New Roman" w:hAnsi="Times New Roman" w:cs="Times New Roman"/>
+                <w:sz w:val="24"/>
+                <w:szCs w:val="24"/>
+              </w:rPr>
+              <w:t>integrated</w:t>
+            </w:r>
+            <w:r>
+              <w:rPr>
+                <w:rFonts w:ascii="Times New Roman" w:hAnsi="Times New Roman" w:cs="Times New Roman"/>
+                <w:sz w:val="24"/>
+                <w:szCs w:val="24"/>
+              </w:rPr>
+              <w:t xml:space="preserve"> with companies Chat Bots, which are </w:t>
+            </w:r>
+            <w:r>
+              <w:rPr>
+                <w:rFonts w:ascii="Times New Roman" w:hAnsi="Times New Roman" w:cs="Times New Roman"/>
+                <w:sz w:val="24"/>
+                <w:szCs w:val="24"/>
+              </w:rPr>
+              <w:lastRenderedPageBreak/>
+              <w:t>becoming more popular and out performing humans in the sales industry</w:t>
+            </w:r>
+            <w:r>
+              <w:rPr>
+                <w:rFonts w:ascii="Times New Roman" w:hAnsi="Times New Roman" w:cs="Times New Roman"/>
+                <w:sz w:val="24"/>
+                <w:szCs w:val="24"/>
+              </w:rPr>
+              <w:t xml:space="preserve"> (Dermoudy 2018).</w:t>
+            </w:r>
+            <w:r>
+              <w:rPr>
+                <w:rFonts w:ascii="Times New Roman" w:hAnsi="Times New Roman" w:cs="Times New Roman"/>
+                <w:sz w:val="24"/>
+                <w:szCs w:val="24"/>
+              </w:rPr>
+              <w:t xml:space="preserve"> By using WTA with your chat bot, companies can get a better understanding of what type of language and writing style could be used for their customers.</w:t>
+            </w:r>
+          </w:p>
+        </w:tc>
+        <w:tc>
+          <w:tcPr>
+            <w:tcW w:w="3006" w:type="dxa"/>
+          </w:tcPr>
+          <w:p>
+            <w:pPr>
+              <w:rPr>
+                <w:rFonts w:ascii="Times New Roman" w:hAnsi="Times New Roman" w:cs="Times New Roman"/>
+                <w:sz w:val="24"/>
+                <w:szCs w:val="24"/>
+              </w:rPr>
+            </w:pPr>
+            <w:r>
+              <w:rPr>
+                <w:rFonts w:ascii="Times New Roman" w:hAnsi="Times New Roman" w:cs="Times New Roman"/>
+                <w:sz w:val="24"/>
+                <w:szCs w:val="24"/>
+              </w:rPr>
+              <w:lastRenderedPageBreak/>
+              <w:t xml:space="preserve">This type of software seems like it was built for scalability, with the inclusion for using it with their chat bots is very interesting. Even if this would mainly be beneficial for business, it still offers the great tools needed for sentiment analysis. </w:t>
+            </w:r>
+          </w:p>
+          <w:p>
+            <w:pPr>
+              <w:rPr>
+                <w:rFonts w:ascii="Times New Roman" w:hAnsi="Times New Roman" w:cs="Times New Roman"/>
+                <w:sz w:val="24"/>
+                <w:szCs w:val="24"/>
+              </w:rPr>
+            </w:pPr>
+          </w:p>
+          <w:p>
+            <w:pPr>
+              <w:rPr>
+                <w:rFonts w:ascii="Times New Roman" w:hAnsi="Times New Roman" w:cs="Times New Roman"/>
+                <w:sz w:val="24"/>
+                <w:szCs w:val="24"/>
+              </w:rPr>
+            </w:pPr>
+            <w:r>
+              <w:rPr>
+                <w:rFonts w:ascii="Times New Roman" w:hAnsi="Times New Roman" w:cs="Times New Roman"/>
+                <w:sz w:val="24"/>
+                <w:szCs w:val="24"/>
+              </w:rPr>
+              <w:t xml:space="preserve">From using their demo, it looks easy to use and the results are displayed at Document-level and Sentence-level. This </w:t>
+            </w:r>
+            <w:r>
+              <w:rPr>
+                <w:rFonts w:ascii="Times New Roman" w:hAnsi="Times New Roman" w:cs="Times New Roman"/>
+                <w:sz w:val="24"/>
+                <w:szCs w:val="24"/>
+              </w:rPr>
+              <w:lastRenderedPageBreak/>
+              <w:t>software could be useful to test against the open-source methods.</w:t>
+            </w:r>
+          </w:p>
+        </w:tc>
+      </w:tr>
+      <w:tr>
+        <w:tc>
+          <w:tcPr>
+            <w:tcW w:w="3005" w:type="dxa"/>
+          </w:tcPr>
+          <w:p>
+            <w:pPr>
+              <w:rPr>
+                <w:rFonts w:ascii="Times New Roman" w:eastAsia="Arimo Bold" w:hAnsi="Times New Roman" w:cs="Times New Roman"/>
+                <w:sz w:val="24"/>
+                <w:szCs w:val="24"/>
+              </w:rPr>
+            </w:pPr>
+            <w:r>
+              <w:rPr>
+                <w:rFonts w:ascii="Times New Roman" w:eastAsia="Arimo Bold" w:hAnsi="Times New Roman" w:cs="Times New Roman"/>
+                <w:sz w:val="24"/>
+                <w:szCs w:val="24"/>
+              </w:rPr>
+              <w:t xml:space="preserve">Google Cloud Natural Language - </w:t>
+            </w:r>
+            <w:hyperlink r:id="rId10" w:history="1">
+              <w:r>
+                <w:rPr>
+                  <w:rStyle w:val="Hyperlink"/>
+                  <w:rFonts w:ascii="Times New Roman" w:eastAsia="Arimo Bold" w:hAnsi="Times New Roman" w:cs="Times New Roman"/>
+                  <w:sz w:val="24"/>
+                  <w:szCs w:val="24"/>
+                </w:rPr>
+                <w:t>GCNL</w:t>
+              </w:r>
+            </w:hyperlink>
+          </w:p>
+        </w:tc>
+        <w:tc>
+          <w:tcPr>
+            <w:tcW w:w="3005" w:type="dxa"/>
+          </w:tcPr>
+          <w:p>
+            <w:pPr>
+              <w:rPr>
+                <w:rFonts w:ascii="Times New Roman" w:hAnsi="Times New Roman" w:cs="Times New Roman"/>
+                <w:sz w:val="24"/>
+                <w:szCs w:val="24"/>
+              </w:rPr>
+            </w:pPr>
+            <w:r>
+              <w:rPr>
+                <w:rFonts w:ascii="Times New Roman" w:hAnsi="Times New Roman" w:cs="Times New Roman"/>
+                <w:sz w:val="24"/>
+                <w:szCs w:val="24"/>
+              </w:rPr>
+              <w:t xml:space="preserve">Googles take on sentiment analysis </w:t>
+            </w:r>
+            <w:r>
+              <w:rPr>
+                <w:rFonts w:ascii="Times New Roman" w:hAnsi="Times New Roman" w:cs="Times New Roman"/>
+                <w:sz w:val="24"/>
+                <w:szCs w:val="24"/>
+              </w:rPr>
+              <w:t>is called Google Cloud Natural Language (GCNL), uses a machine learning approach to “</w:t>
+            </w:r>
+            <w:r>
+              <w:rPr>
+                <w:rFonts w:ascii="Times New Roman" w:hAnsi="Times New Roman" w:cs="Times New Roman"/>
+                <w:sz w:val="24"/>
+                <w:szCs w:val="24"/>
+              </w:rPr>
+              <w:t>reveal the structure and meaning of text</w:t>
+            </w:r>
+            <w:r>
+              <w:rPr>
+                <w:rFonts w:ascii="Times New Roman" w:hAnsi="Times New Roman" w:cs="Times New Roman"/>
+                <w:sz w:val="24"/>
+                <w:szCs w:val="24"/>
+              </w:rPr>
+              <w:t>” (Google Cloud 2019)</w:t>
+            </w:r>
+            <w:r>
+              <w:rPr>
+                <w:rFonts w:ascii="Times New Roman" w:hAnsi="Times New Roman" w:cs="Times New Roman"/>
+                <w:sz w:val="24"/>
+                <w:szCs w:val="24"/>
+              </w:rPr>
+              <w:t>. Uses an automated natural language process, which enables the user to train the base model to fit into your work place easily before the evaluation process.</w:t>
+            </w:r>
+            <w:r>
+              <w:rPr>
+                <w:rFonts w:ascii="Times New Roman" w:hAnsi="Times New Roman" w:cs="Times New Roman"/>
+                <w:sz w:val="24"/>
+                <w:szCs w:val="24"/>
+              </w:rPr>
+              <w:t xml:space="preserve"> </w:t>
+            </w:r>
+          </w:p>
+          <w:p>
+            <w:pPr>
+              <w:rPr>
+                <w:rFonts w:ascii="Times New Roman" w:hAnsi="Times New Roman" w:cs="Times New Roman"/>
+                <w:sz w:val="24"/>
+                <w:szCs w:val="24"/>
+              </w:rPr>
+            </w:pPr>
+          </w:p>
+          <w:p>
+            <w:pPr>
+              <w:rPr>
+                <w:rFonts w:ascii="Times New Roman" w:hAnsi="Times New Roman" w:cs="Times New Roman"/>
+                <w:sz w:val="24"/>
+                <w:szCs w:val="24"/>
+              </w:rPr>
+            </w:pPr>
+            <w:r>
+              <w:rPr>
+                <w:rFonts w:ascii="Times New Roman" w:hAnsi="Times New Roman" w:cs="Times New Roman"/>
+                <w:sz w:val="24"/>
+                <w:szCs w:val="24"/>
+              </w:rPr>
+              <w:t xml:space="preserve">GCNL analysis the sentiment at document-level, sentence-level &amp; entity-level which allows the user to get multiple sentiments out of a dataset. </w:t>
+            </w:r>
+          </w:p>
+          <w:p>
+            <w:pPr>
+              <w:rPr>
+                <w:rFonts w:ascii="Times New Roman" w:hAnsi="Times New Roman" w:cs="Times New Roman"/>
+                <w:sz w:val="24"/>
+                <w:szCs w:val="24"/>
+              </w:rPr>
+            </w:pPr>
+          </w:p>
+          <w:p>
+            <w:pPr>
+              <w:rPr>
+                <w:rFonts w:ascii="Times New Roman" w:hAnsi="Times New Roman" w:cs="Times New Roman"/>
+                <w:sz w:val="24"/>
+                <w:szCs w:val="24"/>
+              </w:rPr>
+            </w:pPr>
+            <w:r>
+              <w:rPr>
+                <w:rFonts w:ascii="Times New Roman" w:hAnsi="Times New Roman" w:cs="Times New Roman"/>
+                <w:sz w:val="24"/>
+                <w:szCs w:val="24"/>
+              </w:rPr>
+              <w:t>GCNL offers pre-trained models which can be used without the need of training datasets, which would allow the user to analyse their data at a high accuracy right as they start.</w:t>
+            </w:r>
+          </w:p>
+        </w:tc>
+        <w:tc>
+          <w:tcPr>
+            <w:tcW w:w="3006" w:type="dxa"/>
+          </w:tcPr>
+          <w:p>
+            <w:pPr>
+              <w:rPr>
+                <w:rFonts w:ascii="Times New Roman" w:hAnsi="Times New Roman" w:cs="Times New Roman"/>
+                <w:sz w:val="24"/>
+                <w:szCs w:val="24"/>
+              </w:rPr>
+            </w:pPr>
+            <w:r>
+              <w:rPr>
+                <w:rFonts w:ascii="Times New Roman" w:hAnsi="Times New Roman" w:cs="Times New Roman"/>
+                <w:sz w:val="24"/>
+                <w:szCs w:val="24"/>
+              </w:rPr>
+              <w:t xml:space="preserve">GCNL has a lot to offer with their Natural Language, with 2 different types of API’s for different use cases. With their high accuracy with pre-trained model allows the user to get on with their work, knowing they will have a high accuracy. </w:t>
+            </w:r>
+          </w:p>
+          <w:p>
+            <w:pPr>
+              <w:rPr>
+                <w:rFonts w:ascii="Times New Roman" w:hAnsi="Times New Roman" w:cs="Times New Roman"/>
+                <w:sz w:val="24"/>
+                <w:szCs w:val="24"/>
+              </w:rPr>
+            </w:pPr>
+          </w:p>
+          <w:p>
+            <w:pPr>
+              <w:rPr>
+                <w:rFonts w:ascii="Times New Roman" w:hAnsi="Times New Roman" w:cs="Times New Roman"/>
+                <w:sz w:val="24"/>
+                <w:szCs w:val="24"/>
+              </w:rPr>
+            </w:pPr>
+            <w:r>
+              <w:rPr>
+                <w:rFonts w:ascii="Times New Roman" w:hAnsi="Times New Roman" w:cs="Times New Roman"/>
+                <w:sz w:val="24"/>
+                <w:szCs w:val="24"/>
+              </w:rPr>
+              <w:t>Google have also stated their price in an easy to read table, which isn’t displayed on the other options</w:t>
+            </w:r>
+            <w:r>
+              <w:rPr>
+                <w:rFonts w:ascii="Times New Roman" w:hAnsi="Times New Roman" w:cs="Times New Roman"/>
+                <w:sz w:val="24"/>
+                <w:szCs w:val="24"/>
+              </w:rPr>
+              <w:t>.</w:t>
+            </w:r>
+          </w:p>
+        </w:tc>
+      </w:tr>
+      <w:tr>
+        <w:tc>
+          <w:tcPr>
+            <w:tcW w:w="3005" w:type="dxa"/>
+          </w:tcPr>
+          <w:p>
+            <w:pPr>
+              <w:rPr>
+                <w:rFonts w:ascii="Times New Roman" w:eastAsia="Arimo Bold" w:hAnsi="Times New Roman" w:cs="Times New Roman"/>
+                <w:sz w:val="24"/>
+                <w:szCs w:val="24"/>
+              </w:rPr>
+            </w:pPr>
+            <w:r>
+              <w:rPr>
+                <w:rFonts w:ascii="Times New Roman" w:eastAsia="Arimo Bold" w:hAnsi="Times New Roman" w:cs="Times New Roman"/>
+                <w:sz w:val="24"/>
+                <w:szCs w:val="24"/>
+              </w:rPr>
+              <w:t xml:space="preserve">Amazon Comprehend - </w:t>
+            </w:r>
+            <w:hyperlink r:id="rId11" w:history="1">
+              <w:r>
+                <w:rPr>
+                  <w:rStyle w:val="Hyperlink"/>
+                  <w:rFonts w:ascii="Times New Roman" w:eastAsia="Arimo Bold" w:hAnsi="Times New Roman" w:cs="Times New Roman"/>
+                  <w:sz w:val="24"/>
+                  <w:szCs w:val="24"/>
+                </w:rPr>
+                <w:t>AC</w:t>
+              </w:r>
+            </w:hyperlink>
+          </w:p>
+          <w:p>
+            <w:pPr>
+              <w:rPr>
+                <w:rFonts w:ascii="Times New Roman" w:hAnsi="Times New Roman" w:cs="Times New Roman"/>
+                <w:sz w:val="24"/>
+                <w:szCs w:val="24"/>
+              </w:rPr>
+            </w:pPr>
+          </w:p>
+        </w:tc>
+        <w:tc>
+          <w:tcPr>
+            <w:tcW w:w="3005" w:type="dxa"/>
+          </w:tcPr>
+          <w:p>
+            <w:pPr>
+              <w:rPr>
+                <w:rFonts w:ascii="Times New Roman" w:hAnsi="Times New Roman" w:cs="Times New Roman"/>
+                <w:sz w:val="24"/>
+                <w:szCs w:val="24"/>
+              </w:rPr>
+            </w:pPr>
+            <w:r>
+              <w:rPr>
+                <w:rFonts w:ascii="Times New Roman" w:hAnsi="Times New Roman" w:cs="Times New Roman"/>
+                <w:sz w:val="24"/>
+                <w:szCs w:val="24"/>
+              </w:rPr>
+              <w:t xml:space="preserve">Amazon Comprehend (AC) offers a natural language process service which like the others, offers a machine learning </w:t>
+            </w:r>
+            <w:r>
+              <w:rPr>
+                <w:rFonts w:ascii="Times New Roman" w:hAnsi="Times New Roman" w:cs="Times New Roman"/>
+                <w:sz w:val="24"/>
+                <w:szCs w:val="24"/>
+              </w:rPr>
+              <w:t>method to quickly and easily analyse datasets. AC claims to take any unstructured datasets and can analyse their sentiments to get “better answers from your text” (Amazon 2019).</w:t>
+            </w:r>
+          </w:p>
+          <w:p>
+            <w:pPr>
+              <w:rPr>
+                <w:rFonts w:ascii="Times New Roman" w:hAnsi="Times New Roman" w:cs="Times New Roman"/>
+                <w:sz w:val="24"/>
+                <w:szCs w:val="24"/>
+              </w:rPr>
+            </w:pPr>
+          </w:p>
+          <w:p>
+            <w:pPr>
+              <w:rPr>
+                <w:rFonts w:ascii="Times New Roman" w:hAnsi="Times New Roman" w:cs="Times New Roman"/>
+                <w:sz w:val="24"/>
+                <w:szCs w:val="24"/>
+              </w:rPr>
+            </w:pPr>
+            <w:r>
+              <w:rPr>
+                <w:rFonts w:ascii="Times New Roman" w:hAnsi="Times New Roman" w:cs="Times New Roman"/>
+                <w:sz w:val="24"/>
+                <w:szCs w:val="24"/>
+              </w:rPr>
+              <w:lastRenderedPageBreak/>
+              <w:t>Their sentiment analysis offers back the sentiment and the score, with a higher number being better</w:t>
+            </w:r>
+            <w:r>
+              <w:rPr>
+                <w:rFonts w:ascii="Times New Roman" w:hAnsi="Times New Roman" w:cs="Times New Roman"/>
+                <w:sz w:val="24"/>
+                <w:szCs w:val="24"/>
+              </w:rPr>
+              <w:t xml:space="preserve"> (</w:t>
+            </w:r>
+            <w:hyperlink w:anchor="_Appendix_1" w:history="1">
+              <w:r>
+                <w:rPr>
+                  <w:rStyle w:val="Hyperlink"/>
+                  <w:rFonts w:ascii="Times New Roman" w:hAnsi="Times New Roman" w:cs="Times New Roman"/>
+                  <w:sz w:val="24"/>
+                  <w:szCs w:val="24"/>
+                </w:rPr>
+                <w:t>Appendix 1</w:t>
+              </w:r>
+            </w:hyperlink>
+            <w:r>
+              <w:rPr>
+                <w:rFonts w:ascii="Times New Roman" w:hAnsi="Times New Roman" w:cs="Times New Roman"/>
+                <w:sz w:val="24"/>
+                <w:szCs w:val="24"/>
+              </w:rPr>
+              <w:t>)</w:t>
+            </w:r>
+            <w:r>
+              <w:rPr>
+                <w:rFonts w:ascii="Times New Roman" w:hAnsi="Times New Roman" w:cs="Times New Roman"/>
+                <w:sz w:val="24"/>
+                <w:szCs w:val="24"/>
+              </w:rPr>
+              <w:t xml:space="preserve">. Whilst they don’t offer the type of sentiment analysis they offer, it looks to follow a similar method of Google from first </w:t>
+            </w:r>
+            <w:r>
+              <w:rPr>
+                <w:rFonts w:ascii="Times New Roman" w:hAnsi="Times New Roman" w:cs="Times New Roman"/>
+                <w:sz w:val="24"/>
+                <w:szCs w:val="24"/>
+              </w:rPr>
+              <w:t>look but</w:t>
+            </w:r>
+            <w:r>
+              <w:rPr>
+                <w:rFonts w:ascii="Times New Roman" w:hAnsi="Times New Roman" w:cs="Times New Roman"/>
+                <w:sz w:val="24"/>
+                <w:szCs w:val="24"/>
+              </w:rPr>
+              <w:t xml:space="preserve"> isn’t declared anywhere.</w:t>
+            </w:r>
+          </w:p>
+        </w:tc>
+        <w:tc>
+          <w:tcPr>
+            <w:tcW w:w="3006" w:type="dxa"/>
+          </w:tcPr>
+          <w:p>
+            <w:pPr>
+              <w:rPr>
+                <w:rFonts w:ascii="Times New Roman" w:hAnsi="Times New Roman" w:cs="Times New Roman"/>
+                <w:sz w:val="24"/>
+                <w:szCs w:val="24"/>
+              </w:rPr>
+            </w:pPr>
+            <w:r>
+              <w:rPr>
+                <w:rFonts w:ascii="Times New Roman" w:hAnsi="Times New Roman" w:cs="Times New Roman"/>
+                <w:sz w:val="24"/>
+                <w:szCs w:val="24"/>
+              </w:rPr>
+              <w:lastRenderedPageBreak/>
+              <w:t xml:space="preserve">AC offers </w:t>
+            </w:r>
+            <w:r>
+              <w:rPr>
+                <w:rFonts w:ascii="Times New Roman" w:hAnsi="Times New Roman" w:cs="Times New Roman"/>
+                <w:sz w:val="24"/>
+                <w:szCs w:val="24"/>
+              </w:rPr>
+              <w:t xml:space="preserve">an easy to use API like GCNL which also offers the price on their website. The price ranges are varying from $1(£0.77p) per job. </w:t>
+            </w:r>
+          </w:p>
+          <w:p>
+            <w:pPr>
+              <w:rPr>
+                <w:rFonts w:ascii="Times New Roman" w:hAnsi="Times New Roman" w:cs="Times New Roman"/>
+                <w:sz w:val="24"/>
+                <w:szCs w:val="24"/>
+              </w:rPr>
+            </w:pPr>
+          </w:p>
+          <w:p>
+            <w:pPr>
+              <w:rPr>
+                <w:rFonts w:ascii="Times New Roman" w:hAnsi="Times New Roman" w:cs="Times New Roman"/>
+                <w:sz w:val="24"/>
+                <w:szCs w:val="24"/>
+              </w:rPr>
+            </w:pPr>
+            <w:r>
+              <w:rPr>
+                <w:rFonts w:ascii="Times New Roman" w:hAnsi="Times New Roman" w:cs="Times New Roman"/>
+                <w:sz w:val="24"/>
+                <w:szCs w:val="24"/>
+              </w:rPr>
+              <w:t>It looks like this type of sentiment analysis must be used on the Amazon Web Services</w:t>
+            </w:r>
+            <w:r>
+              <w:rPr>
+                <w:rFonts w:ascii="Times New Roman" w:hAnsi="Times New Roman" w:cs="Times New Roman"/>
+                <w:sz w:val="24"/>
+                <w:szCs w:val="24"/>
+              </w:rPr>
+              <w:t xml:space="preserve">, which is pushing </w:t>
+            </w:r>
+            <w:r>
+              <w:rPr>
+                <w:rFonts w:ascii="Times New Roman" w:hAnsi="Times New Roman" w:cs="Times New Roman"/>
+                <w:sz w:val="24"/>
+                <w:szCs w:val="24"/>
+              </w:rPr>
+              <w:lastRenderedPageBreak/>
+              <w:t>their customers onto their platform.</w:t>
+            </w:r>
+          </w:p>
+          <w:p>
+            <w:pPr>
+              <w:rPr>
+                <w:rFonts w:ascii="Times New Roman" w:hAnsi="Times New Roman" w:cs="Times New Roman"/>
+                <w:sz w:val="24"/>
+                <w:szCs w:val="24"/>
+              </w:rPr>
+            </w:pPr>
+          </w:p>
+          <w:p>
+            <w:pPr>
+              <w:rPr>
+                <w:rFonts w:ascii="Times New Roman" w:hAnsi="Times New Roman" w:cs="Times New Roman"/>
+                <w:sz w:val="24"/>
+                <w:szCs w:val="24"/>
+              </w:rPr>
+            </w:pPr>
+            <w:r>
+              <w:rPr>
+                <w:rFonts w:ascii="Times New Roman" w:hAnsi="Times New Roman" w:cs="Times New Roman"/>
+                <w:sz w:val="24"/>
+                <w:szCs w:val="24"/>
+              </w:rPr>
+              <w:t xml:space="preserve">Whilst sounding like a good option, this area should be explored more before </w:t>
+            </w:r>
+            <w:r>
+              <w:rPr>
+                <w:rFonts w:ascii="Times New Roman" w:hAnsi="Times New Roman" w:cs="Times New Roman"/>
+                <w:sz w:val="24"/>
+                <w:szCs w:val="24"/>
+              </w:rPr>
+              <w:t>deciding</w:t>
+            </w:r>
+            <w:r>
+              <w:rPr>
+                <w:rFonts w:ascii="Times New Roman" w:hAnsi="Times New Roman" w:cs="Times New Roman"/>
+                <w:sz w:val="24"/>
+                <w:szCs w:val="24"/>
+              </w:rPr>
+              <w:t xml:space="preserve"> on </w:t>
+            </w:r>
+            <w:r>
+              <w:rPr>
+                <w:rFonts w:ascii="Times New Roman" w:hAnsi="Times New Roman" w:cs="Times New Roman"/>
+                <w:sz w:val="24"/>
+                <w:szCs w:val="24"/>
+              </w:rPr>
+              <w:t>whether</w:t>
+            </w:r>
+            <w:r>
+              <w:rPr>
+                <w:rFonts w:ascii="Times New Roman" w:hAnsi="Times New Roman" w:cs="Times New Roman"/>
+                <w:sz w:val="24"/>
+                <w:szCs w:val="24"/>
+              </w:rPr>
+              <w:t xml:space="preserve"> to compare it to the open-source route, depending on the scope of the project.</w:t>
+            </w:r>
+          </w:p>
+        </w:tc>
+      </w:tr>
+    </w:tbl>
+    <w:p>
+      <w:pPr>
+        <w:rPr>
+          <w:rFonts w:ascii="Times New Roman" w:hAnsi="Times New Roman" w:cs="Times New Roman"/>
+          <w:sz w:val="24"/>
+        </w:rPr>
+      </w:pPr>
     </w:p>
     <w:p>
       <w:pPr>
@@ -3204,7 +3796,7 @@
                     <pic:cNvPicPr/>
                   </pic:nvPicPr>
                   <pic:blipFill>
-                    <a:blip r:embed="rId13"/>
+                    <a:blip r:embed="rId12"/>
                     <a:stretch>
                       <a:fillRect/>
                     </a:stretch>
@@ -3438,7 +4030,7 @@
                     <pic:cNvPicPr/>
                   </pic:nvPicPr>
                   <pic:blipFill rotWithShape="1">
-                    <a:blip r:embed="rId14"/>
+                    <a:blip r:embed="rId13"/>
                     <a:srcRect l="3070" b="3061"/>
                     <a:stretch/>
                   </pic:blipFill>
@@ -3596,7 +4188,7 @@
                     <pic:cNvPicPr/>
                   </pic:nvPicPr>
                   <pic:blipFill>
-                    <a:blip r:embed="rId15"/>
+                    <a:blip r:embed="rId14"/>
                     <a:stretch>
                       <a:fillRect/>
                     </a:stretch>
@@ -3682,6 +4274,9 @@
       </w:pPr>
       <w:r>
         <w:lastRenderedPageBreak/>
+        <w:t xml:space="preserve">4 - </w:t>
+      </w:r>
+      <w:r>
         <w:t>LSEPI</w:t>
       </w:r>
       <w:bookmarkEnd w:id="4"/>
@@ -3694,6 +4289,9 @@
       <w:bookmarkStart w:id="6" w:name="_Toc23344696"/>
       <w:bookmarkStart w:id="7" w:name="_Toc23344995"/>
       <w:r>
+        <w:t xml:space="preserve">4.1 - </w:t>
+      </w:r>
+      <w:r>
         <w:t>Legal</w:t>
       </w:r>
       <w:bookmarkEnd w:id="6"/>
@@ -3848,6 +4446,9 @@
       <w:bookmarkStart w:id="8" w:name="_Toc23344996"/>
       <w:bookmarkStart w:id="9" w:name="_Toc23344697"/>
       <w:r>
+        <w:t xml:space="preserve">4.2 - </w:t>
+      </w:r>
+      <w:r>
         <w:t>Social</w:t>
       </w:r>
       <w:bookmarkEnd w:id="8"/>
@@ -3957,6 +4558,9 @@
       </w:pPr>
       <w:bookmarkStart w:id="10" w:name="_Toc23344997"/>
       <w:bookmarkStart w:id="11" w:name="_Toc23344698"/>
+      <w:r>
+        <w:t xml:space="preserve">4.3 - </w:t>
+      </w:r>
       <w:r>
         <w:t>Ethical</w:t>
       </w:r>
@@ -4082,17 +4686,171 @@
           <w:sz w:val="24"/>
           <w:szCs w:val="24"/>
         </w:rPr>
-        <w:t>This project will make sure to be mindful of ethical issues, for example with scraping data it could be easy to identify someone if say their tweet wasn’t scrambled up. By doing so, this could cause some back lash (Witch hunt) for someone’s opinion online and could lead to a much bigger ethical issue.</w:t>
-      </w:r>
-    </w:p>
-    <w:p>
-      <w:pPr>
-        <w:rPr>
-          <w:rFonts w:ascii="Times New Roman" w:hAnsi="Times New Roman" w:cs="Times New Roman"/>
-          <w:sz w:val="24"/>
-          <w:szCs w:val="24"/>
-        </w:rPr>
-      </w:pPr>
+        <w:t>This project will make sure to be mindful of ethical issues, for example with scraping data it could be easy to identify someone if their tweet wasn’t scrambled up. By doing so, this could cause some back lash (Witch hunt) for someone’s opinion online and could lead to a much bigger ethical issue.</w:t>
+      </w:r>
+    </w:p>
+    <w:p>
+      <w:pPr>
+        <w:rPr>
+          <w:rFonts w:ascii="Times New Roman" w:hAnsi="Times New Roman" w:cs="Times New Roman"/>
+          <w:sz w:val="24"/>
+          <w:szCs w:val="24"/>
+        </w:rPr>
+      </w:pPr>
+      <w:r>
+        <w:rPr>
+          <w:rFonts w:ascii="Times New Roman" w:hAnsi="Times New Roman" w:cs="Times New Roman"/>
+          <w:sz w:val="24"/>
+          <w:szCs w:val="24"/>
+        </w:rPr>
+        <w:lastRenderedPageBreak/>
+        <w:t xml:space="preserve">This project will remove all bias from subjects talked about and will be ethical to any information from users and websites. </w:t>
+      </w:r>
+      <w:r>
+        <w:rPr>
+          <w:rFonts w:ascii="Times New Roman" w:hAnsi="Times New Roman" w:cs="Times New Roman"/>
+          <w:sz w:val="24"/>
+          <w:szCs w:val="24"/>
+        </w:rPr>
+        <w:t>Whilst also following the ethics which has be stated by the University Of South Wales</w:t>
+      </w:r>
+      <w:r>
+        <w:rPr>
+          <w:rFonts w:ascii="Times New Roman" w:hAnsi="Times New Roman" w:cs="Times New Roman"/>
+          <w:sz w:val="24"/>
+          <w:szCs w:val="24"/>
+        </w:rPr>
+        <w:t>, which are as follows:</w:t>
+      </w:r>
+    </w:p>
+    <w:p>
+      <w:pPr>
+        <w:pStyle w:val="ListParagraph"/>
+        <w:numPr>
+          <w:ilvl w:val="0"/>
+          <w:numId w:val="20"/>
+        </w:numPr>
+        <w:rPr>
+          <w:rFonts w:ascii="Times New Roman" w:hAnsi="Times New Roman" w:cs="Times New Roman"/>
+          <w:sz w:val="24"/>
+          <w:szCs w:val="24"/>
+        </w:rPr>
+      </w:pPr>
+      <w:r>
+        <w:rPr>
+          <w:rFonts w:ascii="Times New Roman" w:hAnsi="Times New Roman" w:cs="Times New Roman"/>
+          <w:sz w:val="24"/>
+          <w:szCs w:val="24"/>
+        </w:rPr>
+        <w:t>Treat people fairly</w:t>
+      </w:r>
+    </w:p>
+    <w:p>
+      <w:pPr>
+        <w:pStyle w:val="ListParagraph"/>
+        <w:numPr>
+          <w:ilvl w:val="0"/>
+          <w:numId w:val="20"/>
+        </w:numPr>
+        <w:rPr>
+          <w:rFonts w:ascii="Times New Roman" w:hAnsi="Times New Roman" w:cs="Times New Roman"/>
+          <w:sz w:val="24"/>
+          <w:szCs w:val="24"/>
+        </w:rPr>
+      </w:pPr>
+      <w:r>
+        <w:rPr>
+          <w:rFonts w:ascii="Times New Roman" w:hAnsi="Times New Roman" w:cs="Times New Roman"/>
+          <w:sz w:val="24"/>
+          <w:szCs w:val="24"/>
+        </w:rPr>
+        <w:t>Respect the autonomy of individuals</w:t>
+      </w:r>
+    </w:p>
+    <w:p>
+      <w:pPr>
+        <w:pStyle w:val="ListParagraph"/>
+        <w:numPr>
+          <w:ilvl w:val="0"/>
+          <w:numId w:val="20"/>
+        </w:numPr>
+        <w:rPr>
+          <w:rFonts w:ascii="Times New Roman" w:hAnsi="Times New Roman" w:cs="Times New Roman"/>
+          <w:sz w:val="24"/>
+          <w:szCs w:val="24"/>
+        </w:rPr>
+      </w:pPr>
+      <w:r>
+        <w:rPr>
+          <w:rFonts w:ascii="Times New Roman" w:hAnsi="Times New Roman" w:cs="Times New Roman"/>
+          <w:sz w:val="24"/>
+          <w:szCs w:val="24"/>
+        </w:rPr>
+        <w:t>To act with integrity</w:t>
+      </w:r>
+    </w:p>
+    <w:p>
+      <w:pPr>
+        <w:pStyle w:val="ListParagraph"/>
+        <w:numPr>
+          <w:ilvl w:val="0"/>
+          <w:numId w:val="20"/>
+        </w:numPr>
+        <w:rPr>
+          <w:rFonts w:ascii="Times New Roman" w:hAnsi="Times New Roman" w:cs="Times New Roman"/>
+          <w:sz w:val="24"/>
+          <w:szCs w:val="24"/>
+        </w:rPr>
+      </w:pPr>
+      <w:r>
+        <w:rPr>
+          <w:rFonts w:ascii="Times New Roman" w:hAnsi="Times New Roman" w:cs="Times New Roman"/>
+          <w:sz w:val="24"/>
+          <w:szCs w:val="24"/>
+        </w:rPr>
+        <w:t>Seek the best results</w:t>
+      </w:r>
+    </w:p>
+    <w:p>
+      <w:pPr>
+        <w:rPr>
+          <w:rFonts w:ascii="Times New Roman" w:hAnsi="Times New Roman" w:cs="Times New Roman"/>
+          <w:sz w:val="24"/>
+          <w:szCs w:val="24"/>
+        </w:rPr>
+      </w:pPr>
+      <w:r>
+        <w:rPr>
+          <w:rFonts w:ascii="Times New Roman" w:hAnsi="Times New Roman" w:cs="Times New Roman"/>
+          <w:sz w:val="24"/>
+          <w:szCs w:val="24"/>
+        </w:rPr>
+        <w:t xml:space="preserve">It is also important to be mindful of morals when it comes to ethics, as ethically it could be correct to do something, but morally it could be on the fence. </w:t>
+      </w:r>
+      <w:r>
+        <w:rPr>
+          <w:rFonts w:ascii="Times New Roman" w:hAnsi="Times New Roman" w:cs="Times New Roman"/>
+          <w:sz w:val="24"/>
+          <w:szCs w:val="24"/>
+        </w:rPr>
+        <w:t>This is because morals are even more personal than ethics, as morally someone could do something which would hard others</w:t>
+      </w:r>
+      <w:r>
+        <w:rPr>
+          <w:rFonts w:ascii="Times New Roman" w:hAnsi="Times New Roman" w:cs="Times New Roman"/>
+          <w:sz w:val="24"/>
+          <w:szCs w:val="24"/>
+        </w:rPr>
+        <w:t xml:space="preserve"> </w:t>
+      </w:r>
+      <w:r>
+        <w:rPr>
+          <w:rFonts w:ascii="Times New Roman" w:hAnsi="Times New Roman" w:cs="Times New Roman"/>
+          <w:sz w:val="24"/>
+          <w:szCs w:val="24"/>
+        </w:rPr>
+        <w:t xml:space="preserve"> but benefit themselves massively. </w:t>
+      </w:r>
     </w:p>
     <w:p>
       <w:pPr>
@@ -4101,7 +4859,9 @@
       <w:bookmarkStart w:id="12" w:name="_Toc23344998"/>
       <w:bookmarkStart w:id="13" w:name="_Toc23344699"/>
       <w:r>
-        <w:lastRenderedPageBreak/>
+        <w:t xml:space="preserve">4.4 - </w:t>
+      </w:r>
+      <w:r>
         <w:t>Professional</w:t>
       </w:r>
       <w:bookmarkEnd w:id="12"/>
@@ -4129,6 +4889,11 @@
     </w:p>
     <w:p>
       <w:pPr>
+        <w:pStyle w:val="ListParagraph"/>
+        <w:numPr>
+          <w:ilvl w:val="0"/>
+          <w:numId w:val="19"/>
+        </w:numPr>
         <w:rPr>
           <w:rFonts w:ascii="Times New Roman" w:hAnsi="Times New Roman" w:cs="Times New Roman"/>
           <w:sz w:val="24"/>
@@ -4146,6 +4911,11 @@
     </w:p>
     <w:p>
       <w:pPr>
+        <w:pStyle w:val="ListParagraph"/>
+        <w:numPr>
+          <w:ilvl w:val="0"/>
+          <w:numId w:val="19"/>
+        </w:numPr>
         <w:rPr>
           <w:rFonts w:ascii="Times New Roman" w:hAnsi="Times New Roman" w:cs="Times New Roman"/>
           <w:sz w:val="24"/>
@@ -4163,6 +4933,11 @@
     </w:p>
     <w:p>
       <w:pPr>
+        <w:pStyle w:val="ListParagraph"/>
+        <w:numPr>
+          <w:ilvl w:val="0"/>
+          <w:numId w:val="19"/>
+        </w:numPr>
         <w:rPr>
           <w:rFonts w:ascii="Times New Roman" w:hAnsi="Times New Roman" w:cs="Times New Roman"/>
           <w:sz w:val="24"/>
@@ -4180,6 +4955,11 @@
     </w:p>
     <w:p>
       <w:pPr>
+        <w:pStyle w:val="ListParagraph"/>
+        <w:numPr>
+          <w:ilvl w:val="0"/>
+          <w:numId w:val="19"/>
+        </w:numPr>
         <w:rPr>
           <w:rFonts w:ascii="Times New Roman" w:hAnsi="Times New Roman" w:cs="Times New Roman"/>
           <w:sz w:val="24"/>
@@ -4197,6 +4977,11 @@
     </w:p>
     <w:p>
       <w:pPr>
+        <w:pStyle w:val="ListParagraph"/>
+        <w:numPr>
+          <w:ilvl w:val="0"/>
+          <w:numId w:val="19"/>
+        </w:numPr>
         <w:rPr>
           <w:rFonts w:ascii="Times New Roman" w:hAnsi="Times New Roman" w:cs="Times New Roman"/>
           <w:sz w:val="24"/>
@@ -4214,6 +4999,11 @@
     </w:p>
     <w:p>
       <w:pPr>
+        <w:pStyle w:val="ListParagraph"/>
+        <w:numPr>
+          <w:ilvl w:val="0"/>
+          <w:numId w:val="19"/>
+        </w:numPr>
         <w:rPr>
           <w:rFonts w:ascii="Times New Roman" w:hAnsi="Times New Roman" w:cs="Times New Roman"/>
           <w:sz w:val="24"/>
@@ -4231,6 +5021,11 @@
     </w:p>
     <w:p>
       <w:pPr>
+        <w:pStyle w:val="ListParagraph"/>
+        <w:numPr>
+          <w:ilvl w:val="0"/>
+          <w:numId w:val="19"/>
+        </w:numPr>
         <w:rPr>
           <w:rFonts w:ascii="Times New Roman" w:hAnsi="Times New Roman" w:cs="Times New Roman"/>
           <w:sz w:val="24"/>
@@ -4262,18 +5057,48 @@
         </w:rPr>
         <w:t>(BCS 2019)</w:t>
       </w:r>
+      <w:bookmarkStart w:id="14" w:name="_GoBack"/>
+      <w:bookmarkEnd w:id="14"/>
     </w:p>
     <w:p>
       <w:pPr>
         <w:pStyle w:val="Heading2"/>
       </w:pPr>
-      <w:bookmarkStart w:id="14" w:name="_Toc23344999"/>
-      <w:bookmarkStart w:id="15" w:name="_Toc23344700"/>
+      <w:bookmarkStart w:id="15" w:name="_Toc23344999"/>
+      <w:bookmarkStart w:id="16" w:name="_Toc23344700"/>
+      <w:r>
+        <w:t xml:space="preserve">4.5 – </w:t>
+      </w:r>
       <w:r>
         <w:t>Issues</w:t>
       </w:r>
-      <w:bookmarkEnd w:id="14"/>
       <w:bookmarkEnd w:id="15"/>
+      <w:bookmarkEnd w:id="16"/>
+    </w:p>
+    <w:p>
+      <w:pPr>
+        <w:rPr>
+          <w:rFonts w:ascii="Times New Roman" w:hAnsi="Times New Roman" w:cs="Times New Roman"/>
+          <w:sz w:val="24"/>
+          <w:szCs w:val="24"/>
+        </w:rPr>
+      </w:pPr>
+      <w:r>
+        <w:rPr>
+          <w:rFonts w:ascii="Times New Roman" w:hAnsi="Times New Roman" w:cs="Times New Roman"/>
+          <w:sz w:val="24"/>
+          <w:szCs w:val="24"/>
+        </w:rPr>
+        <w:t xml:space="preserve">There </w:t>
+      </w:r>
+      <w:r>
+        <w:rPr>
+          <w:rFonts w:ascii="Times New Roman" w:hAnsi="Times New Roman" w:cs="Times New Roman"/>
+          <w:sz w:val="24"/>
+          <w:szCs w:val="24"/>
+        </w:rPr>
+        <w:t>could be many issues for this type of project, which a few have been covered above.</w:t>
+      </w:r>
     </w:p>
     <w:p>
       <w:pPr>
@@ -4284,22 +5109,16 @@
           <w:szCs w:val="26"/>
         </w:rPr>
       </w:pPr>
-      <w:bookmarkStart w:id="16" w:name="_GoBack"/>
-      <w:bookmarkEnd w:id="16"/>
       <w:r>
         <w:br w:type="page"/>
       </w:r>
     </w:p>
     <w:p>
       <w:pPr>
-        <w:pStyle w:val="Heading2"/>
-      </w:pPr>
-    </w:p>
-    <w:p>
-      <w:pPr>
         <w:pStyle w:val="Heading1"/>
       </w:pPr>
       <w:r>
+        <w:lastRenderedPageBreak/>
         <w:t>References</w:t>
       </w:r>
     </w:p>
@@ -4319,9 +5138,49 @@
           <w:szCs w:val="24"/>
           <w:lang w:eastAsia="en-GB"/>
         </w:rPr>
+        <w:t xml:space="preserve">Amazon (2019) ‘Amazon Comprehend’ Available at: </w:t>
+      </w:r>
+      <w:hyperlink r:id="rId15" w:history="1">
+        <w:r>
+          <w:rPr>
+            <w:rStyle w:val="Hyperlink"/>
+            <w:rFonts w:ascii="Times New Roman" w:hAnsi="Times New Roman" w:cs="Times New Roman"/>
+            <w:sz w:val="24"/>
+            <w:szCs w:val="24"/>
+            <w:lang w:eastAsia="en-GB"/>
+          </w:rPr>
+          <w:t>https://aws.amazon.com/comprehend/</w:t>
+        </w:r>
+      </w:hyperlink>
+      <w:r>
+        <w:rPr>
+          <w:rFonts w:ascii="Times New Roman" w:hAnsi="Times New Roman" w:cs="Times New Roman"/>
+          <w:sz w:val="24"/>
+          <w:szCs w:val="24"/>
+          <w:lang w:eastAsia="en-GB"/>
+        </w:rPr>
+        <w:t xml:space="preserve"> (Accessed 22/11/19)</w:t>
+      </w:r>
+    </w:p>
+    <w:p>
+      <w:pPr>
+        <w:rPr>
+          <w:rFonts w:ascii="Times New Roman" w:hAnsi="Times New Roman" w:cs="Times New Roman"/>
+          <w:sz w:val="24"/>
+          <w:szCs w:val="24"/>
+          <w:lang w:eastAsia="en-GB"/>
+        </w:rPr>
+      </w:pPr>
+      <w:r>
+        <w:rPr>
+          <w:rFonts w:ascii="Times New Roman" w:hAnsi="Times New Roman" w:cs="Times New Roman"/>
+          <w:sz w:val="24"/>
+          <w:szCs w:val="24"/>
+          <w:lang w:eastAsia="en-GB"/>
+        </w:rPr>
         <w:t xml:space="preserve">Amazon.co.uk. ‘Google Pixel 3’ Available at: </w:t>
       </w:r>
-      <w:hyperlink r:id="rId16" w:history="1">
+      <w:hyperlink r:id="rId16" w:anchor="customerReviews" w:history="1">
         <w:r>
           <w:rPr>
             <w:rStyle w:val="Hyperlink"/>
@@ -4359,7 +5218,7 @@
           <w:szCs w:val="24"/>
           <w:lang w:eastAsia="en-GB"/>
         </w:rPr>
-        <w:t>BCS (2019) ‘BCS, The Chartered Institute For It Code Of Conduct For Bcs Members’. Available at: https://cdn.bcs.org/bcs-org-media/2211/bcs-code-of-conduct.pdf (Accessed 18/11/19).</w:t>
+        <w:t>BCS (2019) ‘BCS, The Chartered Institute For It Code Of Conduct For Bcs Members’. Available at: https://cdn.bcs.org/bcs-org-media/2211/bcs-code-of-conduct.pdf (Accessed 18/11/19)</w:t>
       </w:r>
     </w:p>
     <w:p>
@@ -4456,86 +5315,201 @@
             <w:szCs w:val="24"/>
             <w:lang w:eastAsia="en-GB"/>
           </w:rPr>
-          <w:t>http</w:t>
+          <w:t>https://www.butleranalytics.com/sas-visual-analytics-review/</w:t>
         </w:r>
+      </w:hyperlink>
+      <w:r>
+        <w:rPr>
+          <w:rFonts w:ascii="Times New Roman" w:hAnsi="Times New Roman" w:cs="Times New Roman"/>
+          <w:sz w:val="24"/>
+          <w:szCs w:val="24"/>
+          <w:lang w:eastAsia="en-GB"/>
+        </w:rPr>
+        <w:t xml:space="preserve"> (Accessed 21/11/19)</w:t>
+      </w:r>
+    </w:p>
+    <w:p>
+      <w:pPr>
+        <w:rPr>
+          <w:rFonts w:ascii="Times New Roman" w:hAnsi="Times New Roman" w:cs="Times New Roman"/>
+          <w:sz w:val="24"/>
+          <w:szCs w:val="24"/>
+        </w:rPr>
+      </w:pPr>
+      <w:r>
+        <w:rPr>
+          <w:rFonts w:ascii="Times New Roman" w:eastAsia="Times New Roman" w:hAnsi="Times New Roman" w:cs="Times New Roman"/>
+          <w:sz w:val="24"/>
+          <w:szCs w:val="24"/>
+        </w:rPr>
+        <w:t>Dermoudy, A. (2018) ‘</w:t>
+      </w:r>
+      <w:r>
+        <w:rPr>
+          <w:rFonts w:ascii="Times New Roman" w:eastAsia="Times New Roman" w:hAnsi="Times New Roman" w:cs="Times New Roman"/>
+          <w:sz w:val="24"/>
+          <w:szCs w:val="24"/>
+        </w:rPr>
+        <w:t>How AI is Changing the Face of Customer Service</w:t>
+      </w:r>
+      <w:r>
+        <w:rPr>
+          <w:rFonts w:ascii="Times New Roman" w:eastAsia="Times New Roman" w:hAnsi="Times New Roman" w:cs="Times New Roman"/>
+          <w:sz w:val="24"/>
+          <w:szCs w:val="24"/>
+        </w:rPr>
+        <w:t xml:space="preserve">’ Available at: </w:t>
+      </w:r>
+      <w:hyperlink r:id="rId19" w:history="1">
         <w:r>
           <w:rPr>
             <w:rStyle w:val="Hyperlink"/>
-            <w:rFonts w:ascii="Times New Roman" w:hAnsi="Times New Roman" w:cs="Times New Roman"/>
+            <w:rFonts w:ascii="Times New Roman" w:eastAsia="Times New Roman" w:hAnsi="Times New Roman" w:cs="Times New Roman"/>
             <w:sz w:val="24"/>
             <w:szCs w:val="24"/>
-            <w:lang w:eastAsia="en-GB"/>
           </w:rPr>
-          <w:t>s</w:t>
+          <w:t>https://www.entrepreneur.com/article/321730</w:t>
         </w:r>
+      </w:hyperlink>
+      <w:r>
+        <w:rPr>
+          <w:rFonts w:ascii="Times New Roman" w:eastAsia="Times New Roman" w:hAnsi="Times New Roman" w:cs="Times New Roman"/>
+          <w:sz w:val="24"/>
+          <w:szCs w:val="24"/>
+        </w:rPr>
+        <w:t xml:space="preserve"> (Accessed 22/11/19)</w:t>
+      </w:r>
+    </w:p>
+    <w:p>
+      <w:pPr>
+        <w:rPr>
+          <w:rFonts w:ascii="Times New Roman" w:hAnsi="Times New Roman" w:cs="Times New Roman"/>
+          <w:sz w:val="24"/>
+          <w:szCs w:val="24"/>
+          <w:lang w:eastAsia="en-GB"/>
+        </w:rPr>
+      </w:pPr>
+      <w:r>
+        <w:rPr>
+          <w:rFonts w:ascii="Times New Roman" w:hAnsi="Times New Roman" w:cs="Times New Roman"/>
+          <w:sz w:val="24"/>
+          <w:szCs w:val="24"/>
+          <w:lang w:eastAsia="en-GB"/>
+        </w:rPr>
+        <w:t>Ding, X., Liu, B., &amp; Yu, P, S. (2008) ‘A Holistic Lexicon-Based Approach to Opinion Mining’. Proceedings of the 2008 International Conference on Web Search and Data Mining., Pages 231-240, Palo Alto, California, USA. February 11 - 12, 2008</w:t>
+      </w:r>
+    </w:p>
+    <w:p>
+      <w:pPr>
+        <w:rPr>
+          <w:rFonts w:ascii="Times New Roman" w:hAnsi="Times New Roman" w:cs="Times New Roman"/>
+          <w:sz w:val="24"/>
+          <w:szCs w:val="24"/>
+          <w:lang w:eastAsia="en-GB"/>
+        </w:rPr>
+      </w:pPr>
+      <w:r>
+        <w:rPr>
+          <w:rFonts w:ascii="Times New Roman" w:hAnsi="Times New Roman" w:cs="Times New Roman"/>
+          <w:sz w:val="24"/>
+          <w:szCs w:val="24"/>
+          <w:lang w:eastAsia="en-GB"/>
+        </w:rPr>
+        <w:t>Feldman, R. (2013) ‘Techniques and Applications for Sentiment Analysis’. Communications of the ACM, vol. 56, no. 4</w:t>
+      </w:r>
+    </w:p>
+    <w:p>
+      <w:pPr>
+        <w:rPr>
+          <w:rFonts w:ascii="Times New Roman" w:eastAsia="Times New Roman" w:hAnsi="Times New Roman" w:cs="Times New Roman"/>
+          <w:sz w:val="24"/>
+          <w:szCs w:val="24"/>
+        </w:rPr>
+      </w:pPr>
+      <w:r>
+        <w:rPr>
+          <w:rFonts w:ascii="Times New Roman" w:eastAsia="Times New Roman" w:hAnsi="Times New Roman" w:cs="Times New Roman"/>
+          <w:sz w:val="24"/>
+          <w:szCs w:val="24"/>
+        </w:rPr>
+        <w:t xml:space="preserve">Google Cloud (2019) ‘Natural Language’ Available at: </w:t>
+      </w:r>
+      <w:hyperlink r:id="rId20" w:history="1">
         <w:r>
           <w:rPr>
             <w:rStyle w:val="Hyperlink"/>
-            <w:rFonts w:ascii="Times New Roman" w:hAnsi="Times New Roman" w:cs="Times New Roman"/>
+            <w:rFonts w:ascii="Times New Roman" w:eastAsia="Times New Roman" w:hAnsi="Times New Roman" w:cs="Times New Roman"/>
             <w:sz w:val="24"/>
             <w:szCs w:val="24"/>
-            <w:lang w:eastAsia="en-GB"/>
           </w:rPr>
-          <w:t>://www.butleranalytics.com/sas-visual-analytics-review/</w:t>
+          <w:t>https://cloud.google.com/natural-language/</w:t>
         </w:r>
       </w:hyperlink>
       <w:r>
         <w:rPr>
+          <w:rFonts w:ascii="Times New Roman" w:eastAsia="Times New Roman" w:hAnsi="Times New Roman" w:cs="Times New Roman"/>
+          <w:sz w:val="24"/>
+          <w:szCs w:val="24"/>
+        </w:rPr>
+        <w:t xml:space="preserve"> (Accessed 22/11/19)</w:t>
+      </w:r>
+    </w:p>
+    <w:p>
+      <w:pPr>
+        <w:rPr>
           <w:rFonts w:ascii="Times New Roman" w:hAnsi="Times New Roman" w:cs="Times New Roman"/>
           <w:sz w:val="24"/>
           <w:szCs w:val="24"/>
           <w:lang w:eastAsia="en-GB"/>
         </w:rPr>
-        <w:t xml:space="preserve"> (Accessed 21/11/19)</w:t>
-      </w:r>
-    </w:p>
-    <w:p>
-      <w:pPr>
+      </w:pPr>
+      <w:r>
         <w:rPr>
           <w:rFonts w:ascii="Times New Roman" w:hAnsi="Times New Roman" w:cs="Times New Roman"/>
           <w:sz w:val="24"/>
           <w:szCs w:val="24"/>
           <w:lang w:eastAsia="en-GB"/>
         </w:rPr>
-      </w:pPr>
-      <w:r>
+        <w:t>LyonEye (2016) ‘Lexicon-based Bag of Words Sentiment Analysis’. Available at: https://smartcity.readthedocs.io/en/latest/BOW/ (Accessed 17/11/19)</w:t>
+      </w:r>
+    </w:p>
+    <w:p>
+      <w:pPr>
         <w:rPr>
           <w:rFonts w:ascii="Times New Roman" w:hAnsi="Times New Roman" w:cs="Times New Roman"/>
           <w:sz w:val="24"/>
           <w:szCs w:val="24"/>
           <w:lang w:eastAsia="en-GB"/>
         </w:rPr>
-        <w:t>Ding, X., Liu, B., &amp; Yu, P, S. (2008) ‘A Holistic Lexicon-Based Approach to Opinion Mining’. Proceedings of the 2008 International Conference on Web Search and Data Mining., Pages 231-240, Palo Alto, California, USA. February 11 - 12, 2008.</w:t>
-      </w:r>
-    </w:p>
-    <w:p>
-      <w:pPr>
+      </w:pPr>
+      <w:r>
         <w:rPr>
           <w:rFonts w:ascii="Times New Roman" w:hAnsi="Times New Roman" w:cs="Times New Roman"/>
           <w:sz w:val="24"/>
           <w:szCs w:val="24"/>
           <w:lang w:eastAsia="en-GB"/>
         </w:rPr>
-      </w:pPr>
-      <w:r>
+        <w:t>Pang, B. &amp; Lee, L. (2008) ‘Opinion mining and sentiment analysis’. Foundations and Trends in Information Retrieval, 2(1-2), pp. 1-135</w:t>
+      </w:r>
+    </w:p>
+    <w:p>
+      <w:pPr>
         <w:rPr>
           <w:rFonts w:ascii="Times New Roman" w:hAnsi="Times New Roman" w:cs="Times New Roman"/>
           <w:sz w:val="24"/>
           <w:szCs w:val="24"/>
           <w:lang w:eastAsia="en-GB"/>
         </w:rPr>
-        <w:t>Feldman, R. (2013) ‘Techniques and Applications for Sentiment Analysis’. Communications of the ACM, vol. 56, no. 4.</w:t>
-      </w:r>
-    </w:p>
-    <w:p>
-      <w:pPr>
+      </w:pPr>
+      <w:r>
         <w:rPr>
           <w:rFonts w:ascii="Times New Roman" w:hAnsi="Times New Roman" w:cs="Times New Roman"/>
           <w:sz w:val="24"/>
           <w:szCs w:val="24"/>
           <w:lang w:eastAsia="en-GB"/>
         </w:rPr>
-      </w:pPr>
+        <w:t>S</w:t>
+      </w:r>
       <w:r>
         <w:rPr>
           <w:rFonts w:ascii="Times New Roman" w:hAnsi="Times New Roman" w:cs="Times New Roman"/>
@@ -4543,46 +5517,46 @@
           <w:szCs w:val="24"/>
           <w:lang w:eastAsia="en-GB"/>
         </w:rPr>
-        <w:t>LyonEye (2016) ‘Lexicon-based Bag of Words Sentiment Analysis’. Available at: https://smartcity.readthedocs.io/en/latest/BOW/ (Accessed 17/11/19)</w:t>
-      </w:r>
-    </w:p>
-    <w:p>
-      <w:pPr>
+        <w:t>AS</w:t>
+      </w:r>
+      <w:r>
         <w:rPr>
           <w:rFonts w:ascii="Times New Roman" w:hAnsi="Times New Roman" w:cs="Times New Roman"/>
           <w:sz w:val="24"/>
           <w:szCs w:val="24"/>
           <w:lang w:eastAsia="en-GB"/>
         </w:rPr>
-      </w:pPr>
-      <w:r>
+        <w:t xml:space="preserve"> (2019)‘Analytics Software &amp; Solutions’. Available at: https://www.sas.com/en_gb/home.html (Accessed 17/11/19)</w:t>
+      </w:r>
+    </w:p>
+    <w:p>
+      <w:pPr>
         <w:rPr>
           <w:rFonts w:ascii="Times New Roman" w:hAnsi="Times New Roman" w:cs="Times New Roman"/>
           <w:sz w:val="24"/>
           <w:szCs w:val="24"/>
           <w:lang w:eastAsia="en-GB"/>
         </w:rPr>
-        <w:t>Pang, B. &amp; Lee, L. (2008) ‘Opinion mining and sentiment analysis’. Foundations and Trends in Information Retrieval, 2(1-2), pp. 1-135.</w:t>
-      </w:r>
-    </w:p>
-    <w:p>
-      <w:pPr>
+      </w:pPr>
+      <w:r>
         <w:rPr>
           <w:rFonts w:ascii="Times New Roman" w:hAnsi="Times New Roman" w:cs="Times New Roman"/>
           <w:sz w:val="24"/>
           <w:szCs w:val="24"/>
           <w:lang w:eastAsia="en-GB"/>
         </w:rPr>
-      </w:pPr>
-      <w:r>
+        <w:t>Silge, J. &amp; Robinson, D. (2017) Text Mining with R. 1st ed. O'Reilly Media</w:t>
+      </w:r>
+    </w:p>
+    <w:p>
+      <w:pPr>
         <w:rPr>
           <w:rFonts w:ascii="Times New Roman" w:hAnsi="Times New Roman" w:cs="Times New Roman"/>
           <w:sz w:val="24"/>
           <w:szCs w:val="24"/>
           <w:lang w:eastAsia="en-GB"/>
         </w:rPr>
-        <w:t>S</w:t>
-      </w:r>
+      </w:pPr>
       <w:r>
         <w:rPr>
           <w:rFonts w:ascii="Times New Roman" w:hAnsi="Times New Roman" w:cs="Times New Roman"/>
@@ -4590,7 +5564,7 @@
           <w:szCs w:val="24"/>
           <w:lang w:eastAsia="en-GB"/>
         </w:rPr>
-        <w:t>AS</w:t>
+        <w:t>Silge, J.</w:t>
       </w:r>
       <w:r>
         <w:rPr>
@@ -4599,37 +5573,36 @@
           <w:szCs w:val="24"/>
           <w:lang w:eastAsia="en-GB"/>
         </w:rPr>
-        <w:t xml:space="preserve"> (2019)‘Analytics Software &amp; Solutions’. Available at: https://www.sas.com/en_gb/home.html (Accessed 17/11/19)</w:t>
-      </w:r>
-    </w:p>
-    <w:p>
-      <w:pPr>
+        <w:t xml:space="preserve"> (2019)</w:t>
+      </w:r>
+      <w:r>
         <w:rPr>
           <w:rFonts w:ascii="Times New Roman" w:hAnsi="Times New Roman" w:cs="Times New Roman"/>
           <w:sz w:val="24"/>
           <w:szCs w:val="24"/>
           <w:lang w:eastAsia="en-GB"/>
         </w:rPr>
-      </w:pPr>
-      <w:r>
+        <w:t xml:space="preserve"> ‘tidytext’. Available at: https://github.com/juliasilge/tidytext (Accessed 19/11/19)</w:t>
+      </w:r>
+    </w:p>
+    <w:p>
+      <w:pPr>
         <w:rPr>
           <w:rFonts w:ascii="Times New Roman" w:hAnsi="Times New Roman" w:cs="Times New Roman"/>
           <w:sz w:val="24"/>
           <w:szCs w:val="24"/>
           <w:lang w:eastAsia="en-GB"/>
         </w:rPr>
-        <w:t>Silge, J. &amp; Robinson, D. (2017) Text Mining with R. 1st ed. O'Reilly Media.</w:t>
-      </w:r>
-    </w:p>
-    <w:p>
-      <w:pPr>
+      </w:pPr>
+      <w:r>
         <w:rPr>
           <w:rFonts w:ascii="Times New Roman" w:hAnsi="Times New Roman" w:cs="Times New Roman"/>
           <w:sz w:val="24"/>
           <w:szCs w:val="24"/>
           <w:lang w:eastAsia="en-GB"/>
         </w:rPr>
-      </w:pPr>
+        <w:t>Taboada, M., J. Brooke, M. Tofiloski, K. Voll and M. Stede</w:t>
+      </w:r>
       <w:r>
         <w:rPr>
           <w:rFonts w:ascii="Times New Roman" w:hAnsi="Times New Roman" w:cs="Times New Roman"/>
@@ -4637,7 +5610,7 @@
           <w:szCs w:val="24"/>
           <w:lang w:eastAsia="en-GB"/>
         </w:rPr>
-        <w:t>Silge, J.</w:t>
+        <w:t>.</w:t>
       </w:r>
       <w:r>
         <w:rPr>
@@ -4646,53 +5619,7 @@
           <w:szCs w:val="24"/>
           <w:lang w:eastAsia="en-GB"/>
         </w:rPr>
-        <w:t xml:space="preserve"> (2019)</w:t>
-      </w:r>
-      <w:r>
-        <w:rPr>
-          <w:rFonts w:ascii="Times New Roman" w:hAnsi="Times New Roman" w:cs="Times New Roman"/>
-          <w:sz w:val="24"/>
-          <w:szCs w:val="24"/>
-          <w:lang w:eastAsia="en-GB"/>
-        </w:rPr>
-        <w:t xml:space="preserve"> ‘tidytext’. Available at: https://github.com/juliasilge/tidytext (Accessed 19/11/19)</w:t>
-      </w:r>
-    </w:p>
-    <w:p>
-      <w:pPr>
-        <w:rPr>
-          <w:rFonts w:ascii="Times New Roman" w:hAnsi="Times New Roman" w:cs="Times New Roman"/>
-          <w:sz w:val="24"/>
-          <w:szCs w:val="24"/>
-          <w:lang w:eastAsia="en-GB"/>
-        </w:rPr>
-      </w:pPr>
-      <w:r>
-        <w:rPr>
-          <w:rFonts w:ascii="Times New Roman" w:hAnsi="Times New Roman" w:cs="Times New Roman"/>
-          <w:sz w:val="24"/>
-          <w:szCs w:val="24"/>
-          <w:lang w:eastAsia="en-GB"/>
-        </w:rPr>
-        <w:t>Taboada, M., J. Brooke, M. Tofiloski, K. Voll and M. Stede</w:t>
-      </w:r>
-      <w:r>
-        <w:rPr>
-          <w:rFonts w:ascii="Times New Roman" w:hAnsi="Times New Roman" w:cs="Times New Roman"/>
-          <w:sz w:val="24"/>
-          <w:szCs w:val="24"/>
-          <w:lang w:eastAsia="en-GB"/>
-        </w:rPr>
-        <w:t>.</w:t>
-      </w:r>
-      <w:r>
-        <w:rPr>
-          <w:rFonts w:ascii="Times New Roman" w:hAnsi="Times New Roman" w:cs="Times New Roman"/>
-          <w:sz w:val="24"/>
-          <w:szCs w:val="24"/>
-          <w:lang w:eastAsia="en-GB"/>
-        </w:rPr>
-        <w:t xml:space="preserve"> (2011) ‘Lexicon-Based Methods for Sentiment Analysis’. Computational Linguistics, 37(2), pp. 267-307.</w:t>
+        <w:t xml:space="preserve"> (2011) ‘Lexicon-Based Methods for Sentiment Analysis’. Computational Linguistics, 37(2), pp. 267-307</w:t>
       </w:r>
     </w:p>
     <w:p>
@@ -4711,13 +5638,23 @@
           <w:sz w:val="24"/>
           <w:szCs w:val="24"/>
         </w:rPr>
-        <w:t>Tiara, M. K. Sabariah and V. Effendy, "Sentiment analysis on Twitter using the combination of lexicon-based and support vector machine for assessing the performance of a television program," 2015 3rd International Conference on Information and Communication Technology (ICoICT), Nusa Dua, 2015, pp. 386-390.</w:t>
-      </w:r>
-    </w:p>
-    <w:p>
-      <w:pPr>
-        <w:rPr>
-          <w:rFonts w:ascii="Times New Roman" w:hAnsi="Times New Roman" w:cs="Times New Roman"/>
+        <w:t xml:space="preserve">Tiara, M. K. Sabariah and V. Effendy, "Sentiment analysis on Twitter using the combination of lexicon-based and support vector machine for assessing the performance of a television </w:t>
+      </w:r>
+      <w:r>
+        <w:rPr>
+          <w:rFonts w:ascii="Times New Roman" w:eastAsia="Arimo Regular" w:hAnsi="Times New Roman" w:cs="Times New Roman"/>
+          <w:color w:val="000000"/>
+          <w:sz w:val="24"/>
+          <w:szCs w:val="24"/>
+        </w:rPr>
+        <w:lastRenderedPageBreak/>
+        <w:t>program," 2015 3rd International Conference on Information and Communication Technology (ICoICT), Nusa Dua, 2015, pp. 386-390</w:t>
+      </w:r>
+    </w:p>
+    <w:p>
+      <w:pPr>
+        <w:rPr>
+          <w:rFonts w:ascii="Times New Roman" w:eastAsia="Times New Roman" w:hAnsi="Times New Roman" w:cs="Times New Roman"/>
           <w:sz w:val="24"/>
           <w:szCs w:val="24"/>
         </w:rPr>
@@ -4746,7 +5683,7 @@
         </w:rPr>
         <w:t xml:space="preserve">’ Available at </w:t>
       </w:r>
-      <w:hyperlink r:id="rId19" w:history="1">
+      <w:hyperlink r:id="rId21" w:history="1">
         <w:r>
           <w:rPr>
             <w:rStyle w:val="Hyperlink"/>
@@ -4764,6 +5701,114 @@
           <w:szCs w:val="24"/>
         </w:rPr>
         <w:t xml:space="preserve"> (Accessed 21/11/19)</w:t>
+      </w:r>
+    </w:p>
+    <w:p>
+      <w:pPr>
+        <w:pStyle w:val="Heading1"/>
+      </w:pPr>
+      <w:r>
+        <w:t>Appendi</w:t>
+      </w:r>
+      <w:r>
+        <w:t>ces</w:t>
+      </w:r>
+    </w:p>
+    <w:p>
+      <w:pPr>
+        <w:pStyle w:val="Heading2"/>
+        <w:rPr>
+          <w:lang w:eastAsia="en-GB"/>
+        </w:rPr>
+      </w:pPr>
+    </w:p>
+    <w:p>
+      <w:pPr>
+        <w:pStyle w:val="Heading2"/>
+        <w:rPr>
+          <w:lang w:eastAsia="en-GB"/>
+        </w:rPr>
+      </w:pPr>
+      <w:bookmarkStart w:id="17" w:name="_Appendix_1"/>
+      <w:bookmarkEnd w:id="17"/>
+      <w:r>
+        <w:rPr>
+          <w:lang w:eastAsia="en-GB"/>
+        </w:rPr>
+        <w:t xml:space="preserve">Appendix </w:t>
+      </w:r>
+      <w:r>
+        <w:rPr>
+          <w:lang w:eastAsia="en-GB"/>
+        </w:rPr>
+        <w:t>1</w:t>
+      </w:r>
+    </w:p>
+    <w:p>
+      <w:pPr>
+        <w:jc w:val="center"/>
+        <w:rPr>
+          <w:lang w:eastAsia="en-GB"/>
+        </w:rPr>
+      </w:pPr>
+      <w:r>
+        <w:rPr>
+          <w:lang w:eastAsia="en-GB"/>
+        </w:rPr>
+        <w:drawing>
+          <wp:inline distT="0" distB="0" distL="0" distR="0" wp14:anchorId="78A4DE84" wp14:editId="4C10E8DA">
+            <wp:extent cx="5731510" cy="2871470"/>
+            <wp:effectExtent l="19050" t="19050" r="21590" b="24130"/>
+            <wp:docPr id="5" name="Picture 5"/>
+            <wp:cNvGraphicFramePr>
+              <a:graphicFrameLocks xmlns:a="http://schemas.openxmlformats.org/drawingml/2006/main" noChangeAspect="1"/>
+            </wp:cNvGraphicFramePr>
+            <a:graphic xmlns:a="http://schemas.openxmlformats.org/drawingml/2006/main">
+              <a:graphicData uri="http://schemas.openxmlformats.org/drawingml/2006/picture">
+                <pic:pic xmlns:pic="http://schemas.openxmlformats.org/drawingml/2006/picture">
+                  <pic:nvPicPr>
+                    <pic:cNvPr id="1" name=""/>
+                    <pic:cNvPicPr/>
+                  </pic:nvPicPr>
+                  <pic:blipFill>
+                    <a:blip r:embed="rId22"/>
+                    <a:stretch>
+                      <a:fillRect/>
+                    </a:stretch>
+                  </pic:blipFill>
+                  <pic:spPr>
+                    <a:xfrm>
+                      <a:off x="0" y="0"/>
+                      <a:ext cx="5731510" cy="2871470"/>
+                    </a:xfrm>
+                    <a:prstGeom prst="rect">
+                      <a:avLst/>
+                    </a:prstGeom>
+                    <a:ln w="12700">
+                      <a:solidFill>
+                        <a:schemeClr val="tx1"/>
+                      </a:solidFill>
+                    </a:ln>
+                  </pic:spPr>
+                </pic:pic>
+              </a:graphicData>
+            </a:graphic>
+          </wp:inline>
+        </w:drawing>
+      </w:r>
+    </w:p>
+    <w:p>
+      <w:pPr>
+        <w:jc w:val="center"/>
+        <w:rPr>
+          <w:lang w:eastAsia="en-GB"/>
+        </w:rPr>
+      </w:pPr>
+      <w:r>
+        <w:rPr>
+          <w:lang w:eastAsia="en-GB"/>
+        </w:rPr>
+        <w:t>(Amazon Comprehend – Sentiment Analysis – Amazon (2019))</w:t>
       </w:r>
     </w:p>
     <w:sectPr>
@@ -4829,6 +5874,119 @@
 <file path=word/numbering.xml><?xml version="1.0" encoding="utf-8"?>
 <w:numbering xmlns:wpc="http://schemas.microsoft.com/office/word/2010/wordprocessingCanvas" xmlns:cx="http://schemas.microsoft.com/office/drawing/2014/chartex" xmlns:cx1="http://schemas.microsoft.com/office/drawing/2015/9/8/chartex" xmlns:cx2="http://schemas.microsoft.com/office/drawing/2015/10/21/chartex" xmlns:cx3="http://schemas.microsoft.com/office/drawing/2016/5/9/chartex" xmlns:cx4="http://schemas.microsoft.com/office/drawing/2016/5/10/chartex" xmlns:cx5="http://schemas.microsoft.com/office/drawing/2016/5/11/chartex" xmlns:cx6="http://schemas.microsoft.com/office/drawing/2016/5/12/chartex" xmlns:cx7="http://schemas.microsoft.com/office/drawing/2016/5/13/chartex" xmlns:cx8="http://schemas.microsoft.com/office/drawing/2016/5/14/chartex" xmlns:mc="http://schemas.openxmlformats.org/markup-compatibility/2006" xmlns:aink="http://schemas.microsoft.com/office/drawing/2016/ink" xmlns:am3d="http://schemas.microsoft.com/office/drawing/2017/model3d" xmlns:o="urn:schemas-microsoft-com:office:office" xmlns:r="http://schemas.openxmlformats.org/officeDocument/2006/relationships" xmlns:m="http://schemas.openxmlformats.org/officeDocument/2006/math" xmlns:v="urn:schemas-microsoft-com:vml" xmlns:wp14="http://schemas.microsoft.com/office/word/2010/wordprocessingDrawing" xmlns:wp="http://schemas.openxmlformats.org/drawingml/2006/wordprocessingDrawing" xmlns:w10="urn:schemas-microsoft-com:office:word" xmlns:w="http://schemas.openxmlformats.org/wordprocessingml/2006/main" xmlns:w14="http://schemas.microsoft.com/office/word/2010/wordml" xmlns:w15="http://schemas.microsoft.com/office/word/2012/wordml" xmlns:w16cid="http://schemas.microsoft.com/office/word/2016/wordml/cid" xmlns:w16se="http://schemas.microsoft.com/office/word/2015/wordml/symex" xmlns:wpg="http://schemas.microsoft.com/office/word/2010/wordprocessingGroup" xmlns:wpi="http://schemas.microsoft.com/office/word/2010/wordprocessingInk" xmlns:wne="http://schemas.microsoft.com/office/word/2006/wordml" xmlns:wps="http://schemas.microsoft.com/office/word/2010/wordprocessingShape" mc:Ignorable="w14 w15 w16se w16cid wp14">
   <w:abstractNum w:abstractNumId="0" w15:restartNumberingAfterBreak="0">
+    <w:nsid w:val="00B0162A"/>
+    <w:multiLevelType w:val="multilevel"/>
+    <w:tmpl w:val="E8B2B24C"/>
+    <w:lvl w:ilvl="0">
+      <w:start w:val="1"/>
+      <w:numFmt w:val="decimal"/>
+      <w:lvlText w:val="%1"/>
+      <w:lvlJc w:val="left"/>
+      <w:pPr>
+        <w:ind w:left="360" w:hanging="360"/>
+      </w:pPr>
+      <w:rPr>
+        <w:rFonts w:hint="default"/>
+      </w:rPr>
+    </w:lvl>
+    <w:lvl w:ilvl="1">
+      <w:start w:val="1"/>
+      <w:numFmt w:val="decimal"/>
+      <w:lvlText w:val="%1.%2"/>
+      <w:lvlJc w:val="left"/>
+      <w:pPr>
+        <w:ind w:left="360" w:hanging="360"/>
+      </w:pPr>
+      <w:rPr>
+        <w:rFonts w:hint="default"/>
+      </w:rPr>
+    </w:lvl>
+    <w:lvl w:ilvl="2">
+      <w:start w:val="1"/>
+      <w:numFmt w:val="decimal"/>
+      <w:lvlText w:val="%1.%2.%3"/>
+      <w:lvlJc w:val="left"/>
+      <w:pPr>
+        <w:ind w:left="720" w:hanging="720"/>
+      </w:pPr>
+      <w:rPr>
+        <w:rFonts w:hint="default"/>
+      </w:rPr>
+    </w:lvl>
+    <w:lvl w:ilvl="3">
+      <w:start w:val="1"/>
+      <w:numFmt w:val="decimal"/>
+      <w:lvlText w:val="%1.%2.%3.%4"/>
+      <w:lvlJc w:val="left"/>
+      <w:pPr>
+        <w:ind w:left="720" w:hanging="720"/>
+      </w:pPr>
+      <w:rPr>
+        <w:rFonts w:hint="default"/>
+      </w:rPr>
+    </w:lvl>
+    <w:lvl w:ilvl="4">
+      <w:start w:val="1"/>
+      <w:numFmt w:val="decimal"/>
+      <w:lvlText w:val="%1.%2.%3.%4.%5"/>
+      <w:lvlJc w:val="left"/>
+      <w:pPr>
+        <w:ind w:left="1080" w:hanging="1080"/>
+      </w:pPr>
+      <w:rPr>
+        <w:rFonts w:hint="default"/>
+      </w:rPr>
+    </w:lvl>
+    <w:lvl w:ilvl="5">
+      <w:start w:val="1"/>
+      <w:numFmt w:val="decimal"/>
+      <w:lvlText w:val="%1.%2.%3.%4.%5.%6"/>
+      <w:lvlJc w:val="left"/>
+      <w:pPr>
+        <w:ind w:left="1080" w:hanging="1080"/>
+      </w:pPr>
+      <w:rPr>
+        <w:rFonts w:hint="default"/>
+      </w:rPr>
+    </w:lvl>
+    <w:lvl w:ilvl="6">
+      <w:start w:val="1"/>
+      <w:numFmt w:val="decimal"/>
+      <w:lvlText w:val="%1.%2.%3.%4.%5.%6.%7"/>
+      <w:lvlJc w:val="left"/>
+      <w:pPr>
+        <w:ind w:left="1440" w:hanging="1440"/>
+      </w:pPr>
+      <w:rPr>
+        <w:rFonts w:hint="default"/>
+      </w:rPr>
+    </w:lvl>
+    <w:lvl w:ilvl="7">
+      <w:start w:val="1"/>
+      <w:numFmt w:val="decimal"/>
+      <w:lvlText w:val="%1.%2.%3.%4.%5.%6.%7.%8"/>
+      <w:lvlJc w:val="left"/>
+      <w:pPr>
+        <w:ind w:left="1440" w:hanging="1440"/>
+      </w:pPr>
+      <w:rPr>
+        <w:rFonts w:hint="default"/>
+      </w:rPr>
+    </w:lvl>
+    <w:lvl w:ilvl="8">
+      <w:start w:val="1"/>
+      <w:numFmt w:val="decimal"/>
+      <w:lvlText w:val="%1.%2.%3.%4.%5.%6.%7.%8.%9"/>
+      <w:lvlJc w:val="left"/>
+      <w:pPr>
+        <w:ind w:left="1440" w:hanging="1440"/>
+      </w:pPr>
+      <w:rPr>
+        <w:rFonts w:hint="default"/>
+      </w:rPr>
+    </w:lvl>
+  </w:abstractNum>
+  <w:abstractNum w:abstractNumId="1" w15:restartNumberingAfterBreak="0">
     <w:nsid w:val="04C23BC5"/>
     <w:multiLevelType w:val="hybridMultilevel"/>
     <w:tmpl w:val="43CC40EA"/>
@@ -4941,7 +6099,7 @@
       </w:rPr>
     </w:lvl>
   </w:abstractNum>
-  <w:abstractNum w:abstractNumId="1" w15:restartNumberingAfterBreak="0">
+  <w:abstractNum w:abstractNumId="2" w15:restartNumberingAfterBreak="0">
     <w:nsid w:val="060C209E"/>
     <w:multiLevelType w:val="hybridMultilevel"/>
     <w:tmpl w:val="5C4EA2F2"/>
@@ -5054,7 +6212,7 @@
       </w:rPr>
     </w:lvl>
   </w:abstractNum>
-  <w:abstractNum w:abstractNumId="2" w15:restartNumberingAfterBreak="0">
+  <w:abstractNum w:abstractNumId="3" w15:restartNumberingAfterBreak="0">
     <w:nsid w:val="0B501ABA"/>
     <w:multiLevelType w:val="hybridMultilevel"/>
     <w:tmpl w:val="09C878C4"/>
@@ -5167,7 +6325,7 @@
       </w:rPr>
     </w:lvl>
   </w:abstractNum>
-  <w:abstractNum w:abstractNumId="3" w15:restartNumberingAfterBreak="0">
+  <w:abstractNum w:abstractNumId="4" w15:restartNumberingAfterBreak="0">
     <w:nsid w:val="168C396D"/>
     <w:multiLevelType w:val="hybridMultilevel"/>
     <w:tmpl w:val="74FEA14A"/>
@@ -5280,7 +6438,7 @@
       </w:rPr>
     </w:lvl>
   </w:abstractNum>
-  <w:abstractNum w:abstractNumId="4" w15:restartNumberingAfterBreak="0">
+  <w:abstractNum w:abstractNumId="5" w15:restartNumberingAfterBreak="0">
     <w:nsid w:val="17183843"/>
     <w:multiLevelType w:val="hybridMultilevel"/>
     <w:tmpl w:val="309AE0C6"/>
@@ -5393,7 +6551,7 @@
       </w:rPr>
     </w:lvl>
   </w:abstractNum>
-  <w:abstractNum w:abstractNumId="5" w15:restartNumberingAfterBreak="0">
+  <w:abstractNum w:abstractNumId="6" w15:restartNumberingAfterBreak="0">
     <w:nsid w:val="259922D9"/>
     <w:multiLevelType w:val="hybridMultilevel"/>
     <w:tmpl w:val="32007BD0"/>
@@ -5506,7 +6664,7 @@
       </w:rPr>
     </w:lvl>
   </w:abstractNum>
-  <w:abstractNum w:abstractNumId="6" w15:restartNumberingAfterBreak="0">
+  <w:abstractNum w:abstractNumId="7" w15:restartNumberingAfterBreak="0">
     <w:nsid w:val="36947ACB"/>
     <w:multiLevelType w:val="hybridMultilevel"/>
     <w:tmpl w:val="2BDAD668"/>
@@ -5592,7 +6750,7 @@
       </w:pPr>
     </w:lvl>
   </w:abstractNum>
-  <w:abstractNum w:abstractNumId="7" w15:restartNumberingAfterBreak="0">
+  <w:abstractNum w:abstractNumId="8" w15:restartNumberingAfterBreak="0">
     <w:nsid w:val="37810DDA"/>
     <w:multiLevelType w:val="multilevel"/>
     <w:tmpl w:val="188ADD6C"/>
@@ -5706,7 +6864,120 @@
       </w:rPr>
     </w:lvl>
   </w:abstractNum>
-  <w:abstractNum w:abstractNumId="8" w15:restartNumberingAfterBreak="0">
+  <w:abstractNum w:abstractNumId="9" w15:restartNumberingAfterBreak="0">
+    <w:nsid w:val="3CE15590"/>
+    <w:multiLevelType w:val="multilevel"/>
+    <w:tmpl w:val="92A8BB44"/>
+    <w:lvl w:ilvl="0">
+      <w:start w:val="1"/>
+      <w:numFmt w:val="decimal"/>
+      <w:lvlText w:val="%1"/>
+      <w:lvlJc w:val="left"/>
+      <w:pPr>
+        <w:ind w:left="360" w:hanging="360"/>
+      </w:pPr>
+      <w:rPr>
+        <w:rFonts w:hint="default"/>
+      </w:rPr>
+    </w:lvl>
+    <w:lvl w:ilvl="1">
+      <w:start w:val="1"/>
+      <w:numFmt w:val="decimal"/>
+      <w:lvlText w:val="%1.%2"/>
+      <w:lvlJc w:val="left"/>
+      <w:pPr>
+        <w:ind w:left="360" w:hanging="360"/>
+      </w:pPr>
+      <w:rPr>
+        <w:rFonts w:hint="default"/>
+      </w:rPr>
+    </w:lvl>
+    <w:lvl w:ilvl="2">
+      <w:start w:val="1"/>
+      <w:numFmt w:val="decimal"/>
+      <w:lvlText w:val="%1.%2.%3"/>
+      <w:lvlJc w:val="left"/>
+      <w:pPr>
+        <w:ind w:left="720" w:hanging="720"/>
+      </w:pPr>
+      <w:rPr>
+        <w:rFonts w:hint="default"/>
+      </w:rPr>
+    </w:lvl>
+    <w:lvl w:ilvl="3">
+      <w:start w:val="1"/>
+      <w:numFmt w:val="decimal"/>
+      <w:lvlText w:val="%1.%2.%3.%4"/>
+      <w:lvlJc w:val="left"/>
+      <w:pPr>
+        <w:ind w:left="720" w:hanging="720"/>
+      </w:pPr>
+      <w:rPr>
+        <w:rFonts w:hint="default"/>
+      </w:rPr>
+    </w:lvl>
+    <w:lvl w:ilvl="4">
+      <w:start w:val="1"/>
+      <w:numFmt w:val="decimal"/>
+      <w:lvlText w:val="%1.%2.%3.%4.%5"/>
+      <w:lvlJc w:val="left"/>
+      <w:pPr>
+        <w:ind w:left="1080" w:hanging="1080"/>
+      </w:pPr>
+      <w:rPr>
+        <w:rFonts w:hint="default"/>
+      </w:rPr>
+    </w:lvl>
+    <w:lvl w:ilvl="5">
+      <w:start w:val="1"/>
+      <w:numFmt w:val="decimal"/>
+      <w:lvlText w:val="%1.%2.%3.%4.%5.%6"/>
+      <w:lvlJc w:val="left"/>
+      <w:pPr>
+        <w:ind w:left="1080" w:hanging="1080"/>
+      </w:pPr>
+      <w:rPr>
+        <w:rFonts w:hint="default"/>
+      </w:rPr>
+    </w:lvl>
+    <w:lvl w:ilvl="6">
+      <w:start w:val="1"/>
+      <w:numFmt w:val="decimal"/>
+      <w:lvlText w:val="%1.%2.%3.%4.%5.%6.%7"/>
+      <w:lvlJc w:val="left"/>
+      <w:pPr>
+        <w:ind w:left="1440" w:hanging="1440"/>
+      </w:pPr>
+      <w:rPr>
+        <w:rFonts w:hint="default"/>
+      </w:rPr>
+    </w:lvl>
+    <w:lvl w:ilvl="7">
+      <w:start w:val="1"/>
+      <w:numFmt w:val="decimal"/>
+      <w:lvlText w:val="%1.%2.%3.%4.%5.%6.%7.%8"/>
+      <w:lvlJc w:val="left"/>
+      <w:pPr>
+        <w:ind w:left="1440" w:hanging="1440"/>
+      </w:pPr>
+      <w:rPr>
+        <w:rFonts w:hint="default"/>
+      </w:rPr>
+    </w:lvl>
+    <w:lvl w:ilvl="8">
+      <w:start w:val="1"/>
+      <w:numFmt w:val="decimal"/>
+      <w:lvlText w:val="%1.%2.%3.%4.%5.%6.%7.%8.%9"/>
+      <w:lvlJc w:val="left"/>
+      <w:pPr>
+        <w:ind w:left="1440" w:hanging="1440"/>
+      </w:pPr>
+      <w:rPr>
+        <w:rFonts w:hint="default"/>
+      </w:rPr>
+    </w:lvl>
+  </w:abstractNum>
+  <w:abstractNum w:abstractNumId="10" w15:restartNumberingAfterBreak="0">
     <w:nsid w:val="43B8361A"/>
     <w:multiLevelType w:val="multilevel"/>
     <w:tmpl w:val="A4E08E54"/>
@@ -5846,7 +7117,7 @@
       </w:rPr>
     </w:lvl>
   </w:abstractNum>
-  <w:abstractNum w:abstractNumId="9" w15:restartNumberingAfterBreak="0">
+  <w:abstractNum w:abstractNumId="11" w15:restartNumberingAfterBreak="0">
     <w:nsid w:val="504F1AB0"/>
     <w:multiLevelType w:val="hybridMultilevel"/>
     <w:tmpl w:val="2D8468A8"/>
@@ -5959,7 +7230,7 @@
       </w:rPr>
     </w:lvl>
   </w:abstractNum>
-  <w:abstractNum w:abstractNumId="10" w15:restartNumberingAfterBreak="0">
+  <w:abstractNum w:abstractNumId="12" w15:restartNumberingAfterBreak="0">
     <w:nsid w:val="55BF4654"/>
     <w:multiLevelType w:val="hybridMultilevel"/>
     <w:tmpl w:val="5E16016A"/>
@@ -6072,7 +7343,7 @@
       </w:rPr>
     </w:lvl>
   </w:abstractNum>
-  <w:abstractNum w:abstractNumId="11" w15:restartNumberingAfterBreak="0">
+  <w:abstractNum w:abstractNumId="13" w15:restartNumberingAfterBreak="0">
     <w:nsid w:val="57354D06"/>
     <w:multiLevelType w:val="multilevel"/>
     <w:tmpl w:val="6248FE7C"/>
@@ -6185,7 +7456,7 @@
       </w:rPr>
     </w:lvl>
   </w:abstractNum>
-  <w:abstractNum w:abstractNumId="12" w15:restartNumberingAfterBreak="0">
+  <w:abstractNum w:abstractNumId="14" w15:restartNumberingAfterBreak="0">
     <w:nsid w:val="62907ECE"/>
     <w:multiLevelType w:val="multilevel"/>
     <w:tmpl w:val="E050FAAA"/>
@@ -6298,7 +7569,7 @@
       </w:rPr>
     </w:lvl>
   </w:abstractNum>
-  <w:abstractNum w:abstractNumId="13" w15:restartNumberingAfterBreak="0">
+  <w:abstractNum w:abstractNumId="15" w15:restartNumberingAfterBreak="0">
     <w:nsid w:val="63DC4436"/>
     <w:multiLevelType w:val="hybridMultilevel"/>
     <w:tmpl w:val="3E06C5DA"/>
@@ -6411,7 +7682,7 @@
       </w:rPr>
     </w:lvl>
   </w:abstractNum>
-  <w:abstractNum w:abstractNumId="14" w15:restartNumberingAfterBreak="0">
+  <w:abstractNum w:abstractNumId="16" w15:restartNumberingAfterBreak="0">
     <w:nsid w:val="67450A91"/>
     <w:multiLevelType w:val="hybridMultilevel"/>
     <w:tmpl w:val="0D54C79C"/>
@@ -6524,7 +7795,7 @@
       </w:rPr>
     </w:lvl>
   </w:abstractNum>
-  <w:abstractNum w:abstractNumId="15" w15:restartNumberingAfterBreak="0">
+  <w:abstractNum w:abstractNumId="17" w15:restartNumberingAfterBreak="0">
     <w:nsid w:val="6AAF004C"/>
     <w:multiLevelType w:val="hybridMultilevel"/>
     <w:tmpl w:val="21BEEF48"/>
@@ -6637,53 +7908,291 @@
       </w:rPr>
     </w:lvl>
   </w:abstractNum>
+  <w:abstractNum w:abstractNumId="18" w15:restartNumberingAfterBreak="0">
+    <w:nsid w:val="79A3230E"/>
+    <w:multiLevelType w:val="hybridMultilevel"/>
+    <w:tmpl w:val="0D78FB6C"/>
+    <w:lvl w:ilvl="0" w:tplc="08090001">
+      <w:start w:val="1"/>
+      <w:numFmt w:val="bullet"/>
+      <w:lvlText w:val=""/>
+      <w:lvlJc w:val="left"/>
+      <w:pPr>
+        <w:ind w:left="720" w:hanging="360"/>
+      </w:pPr>
+      <w:rPr>
+        <w:rFonts w:ascii="Symbol" w:hAnsi="Symbol" w:hint="default"/>
+      </w:rPr>
+    </w:lvl>
+    <w:lvl w:ilvl="1" w:tplc="08090003" w:tentative="1">
+      <w:start w:val="1"/>
+      <w:numFmt w:val="bullet"/>
+      <w:lvlText w:val="o"/>
+      <w:lvlJc w:val="left"/>
+      <w:pPr>
+        <w:ind w:left="1440" w:hanging="360"/>
+      </w:pPr>
+      <w:rPr>
+        <w:rFonts w:ascii="Courier New" w:hAnsi="Courier New" w:cs="Courier New" w:hint="default"/>
+      </w:rPr>
+    </w:lvl>
+    <w:lvl w:ilvl="2" w:tplc="08090005" w:tentative="1">
+      <w:start w:val="1"/>
+      <w:numFmt w:val="bullet"/>
+      <w:lvlText w:val=""/>
+      <w:lvlJc w:val="left"/>
+      <w:pPr>
+        <w:ind w:left="2160" w:hanging="360"/>
+      </w:pPr>
+      <w:rPr>
+        <w:rFonts w:ascii="Wingdings" w:hAnsi="Wingdings" w:hint="default"/>
+      </w:rPr>
+    </w:lvl>
+    <w:lvl w:ilvl="3" w:tplc="08090001" w:tentative="1">
+      <w:start w:val="1"/>
+      <w:numFmt w:val="bullet"/>
+      <w:lvlText w:val=""/>
+      <w:lvlJc w:val="left"/>
+      <w:pPr>
+        <w:ind w:left="2880" w:hanging="360"/>
+      </w:pPr>
+      <w:rPr>
+        <w:rFonts w:ascii="Symbol" w:hAnsi="Symbol" w:hint="default"/>
+      </w:rPr>
+    </w:lvl>
+    <w:lvl w:ilvl="4" w:tplc="08090003" w:tentative="1">
+      <w:start w:val="1"/>
+      <w:numFmt w:val="bullet"/>
+      <w:lvlText w:val="o"/>
+      <w:lvlJc w:val="left"/>
+      <w:pPr>
+        <w:ind w:left="3600" w:hanging="360"/>
+      </w:pPr>
+      <w:rPr>
+        <w:rFonts w:ascii="Courier New" w:hAnsi="Courier New" w:cs="Courier New" w:hint="default"/>
+      </w:rPr>
+    </w:lvl>
+    <w:lvl w:ilvl="5" w:tplc="08090005" w:tentative="1">
+      <w:start w:val="1"/>
+      <w:numFmt w:val="bullet"/>
+      <w:lvlText w:val=""/>
+      <w:lvlJc w:val="left"/>
+      <w:pPr>
+        <w:ind w:left="4320" w:hanging="360"/>
+      </w:pPr>
+      <w:rPr>
+        <w:rFonts w:ascii="Wingdings" w:hAnsi="Wingdings" w:hint="default"/>
+      </w:rPr>
+    </w:lvl>
+    <w:lvl w:ilvl="6" w:tplc="08090001" w:tentative="1">
+      <w:start w:val="1"/>
+      <w:numFmt w:val="bullet"/>
+      <w:lvlText w:val=""/>
+      <w:lvlJc w:val="left"/>
+      <w:pPr>
+        <w:ind w:left="5040" w:hanging="360"/>
+      </w:pPr>
+      <w:rPr>
+        <w:rFonts w:ascii="Symbol" w:hAnsi="Symbol" w:hint="default"/>
+      </w:rPr>
+    </w:lvl>
+    <w:lvl w:ilvl="7" w:tplc="08090003" w:tentative="1">
+      <w:start w:val="1"/>
+      <w:numFmt w:val="bullet"/>
+      <w:lvlText w:val="o"/>
+      <w:lvlJc w:val="left"/>
+      <w:pPr>
+        <w:ind w:left="5760" w:hanging="360"/>
+      </w:pPr>
+      <w:rPr>
+        <w:rFonts w:ascii="Courier New" w:hAnsi="Courier New" w:cs="Courier New" w:hint="default"/>
+      </w:rPr>
+    </w:lvl>
+    <w:lvl w:ilvl="8" w:tplc="08090005" w:tentative="1">
+      <w:start w:val="1"/>
+      <w:numFmt w:val="bullet"/>
+      <w:lvlText w:val=""/>
+      <w:lvlJc w:val="left"/>
+      <w:pPr>
+        <w:ind w:left="6480" w:hanging="360"/>
+      </w:pPr>
+      <w:rPr>
+        <w:rFonts w:ascii="Wingdings" w:hAnsi="Wingdings" w:hint="default"/>
+      </w:rPr>
+    </w:lvl>
+  </w:abstractNum>
+  <w:abstractNum w:abstractNumId="19" w15:restartNumberingAfterBreak="0">
+    <w:nsid w:val="7F57095B"/>
+    <w:multiLevelType w:val="hybridMultilevel"/>
+    <w:tmpl w:val="30E40B7C"/>
+    <w:lvl w:ilvl="0" w:tplc="08090001">
+      <w:start w:val="1"/>
+      <w:numFmt w:val="bullet"/>
+      <w:lvlText w:val=""/>
+      <w:lvlJc w:val="left"/>
+      <w:pPr>
+        <w:ind w:left="720" w:hanging="360"/>
+      </w:pPr>
+      <w:rPr>
+        <w:rFonts w:ascii="Symbol" w:hAnsi="Symbol" w:hint="default"/>
+      </w:rPr>
+    </w:lvl>
+    <w:lvl w:ilvl="1" w:tplc="08090003" w:tentative="1">
+      <w:start w:val="1"/>
+      <w:numFmt w:val="bullet"/>
+      <w:lvlText w:val="o"/>
+      <w:lvlJc w:val="left"/>
+      <w:pPr>
+        <w:ind w:left="1440" w:hanging="360"/>
+      </w:pPr>
+      <w:rPr>
+        <w:rFonts w:ascii="Courier New" w:hAnsi="Courier New" w:cs="Courier New" w:hint="default"/>
+      </w:rPr>
+    </w:lvl>
+    <w:lvl w:ilvl="2" w:tplc="08090005" w:tentative="1">
+      <w:start w:val="1"/>
+      <w:numFmt w:val="bullet"/>
+      <w:lvlText w:val=""/>
+      <w:lvlJc w:val="left"/>
+      <w:pPr>
+        <w:ind w:left="2160" w:hanging="360"/>
+      </w:pPr>
+      <w:rPr>
+        <w:rFonts w:ascii="Wingdings" w:hAnsi="Wingdings" w:hint="default"/>
+      </w:rPr>
+    </w:lvl>
+    <w:lvl w:ilvl="3" w:tplc="08090001" w:tentative="1">
+      <w:start w:val="1"/>
+      <w:numFmt w:val="bullet"/>
+      <w:lvlText w:val=""/>
+      <w:lvlJc w:val="left"/>
+      <w:pPr>
+        <w:ind w:left="2880" w:hanging="360"/>
+      </w:pPr>
+      <w:rPr>
+        <w:rFonts w:ascii="Symbol" w:hAnsi="Symbol" w:hint="default"/>
+      </w:rPr>
+    </w:lvl>
+    <w:lvl w:ilvl="4" w:tplc="08090003" w:tentative="1">
+      <w:start w:val="1"/>
+      <w:numFmt w:val="bullet"/>
+      <w:lvlText w:val="o"/>
+      <w:lvlJc w:val="left"/>
+      <w:pPr>
+        <w:ind w:left="3600" w:hanging="360"/>
+      </w:pPr>
+      <w:rPr>
+        <w:rFonts w:ascii="Courier New" w:hAnsi="Courier New" w:cs="Courier New" w:hint="default"/>
+      </w:rPr>
+    </w:lvl>
+    <w:lvl w:ilvl="5" w:tplc="08090005" w:tentative="1">
+      <w:start w:val="1"/>
+      <w:numFmt w:val="bullet"/>
+      <w:lvlText w:val=""/>
+      <w:lvlJc w:val="left"/>
+      <w:pPr>
+        <w:ind w:left="4320" w:hanging="360"/>
+      </w:pPr>
+      <w:rPr>
+        <w:rFonts w:ascii="Wingdings" w:hAnsi="Wingdings" w:hint="default"/>
+      </w:rPr>
+    </w:lvl>
+    <w:lvl w:ilvl="6" w:tplc="08090001" w:tentative="1">
+      <w:start w:val="1"/>
+      <w:numFmt w:val="bullet"/>
+      <w:lvlText w:val=""/>
+      <w:lvlJc w:val="left"/>
+      <w:pPr>
+        <w:ind w:left="5040" w:hanging="360"/>
+      </w:pPr>
+      <w:rPr>
+        <w:rFonts w:ascii="Symbol" w:hAnsi="Symbol" w:hint="default"/>
+      </w:rPr>
+    </w:lvl>
+    <w:lvl w:ilvl="7" w:tplc="08090003" w:tentative="1">
+      <w:start w:val="1"/>
+      <w:numFmt w:val="bullet"/>
+      <w:lvlText w:val="o"/>
+      <w:lvlJc w:val="left"/>
+      <w:pPr>
+        <w:ind w:left="5760" w:hanging="360"/>
+      </w:pPr>
+      <w:rPr>
+        <w:rFonts w:ascii="Courier New" w:hAnsi="Courier New" w:cs="Courier New" w:hint="default"/>
+      </w:rPr>
+    </w:lvl>
+    <w:lvl w:ilvl="8" w:tplc="08090005" w:tentative="1">
+      <w:start w:val="1"/>
+      <w:numFmt w:val="bullet"/>
+      <w:lvlText w:val=""/>
+      <w:lvlJc w:val="left"/>
+      <w:pPr>
+        <w:ind w:left="6480" w:hanging="360"/>
+      </w:pPr>
+      <w:rPr>
+        <w:rFonts w:ascii="Wingdings" w:hAnsi="Wingdings" w:hint="default"/>
+      </w:rPr>
+    </w:lvl>
+  </w:abstractNum>
   <w:num w:numId="1">
+    <w:abstractNumId w:val="16"/>
+  </w:num>
+  <w:num w:numId="2">
+    <w:abstractNumId w:val="8"/>
+  </w:num>
+  <w:num w:numId="3">
+    <w:abstractNumId w:val="7"/>
+  </w:num>
+  <w:num w:numId="4">
+    <w:abstractNumId w:val="10"/>
+  </w:num>
+  <w:num w:numId="5">
+    <w:abstractNumId w:val="15"/>
+  </w:num>
+  <w:num w:numId="6">
+    <w:abstractNumId w:val="6"/>
+  </w:num>
+  <w:num w:numId="7">
+    <w:abstractNumId w:val="13"/>
+  </w:num>
+  <w:num w:numId="8">
     <w:abstractNumId w:val="14"/>
   </w:num>
-  <w:num w:numId="2">
-    <w:abstractNumId w:val="7"/>
+  <w:num w:numId="9">
+    <w:abstractNumId w:val="17"/>
   </w:num>
-  <w:num w:numId="3">
-    <w:abstractNumId w:val="6"/>
-  </w:num>
-  <w:num w:numId="4">
-    <w:abstractNumId w:val="8"/>
-  </w:num>
-  <w:num w:numId="5">
-    <w:abstractNumId w:val="13"/>
-  </w:num>
-  <w:num w:numId="6">
+  <w:num w:numId="10">
     <w:abstractNumId w:val="5"/>
   </w:num>
-  <w:num w:numId="7">
+  <w:num w:numId="11">
+    <w:abstractNumId w:val="4"/>
+  </w:num>
+  <w:num w:numId="12">
+    <w:abstractNumId w:val="3"/>
+  </w:num>
+  <w:num w:numId="13">
+    <w:abstractNumId w:val="2"/>
+  </w:num>
+  <w:num w:numId="14">
+    <w:abstractNumId w:val="1"/>
+  </w:num>
+  <w:num w:numId="15">
+    <w:abstractNumId w:val="12"/>
+  </w:num>
+  <w:num w:numId="16">
     <w:abstractNumId w:val="11"/>
   </w:num>
-  <w:num w:numId="8">
-    <w:abstractNumId w:val="12"/>
-  </w:num>
-  <w:num w:numId="9">
-    <w:abstractNumId w:val="15"/>
-  </w:num>
-  <w:num w:numId="10">
-    <w:abstractNumId w:val="4"/>
-  </w:num>
-  <w:num w:numId="11">
-    <w:abstractNumId w:val="3"/>
-  </w:num>
-  <w:num w:numId="12">
-    <w:abstractNumId w:val="2"/>
-  </w:num>
-  <w:num w:numId="13">
-    <w:abstractNumId w:val="1"/>
-  </w:num>
-  <w:num w:numId="14">
+  <w:num w:numId="17">
     <w:abstractNumId w:val="0"/>
   </w:num>
-  <w:num w:numId="15">
-    <w:abstractNumId w:val="10"/>
+  <w:num w:numId="18">
+    <w:abstractNumId w:val="9"/>
   </w:num>
-  <w:num w:numId="16">
-    <w:abstractNumId w:val="9"/>
+  <w:num w:numId="19">
+    <w:abstractNumId w:val="18"/>
+  </w:num>
+  <w:num w:numId="20">
+    <w:abstractNumId w:val="19"/>
   </w:num>
 </w:numbering>
 </file>
@@ -7417,6 +8926,37 @@
       <w:lang w:eastAsia="en-GB"/>
     </w:rPr>
   </w:style>
+  <w:style w:type="table" w:styleId="TableGrid">
+    <w:name w:val="Table Grid"/>
+    <w:basedOn w:val="TableNormal"/>
+    <w:uiPriority w:val="39"/>
+    <w:rsid w:val="002D6B55"/>
+    <w:pPr>
+      <w:spacing w:after="0" w:line="240" w:lineRule="auto"/>
+    </w:pPr>
+    <w:tblPr>
+      <w:tblBorders>
+        <w:top w:val="single" w:sz="4" w:space="0" w:color="auto"/>
+        <w:left w:val="single" w:sz="4" w:space="0" w:color="auto"/>
+        <w:bottom w:val="single" w:sz="4" w:space="0" w:color="auto"/>
+        <w:right w:val="single" w:sz="4" w:space="0" w:color="auto"/>
+        <w:insideH w:val="single" w:sz="4" w:space="0" w:color="auto"/>
+        <w:insideV w:val="single" w:sz="4" w:space="0" w:color="auto"/>
+      </w:tblBorders>
+    </w:tblPr>
+  </w:style>
+  <w:style w:type="character" w:styleId="FollowedHyperlink">
+    <w:name w:val="FollowedHyperlink"/>
+    <w:basedOn w:val="DefaultParagraphFont"/>
+    <w:uiPriority w:val="99"/>
+    <w:semiHidden/>
+    <w:unhideWhenUsed/>
+    <w:rsid w:val="00523349"/>
+    <w:rPr>
+      <w:color w:val="954F72" w:themeColor="followedHyperlink"/>
+      <w:u w:val="single"/>
+    </w:rPr>
+  </w:style>
 </w:styles>
 </file>
 

</xml_diff>